<commit_message>
Added three test sets have been added to the report
</commit_message>
<xml_diff>
--- a/lab09/Report/ЛР9 - Кондратенко.docx
+++ b/lab09/Report/ЛР9 - Кондратенко.docx
@@ -374,14 +374,7 @@
           <w:sz w:val="28"/>
           <w:szCs w:val="28"/>
         </w:rPr>
-        <w:t>Кондратенко Д.А</w:t>
-      </w:r>
-      <w:r>
-        <w:rPr>
-          <w:sz w:val="28"/>
-          <w:szCs w:val="28"/>
-        </w:rPr>
-        <w:t>.</w:t>
+        <w:t>Кондратенко Д.А.</w:t>
       </w:r>
     </w:p>
     <w:p>
@@ -765,18 +758,7 @@
           <w:sz w:val="28"/>
           <w:szCs w:val="28"/>
         </w:rPr>
-        <w:t>.1</w:t>
-      </w:r>
-      <w:r>
-        <w:rPr>
-          <w:rFonts w:ascii="Times New Roman" w:hAnsi="Times New Roman" w:cs="Times New Roman"/>
-          <w:b/>
-          <w:bCs/>
-          <w:color w:val="000000" w:themeColor="text1"/>
-          <w:sz w:val="28"/>
-          <w:szCs w:val="28"/>
-        </w:rPr>
-        <w:t>:</w:t>
+        <w:t>.1:</w:t>
       </w:r>
     </w:p>
     <w:p/>
@@ -3043,7 +3025,7 @@
           <w:rFonts w:ascii="Courier New" w:hAnsi="Courier New" w:cs="Courier New"/>
           <w:sz w:val="20"/>
           <w:szCs w:val="20"/>
-          <w:lang w:val="ru-RU" w:eastAsia="ru-RU"/>
+          <w:lang w:val="en-US" w:eastAsia="ru-RU"/>
         </w:rPr>
       </w:pPr>
       <w:r>
@@ -3055,15 +3037,52 @@
         </w:rPr>
         <w:t xml:space="preserve">    </w:t>
       </w:r>
+      <w:r>
+        <w:rPr>
+          <w:rFonts w:ascii="Courier New" w:hAnsi="Courier New" w:cs="Courier New"/>
+          <w:sz w:val="20"/>
+          <w:szCs w:val="20"/>
+          <w:lang w:val="en-US" w:eastAsia="ru-RU"/>
+        </w:rPr>
+        <w:t>double sum = 0.0;</w:t>
+      </w:r>
+    </w:p>
+    <w:p>
+      <w:pPr>
+        <w:rPr>
+          <w:rFonts w:ascii="Courier New" w:hAnsi="Courier New" w:cs="Courier New"/>
+          <w:sz w:val="20"/>
+          <w:szCs w:val="20"/>
+          <w:lang w:val="en-US" w:eastAsia="ru-RU"/>
+        </w:rPr>
+      </w:pPr>
+      <w:r>
+        <w:rPr>
+          <w:rFonts w:ascii="Courier New" w:hAnsi="Courier New" w:cs="Courier New"/>
+          <w:sz w:val="20"/>
+          <w:szCs w:val="20"/>
+          <w:lang w:val="en-US" w:eastAsia="ru-RU"/>
+        </w:rPr>
+        <w:t xml:space="preserve">    </w:t>
+      </w:r>
+      <w:r>
+        <w:rPr>
+          <w:rFonts w:ascii="Courier New" w:hAnsi="Courier New" w:cs="Courier New"/>
+          <w:sz w:val="20"/>
+          <w:szCs w:val="20"/>
+          <w:lang w:val="en-US" w:eastAsia="ru-RU"/>
+        </w:rPr>
+        <w:t xml:space="preserve">for (int </w:t>
+      </w:r>
       <w:proofErr w:type="spellStart"/>
       <w:r>
         <w:rPr>
           <w:rFonts w:ascii="Courier New" w:hAnsi="Courier New" w:cs="Courier New"/>
           <w:sz w:val="20"/>
           <w:szCs w:val="20"/>
-          <w:lang w:val="ru-RU" w:eastAsia="ru-RU"/>
-        </w:rPr>
-        <w:t>double</w:t>
+          <w:lang w:val="en-US" w:eastAsia="ru-RU"/>
+        </w:rPr>
+        <w:t>i</w:t>
       </w:r>
       <w:proofErr w:type="spellEnd"/>
       <w:r>
@@ -3071,9 +3090,9 @@
           <w:rFonts w:ascii="Courier New" w:hAnsi="Courier New" w:cs="Courier New"/>
           <w:sz w:val="20"/>
           <w:szCs w:val="20"/>
-          <w:lang w:val="ru-RU" w:eastAsia="ru-RU"/>
-        </w:rPr>
-        <w:t xml:space="preserve"> </w:t>
+          <w:lang w:val="en-US" w:eastAsia="ru-RU"/>
+        </w:rPr>
+        <w:t xml:space="preserve"> = 0; </w:t>
       </w:r>
       <w:proofErr w:type="spellStart"/>
       <w:r>
@@ -3081,9 +3100,9 @@
           <w:rFonts w:ascii="Courier New" w:hAnsi="Courier New" w:cs="Courier New"/>
           <w:sz w:val="20"/>
           <w:szCs w:val="20"/>
-          <w:lang w:val="ru-RU" w:eastAsia="ru-RU"/>
-        </w:rPr>
-        <w:t>sum</w:t>
+          <w:lang w:val="en-US" w:eastAsia="ru-RU"/>
+        </w:rPr>
+        <w:t>i</w:t>
       </w:r>
       <w:proofErr w:type="spellEnd"/>
       <w:r>
@@ -3091,10 +3110,98 @@
           <w:rFonts w:ascii="Courier New" w:hAnsi="Courier New" w:cs="Courier New"/>
           <w:sz w:val="20"/>
           <w:szCs w:val="20"/>
-          <w:lang w:val="ru-RU" w:eastAsia="ru-RU"/>
-        </w:rPr>
-        <w:t xml:space="preserve"> = 0.0;</w:t>
-      </w:r>
+          <w:lang w:val="en-US" w:eastAsia="ru-RU"/>
+        </w:rPr>
+        <w:t xml:space="preserve"> &lt; size; ++</w:t>
+      </w:r>
+      <w:proofErr w:type="spellStart"/>
+      <w:r>
+        <w:rPr>
+          <w:rFonts w:ascii="Courier New" w:hAnsi="Courier New" w:cs="Courier New"/>
+          <w:sz w:val="20"/>
+          <w:szCs w:val="20"/>
+          <w:lang w:val="en-US" w:eastAsia="ru-RU"/>
+        </w:rPr>
+        <w:t>i</w:t>
+      </w:r>
+      <w:proofErr w:type="spellEnd"/>
+      <w:r>
+        <w:rPr>
+          <w:rFonts w:ascii="Courier New" w:hAnsi="Courier New" w:cs="Courier New"/>
+          <w:sz w:val="20"/>
+          <w:szCs w:val="20"/>
+          <w:lang w:val="en-US" w:eastAsia="ru-RU"/>
+        </w:rPr>
+        <w:t>) {</w:t>
+      </w:r>
+    </w:p>
+    <w:p>
+      <w:pPr>
+        <w:rPr>
+          <w:rFonts w:ascii="Courier New" w:hAnsi="Courier New" w:cs="Courier New"/>
+          <w:sz w:val="20"/>
+          <w:szCs w:val="20"/>
+          <w:lang w:val="en-US" w:eastAsia="ru-RU"/>
+        </w:rPr>
+      </w:pPr>
+      <w:r>
+        <w:rPr>
+          <w:rFonts w:ascii="Courier New" w:hAnsi="Courier New" w:cs="Courier New"/>
+          <w:sz w:val="20"/>
+          <w:szCs w:val="20"/>
+          <w:lang w:val="en-US" w:eastAsia="ru-RU"/>
+        </w:rPr>
+        <w:t xml:space="preserve">        sum += temps[</w:t>
+      </w:r>
+      <w:proofErr w:type="spellStart"/>
+      <w:r>
+        <w:rPr>
+          <w:rFonts w:ascii="Courier New" w:hAnsi="Courier New" w:cs="Courier New"/>
+          <w:sz w:val="20"/>
+          <w:szCs w:val="20"/>
+          <w:lang w:val="en-US" w:eastAsia="ru-RU"/>
+        </w:rPr>
+        <w:t>i</w:t>
+      </w:r>
+      <w:proofErr w:type="spellEnd"/>
+      <w:r>
+        <w:rPr>
+          <w:rFonts w:ascii="Courier New" w:hAnsi="Courier New" w:cs="Courier New"/>
+          <w:sz w:val="20"/>
+          <w:szCs w:val="20"/>
+          <w:lang w:val="en-US" w:eastAsia="ru-RU"/>
+        </w:rPr>
+        <w:t>];</w:t>
+      </w:r>
+    </w:p>
+    <w:p>
+      <w:pPr>
+        <w:rPr>
+          <w:rFonts w:ascii="Courier New" w:hAnsi="Courier New" w:cs="Courier New"/>
+          <w:sz w:val="20"/>
+          <w:szCs w:val="20"/>
+          <w:lang w:val="en-US" w:eastAsia="ru-RU"/>
+        </w:rPr>
+      </w:pPr>
+      <w:r>
+        <w:rPr>
+          <w:rFonts w:ascii="Courier New" w:hAnsi="Courier New" w:cs="Courier New"/>
+          <w:sz w:val="20"/>
+          <w:szCs w:val="20"/>
+          <w:lang w:val="en-US" w:eastAsia="ru-RU"/>
+        </w:rPr>
+        <w:t xml:space="preserve">    }</w:t>
+      </w:r>
+    </w:p>
+    <w:p>
+      <w:pPr>
+        <w:rPr>
+          <w:rFonts w:ascii="Courier New" w:hAnsi="Courier New" w:cs="Courier New"/>
+          <w:sz w:val="20"/>
+          <w:szCs w:val="20"/>
+          <w:lang w:val="en-US" w:eastAsia="ru-RU"/>
+        </w:rPr>
+      </w:pPr>
     </w:p>
     <w:p>
       <w:pPr>
@@ -3114,15 +3221,6 @@
         </w:rPr>
         <w:t xml:space="preserve">    </w:t>
       </w:r>
-      <w:r>
-        <w:rPr>
-          <w:rFonts w:ascii="Courier New" w:hAnsi="Courier New" w:cs="Courier New"/>
-          <w:sz w:val="20"/>
-          <w:szCs w:val="20"/>
-          <w:lang w:val="en-US" w:eastAsia="ru-RU"/>
-        </w:rPr>
-        <w:t xml:space="preserve">for (int </w:t>
-      </w:r>
       <w:proofErr w:type="spellStart"/>
       <w:r>
         <w:rPr>
@@ -3131,7 +3229,7 @@
           <w:szCs w:val="20"/>
           <w:lang w:val="en-US" w:eastAsia="ru-RU"/>
         </w:rPr>
-        <w:t>i</w:t>
+        <w:t>avg_celsius</w:t>
       </w:r>
       <w:proofErr w:type="spellEnd"/>
       <w:r>
@@ -3141,7 +3239,26 @@
           <w:szCs w:val="20"/>
           <w:lang w:val="en-US" w:eastAsia="ru-RU"/>
         </w:rPr>
-        <w:t xml:space="preserve"> = 0; </w:t>
+        <w:t xml:space="preserve"> = sum / size;</w:t>
+      </w:r>
+    </w:p>
+    <w:p>
+      <w:pPr>
+        <w:rPr>
+          <w:rFonts w:ascii="Courier New" w:hAnsi="Courier New" w:cs="Courier New"/>
+          <w:sz w:val="20"/>
+          <w:szCs w:val="20"/>
+          <w:lang w:val="en-US" w:eastAsia="ru-RU"/>
+        </w:rPr>
+      </w:pPr>
+      <w:r>
+        <w:rPr>
+          <w:rFonts w:ascii="Courier New" w:hAnsi="Courier New" w:cs="Courier New"/>
+          <w:sz w:val="20"/>
+          <w:szCs w:val="20"/>
+          <w:lang w:val="en-US" w:eastAsia="ru-RU"/>
+        </w:rPr>
+        <w:t xml:space="preserve">    </w:t>
       </w:r>
       <w:proofErr w:type="spellStart"/>
       <w:r>
@@ -3151,7 +3268,7 @@
           <w:szCs w:val="20"/>
           <w:lang w:val="en-US" w:eastAsia="ru-RU"/>
         </w:rPr>
-        <w:t>i</w:t>
+        <w:t>avg_fahrenheit</w:t>
       </w:r>
       <w:proofErr w:type="spellEnd"/>
       <w:r>
@@ -3161,7 +3278,7 @@
           <w:szCs w:val="20"/>
           <w:lang w:val="en-US" w:eastAsia="ru-RU"/>
         </w:rPr>
-        <w:t xml:space="preserve"> &lt; size; ++</w:t>
+        <w:t xml:space="preserve"> = 32 + (9.0/5.0) *</w:t>
       </w:r>
       <w:proofErr w:type="spellStart"/>
       <w:r>
@@ -3171,7 +3288,7 @@
           <w:szCs w:val="20"/>
           <w:lang w:val="en-US" w:eastAsia="ru-RU"/>
         </w:rPr>
-        <w:t>i</w:t>
+        <w:t>avg_celsius</w:t>
       </w:r>
       <w:proofErr w:type="spellEnd"/>
       <w:r>
@@ -3181,172 +3298,6 @@
           <w:szCs w:val="20"/>
           <w:lang w:val="en-US" w:eastAsia="ru-RU"/>
         </w:rPr>
-        <w:t>) {</w:t>
-      </w:r>
-    </w:p>
-    <w:p>
-      <w:pPr>
-        <w:rPr>
-          <w:rFonts w:ascii="Courier New" w:hAnsi="Courier New" w:cs="Courier New"/>
-          <w:sz w:val="20"/>
-          <w:szCs w:val="20"/>
-          <w:lang w:val="en-US" w:eastAsia="ru-RU"/>
-        </w:rPr>
-      </w:pPr>
-      <w:r>
-        <w:rPr>
-          <w:rFonts w:ascii="Courier New" w:hAnsi="Courier New" w:cs="Courier New"/>
-          <w:sz w:val="20"/>
-          <w:szCs w:val="20"/>
-          <w:lang w:val="en-US" w:eastAsia="ru-RU"/>
-        </w:rPr>
-        <w:t xml:space="preserve">        sum += temps[</w:t>
-      </w:r>
-      <w:proofErr w:type="spellStart"/>
-      <w:r>
-        <w:rPr>
-          <w:rFonts w:ascii="Courier New" w:hAnsi="Courier New" w:cs="Courier New"/>
-          <w:sz w:val="20"/>
-          <w:szCs w:val="20"/>
-          <w:lang w:val="en-US" w:eastAsia="ru-RU"/>
-        </w:rPr>
-        <w:t>i</w:t>
-      </w:r>
-      <w:proofErr w:type="spellEnd"/>
-      <w:r>
-        <w:rPr>
-          <w:rFonts w:ascii="Courier New" w:hAnsi="Courier New" w:cs="Courier New"/>
-          <w:sz w:val="20"/>
-          <w:szCs w:val="20"/>
-          <w:lang w:val="en-US" w:eastAsia="ru-RU"/>
-        </w:rPr>
-        <w:t>];</w:t>
-      </w:r>
-    </w:p>
-    <w:p>
-      <w:pPr>
-        <w:rPr>
-          <w:rFonts w:ascii="Courier New" w:hAnsi="Courier New" w:cs="Courier New"/>
-          <w:sz w:val="20"/>
-          <w:szCs w:val="20"/>
-          <w:lang w:val="en-US" w:eastAsia="ru-RU"/>
-        </w:rPr>
-      </w:pPr>
-      <w:r>
-        <w:rPr>
-          <w:rFonts w:ascii="Courier New" w:hAnsi="Courier New" w:cs="Courier New"/>
-          <w:sz w:val="20"/>
-          <w:szCs w:val="20"/>
-          <w:lang w:val="en-US" w:eastAsia="ru-RU"/>
-        </w:rPr>
-        <w:t xml:space="preserve">    }</w:t>
-      </w:r>
-    </w:p>
-    <w:p>
-      <w:pPr>
-        <w:rPr>
-          <w:rFonts w:ascii="Courier New" w:hAnsi="Courier New" w:cs="Courier New"/>
-          <w:sz w:val="20"/>
-          <w:szCs w:val="20"/>
-          <w:lang w:val="en-US" w:eastAsia="ru-RU"/>
-        </w:rPr>
-      </w:pPr>
-    </w:p>
-    <w:p>
-      <w:pPr>
-        <w:rPr>
-          <w:rFonts w:ascii="Courier New" w:hAnsi="Courier New" w:cs="Courier New"/>
-          <w:sz w:val="20"/>
-          <w:szCs w:val="20"/>
-          <w:lang w:val="en-US" w:eastAsia="ru-RU"/>
-        </w:rPr>
-      </w:pPr>
-      <w:r>
-        <w:rPr>
-          <w:rFonts w:ascii="Courier New" w:hAnsi="Courier New" w:cs="Courier New"/>
-          <w:sz w:val="20"/>
-          <w:szCs w:val="20"/>
-          <w:lang w:val="en-US" w:eastAsia="ru-RU"/>
-        </w:rPr>
-        <w:t xml:space="preserve">    </w:t>
-      </w:r>
-      <w:proofErr w:type="spellStart"/>
-      <w:r>
-        <w:rPr>
-          <w:rFonts w:ascii="Courier New" w:hAnsi="Courier New" w:cs="Courier New"/>
-          <w:sz w:val="20"/>
-          <w:szCs w:val="20"/>
-          <w:lang w:val="en-US" w:eastAsia="ru-RU"/>
-        </w:rPr>
-        <w:t>avg_celsius</w:t>
-      </w:r>
-      <w:proofErr w:type="spellEnd"/>
-      <w:r>
-        <w:rPr>
-          <w:rFonts w:ascii="Courier New" w:hAnsi="Courier New" w:cs="Courier New"/>
-          <w:sz w:val="20"/>
-          <w:szCs w:val="20"/>
-          <w:lang w:val="en-US" w:eastAsia="ru-RU"/>
-        </w:rPr>
-        <w:t xml:space="preserve"> = sum / size;</w:t>
-      </w:r>
-    </w:p>
-    <w:p>
-      <w:pPr>
-        <w:rPr>
-          <w:rFonts w:ascii="Courier New" w:hAnsi="Courier New" w:cs="Courier New"/>
-          <w:sz w:val="20"/>
-          <w:szCs w:val="20"/>
-          <w:lang w:val="ru-RU" w:eastAsia="ru-RU"/>
-        </w:rPr>
-      </w:pPr>
-      <w:r>
-        <w:rPr>
-          <w:rFonts w:ascii="Courier New" w:hAnsi="Courier New" w:cs="Courier New"/>
-          <w:sz w:val="20"/>
-          <w:szCs w:val="20"/>
-          <w:lang w:val="en-US" w:eastAsia="ru-RU"/>
-        </w:rPr>
-        <w:t xml:space="preserve">    </w:t>
-      </w:r>
-      <w:proofErr w:type="spellStart"/>
-      <w:r>
-        <w:rPr>
-          <w:rFonts w:ascii="Courier New" w:hAnsi="Courier New" w:cs="Courier New"/>
-          <w:sz w:val="20"/>
-          <w:szCs w:val="20"/>
-          <w:lang w:val="ru-RU" w:eastAsia="ru-RU"/>
-        </w:rPr>
-        <w:t>avg_fahrenheit</w:t>
-      </w:r>
-      <w:proofErr w:type="spellEnd"/>
-      <w:r>
-        <w:rPr>
-          <w:rFonts w:ascii="Courier New" w:hAnsi="Courier New" w:cs="Courier New"/>
-          <w:sz w:val="20"/>
-          <w:szCs w:val="20"/>
-          <w:lang w:val="ru-RU" w:eastAsia="ru-RU"/>
-        </w:rPr>
-        <w:t xml:space="preserve"> = 32 + (9.0/5.0) *</w:t>
-      </w:r>
-      <w:proofErr w:type="spellStart"/>
-      <w:r>
-        <w:rPr>
-          <w:rFonts w:ascii="Courier New" w:hAnsi="Courier New" w:cs="Courier New"/>
-          <w:sz w:val="20"/>
-          <w:szCs w:val="20"/>
-          <w:lang w:val="ru-RU" w:eastAsia="ru-RU"/>
-        </w:rPr>
-        <w:t>avg_celsius</w:t>
-      </w:r>
-      <w:proofErr w:type="spellEnd"/>
-      <w:r>
-        <w:rPr>
-          <w:rFonts w:ascii="Courier New" w:hAnsi="Courier New" w:cs="Courier New"/>
-          <w:sz w:val="20"/>
-          <w:szCs w:val="20"/>
-          <w:lang w:val="ru-RU" w:eastAsia="ru-RU"/>
-        </w:rPr>
         <w:t>;</w:t>
       </w:r>
     </w:p>
@@ -3356,15 +3307,15 @@
           <w:rFonts w:ascii="Courier New" w:hAnsi="Courier New" w:cs="Courier New"/>
           <w:sz w:val="20"/>
           <w:szCs w:val="20"/>
-          <w:lang w:val="ru-RU" w:eastAsia="ru-RU"/>
-        </w:rPr>
-      </w:pPr>
-      <w:r>
-        <w:rPr>
-          <w:rFonts w:ascii="Courier New" w:hAnsi="Courier New" w:cs="Courier New"/>
-          <w:sz w:val="20"/>
-          <w:szCs w:val="20"/>
-          <w:lang w:val="ru-RU" w:eastAsia="ru-RU"/>
+          <w:lang w:val="en-US" w:eastAsia="ru-RU"/>
+        </w:rPr>
+      </w:pPr>
+      <w:r>
+        <w:rPr>
+          <w:rFonts w:ascii="Courier New" w:hAnsi="Courier New" w:cs="Courier New"/>
+          <w:sz w:val="20"/>
+          <w:szCs w:val="20"/>
+          <w:lang w:val="en-US" w:eastAsia="ru-RU"/>
         </w:rPr>
         <w:t>}</w:t>
       </w:r>
@@ -3375,7 +3326,7 @@
           <w:rFonts w:ascii="Courier New" w:hAnsi="Courier New" w:cs="Courier New"/>
           <w:sz w:val="20"/>
           <w:szCs w:val="20"/>
-          <w:lang w:val="ru-RU" w:eastAsia="ru-RU"/>
+          <w:lang w:val="en-US" w:eastAsia="ru-RU"/>
         </w:rPr>
       </w:pPr>
     </w:p>
@@ -3410,7 +3361,7 @@
           <w:color w:val="000000" w:themeColor="text1"/>
           <w:sz w:val="28"/>
           <w:szCs w:val="28"/>
-          <w:lang w:val="ru-RU"/>
+          <w:lang w:val="en-US"/>
         </w:rPr>
         <w:t>9</w:t>
       </w:r>
@@ -3423,18 +3374,7 @@
           <w:sz w:val="28"/>
           <w:szCs w:val="28"/>
         </w:rPr>
-        <w:t>.3</w:t>
-      </w:r>
-      <w:r>
-        <w:rPr>
-          <w:rFonts w:ascii="Times New Roman" w:hAnsi="Times New Roman" w:cs="Times New Roman"/>
-          <w:b/>
-          <w:bCs/>
-          <w:color w:val="000000" w:themeColor="text1"/>
-          <w:sz w:val="28"/>
-          <w:szCs w:val="28"/>
-        </w:rPr>
-        <w:t>:</w:t>
+        <w:t>.3:</w:t>
       </w:r>
     </w:p>
     <w:p/>
@@ -4199,28 +4139,1590 @@
           <w:szCs w:val="28"/>
         </w:rPr>
       </w:pPr>
-      <w:bookmarkStart w:id="0" w:name="_GoBack"/>
-      <w:bookmarkEnd w:id="0"/>
     </w:p>
     <w:p/>
     <w:p/>
+    <w:p>
+      <w:pPr>
+        <w:rPr>
+          <w:sz w:val="28"/>
+          <w:szCs w:val="28"/>
+        </w:rPr>
+      </w:pPr>
+      <w:r>
+        <w:rPr>
+          <w:sz w:val="28"/>
+          <w:szCs w:val="28"/>
+        </w:rPr>
+        <w:t xml:space="preserve">Тестові набори до задачі 9.1: </w:t>
+      </w:r>
+    </w:p>
     <w:p/>
-    <w:p>
-      <w:pPr>
-        <w:rPr>
-          <w:rFonts w:ascii="Courier New" w:hAnsi="Courier New" w:cs="Courier New"/>
-          <w:sz w:val="20"/>
-          <w:szCs w:val="20"/>
-          <w:lang w:val="ru-RU" w:eastAsia="ru-RU"/>
-        </w:rPr>
-      </w:pPr>
-    </w:p>
-    <w:p>
-      <w:pPr>
+    <w:tbl>
+      <w:tblPr>
+        <w:tblW w:w="0" w:type="auto"/>
+        <w:tblInd w:w="46" w:type="dxa"/>
+        <w:tblBorders>
+          <w:top w:val="single" w:sz="4" w:space="0" w:color="auto"/>
+          <w:left w:val="single" w:sz="4" w:space="0" w:color="auto"/>
+          <w:bottom w:val="single" w:sz="4" w:space="0" w:color="auto"/>
+          <w:right w:val="single" w:sz="4" w:space="0" w:color="auto"/>
+          <w:insideH w:val="single" w:sz="4" w:space="0" w:color="auto"/>
+          <w:insideV w:val="single" w:sz="4" w:space="0" w:color="auto"/>
+        </w:tblBorders>
+        <w:tblLook w:val="0000" w:firstRow="0" w:lastRow="0" w:firstColumn="0" w:lastColumn="0" w:noHBand="0" w:noVBand="0"/>
+      </w:tblPr>
+      <w:tblGrid>
+        <w:gridCol w:w="469"/>
+        <w:gridCol w:w="1781"/>
+        <w:gridCol w:w="1478"/>
+        <w:gridCol w:w="1576"/>
+        <w:gridCol w:w="1629"/>
+        <w:gridCol w:w="2366"/>
+      </w:tblGrid>
+      <w:tr>
+        <w:tblPrEx>
+          <w:tblCellMar>
+            <w:top w:w="0" w:type="dxa"/>
+            <w:bottom w:w="0" w:type="dxa"/>
+          </w:tblCellMar>
+        </w:tblPrEx>
+        <w:trPr>
+          <w:trHeight w:val="588"/>
+        </w:trPr>
+        <w:tc>
+          <w:tcPr>
+            <w:tcW w:w="660" w:type="dxa"/>
+          </w:tcPr>
+          <w:p>
+            <w:pPr>
+              <w:rPr>
+                <w:sz w:val="28"/>
+                <w:szCs w:val="28"/>
+              </w:rPr>
+            </w:pPr>
+            <w:r>
+              <w:rPr>
+                <w:sz w:val="28"/>
+                <w:szCs w:val="28"/>
+              </w:rPr>
+              <w:t>№</w:t>
+            </w:r>
+          </w:p>
+        </w:tc>
+        <w:tc>
+          <w:tcPr>
+            <w:tcW w:w="1116" w:type="dxa"/>
+          </w:tcPr>
+          <w:p>
+            <w:pPr>
+              <w:rPr>
+                <w:sz w:val="28"/>
+                <w:szCs w:val="28"/>
+              </w:rPr>
+            </w:pPr>
+            <w:r>
+              <w:rPr>
+                <w:sz w:val="28"/>
+                <w:szCs w:val="28"/>
+              </w:rPr>
+              <w:t>Зарплата(грн)</w:t>
+            </w:r>
+          </w:p>
+        </w:tc>
+        <w:tc>
+          <w:tcPr>
+            <w:tcW w:w="1368" w:type="dxa"/>
+          </w:tcPr>
+          <w:p>
+            <w:pPr>
+              <w:rPr>
+                <w:sz w:val="28"/>
+                <w:szCs w:val="28"/>
+              </w:rPr>
+            </w:pPr>
+            <w:r>
+              <w:rPr>
+                <w:sz w:val="28"/>
+                <w:szCs w:val="28"/>
+              </w:rPr>
+              <w:t>Оклад(грн)</w:t>
+            </w:r>
+          </w:p>
+        </w:tc>
+        <w:tc>
+          <w:tcPr>
+            <w:tcW w:w="2352" w:type="dxa"/>
+          </w:tcPr>
+          <w:p>
+            <w:pPr>
+              <w:rPr>
+                <w:sz w:val="28"/>
+                <w:szCs w:val="28"/>
+              </w:rPr>
+            </w:pPr>
+            <w:r>
+              <w:rPr>
+                <w:sz w:val="28"/>
+                <w:szCs w:val="28"/>
+              </w:rPr>
+              <w:t>Стаж(років)</w:t>
+            </w:r>
+          </w:p>
+        </w:tc>
+        <w:tc>
+          <w:tcPr>
+            <w:tcW w:w="1860" w:type="dxa"/>
+          </w:tcPr>
+          <w:p>
+            <w:pPr>
+              <w:rPr>
+                <w:sz w:val="28"/>
+                <w:szCs w:val="28"/>
+              </w:rPr>
+            </w:pPr>
+            <w:r>
+              <w:rPr>
+                <w:sz w:val="28"/>
+                <w:szCs w:val="28"/>
+              </w:rPr>
+              <w:t>Очікувана надбавка(%)</w:t>
+            </w:r>
+          </w:p>
+        </w:tc>
+        <w:tc>
+          <w:tcPr>
+            <w:tcW w:w="1728" w:type="dxa"/>
+          </w:tcPr>
+          <w:p>
+            <w:pPr>
+              <w:rPr>
+                <w:sz w:val="28"/>
+                <w:szCs w:val="28"/>
+              </w:rPr>
+            </w:pPr>
+            <w:r>
+              <w:rPr>
+                <w:sz w:val="28"/>
+                <w:szCs w:val="28"/>
+              </w:rPr>
+              <w:t>Очікувана сума до виплати(грн)</w:t>
+            </w:r>
+          </w:p>
+        </w:tc>
+      </w:tr>
+      <w:tr>
+        <w:tblPrEx>
+          <w:tblCellMar>
+            <w:top w:w="0" w:type="dxa"/>
+            <w:bottom w:w="0" w:type="dxa"/>
+          </w:tblCellMar>
+        </w:tblPrEx>
+        <w:trPr>
+          <w:trHeight w:val="1068"/>
+        </w:trPr>
+        <w:tc>
+          <w:tcPr>
+            <w:tcW w:w="660" w:type="dxa"/>
+          </w:tcPr>
+          <w:p>
+            <w:pPr>
+              <w:rPr>
+                <w:sz w:val="28"/>
+                <w:szCs w:val="28"/>
+              </w:rPr>
+            </w:pPr>
+            <w:r>
+              <w:rPr>
+                <w:sz w:val="28"/>
+                <w:szCs w:val="28"/>
+              </w:rPr>
+              <w:t>1</w:t>
+            </w:r>
+          </w:p>
+        </w:tc>
+        <w:tc>
+          <w:tcPr>
+            <w:tcW w:w="1116" w:type="dxa"/>
+          </w:tcPr>
+          <w:p>
+            <w:pPr>
+              <w:rPr>
+                <w:sz w:val="28"/>
+                <w:szCs w:val="28"/>
+              </w:rPr>
+            </w:pPr>
+            <w:r>
+              <w:rPr>
+                <w:sz w:val="28"/>
+                <w:szCs w:val="28"/>
+              </w:rPr>
+              <w:t>10000</w:t>
+            </w:r>
+          </w:p>
+        </w:tc>
+        <w:tc>
+          <w:tcPr>
+            <w:tcW w:w="1368" w:type="dxa"/>
+          </w:tcPr>
+          <w:p>
+            <w:pPr>
+              <w:rPr>
+                <w:sz w:val="28"/>
+                <w:szCs w:val="28"/>
+              </w:rPr>
+            </w:pPr>
+            <w:r>
+              <w:rPr>
+                <w:sz w:val="28"/>
+                <w:szCs w:val="28"/>
+              </w:rPr>
+              <w:t>8000</w:t>
+            </w:r>
+          </w:p>
+        </w:tc>
+        <w:tc>
+          <w:tcPr>
+            <w:tcW w:w="2352" w:type="dxa"/>
+          </w:tcPr>
+          <w:p>
+            <w:pPr>
+              <w:rPr>
+                <w:sz w:val="28"/>
+                <w:szCs w:val="28"/>
+              </w:rPr>
+            </w:pPr>
+            <w:r>
+              <w:rPr>
+                <w:sz w:val="28"/>
+                <w:szCs w:val="28"/>
+              </w:rPr>
+              <w:t>4</w:t>
+            </w:r>
+          </w:p>
+        </w:tc>
+        <w:tc>
+          <w:tcPr>
+            <w:tcW w:w="1860" w:type="dxa"/>
+          </w:tcPr>
+          <w:p>
+            <w:pPr>
+              <w:rPr>
+                <w:sz w:val="28"/>
+                <w:szCs w:val="28"/>
+              </w:rPr>
+            </w:pPr>
+            <w:r>
+              <w:rPr>
+                <w:sz w:val="28"/>
+                <w:szCs w:val="28"/>
+                <w:lang w:val="en-US"/>
+              </w:rPr>
+              <w:t>10% -&gt; 800</w:t>
+            </w:r>
+            <w:r>
+              <w:rPr>
+                <w:sz w:val="28"/>
+                <w:szCs w:val="28"/>
+              </w:rPr>
+              <w:t>грн</w:t>
+            </w:r>
+          </w:p>
+        </w:tc>
+        <w:tc>
+          <w:tcPr>
+            <w:tcW w:w="1728" w:type="dxa"/>
+          </w:tcPr>
+          <w:p>
+            <w:pPr>
+              <w:rPr>
+                <w:sz w:val="28"/>
+                <w:szCs w:val="28"/>
+              </w:rPr>
+            </w:pPr>
+            <w:r>
+              <w:rPr>
+                <w:sz w:val="28"/>
+                <w:szCs w:val="28"/>
+              </w:rPr>
+              <w:t>10000+800=10800</w:t>
+            </w:r>
+          </w:p>
+        </w:tc>
+      </w:tr>
+      <w:tr>
+        <w:tblPrEx>
+          <w:tblCellMar>
+            <w:top w:w="0" w:type="dxa"/>
+            <w:bottom w:w="0" w:type="dxa"/>
+          </w:tblCellMar>
+        </w:tblPrEx>
+        <w:trPr>
+          <w:trHeight w:val="1356"/>
+        </w:trPr>
+        <w:tc>
+          <w:tcPr>
+            <w:tcW w:w="660" w:type="dxa"/>
+          </w:tcPr>
+          <w:p>
+            <w:pPr>
+              <w:rPr>
+                <w:sz w:val="28"/>
+                <w:szCs w:val="28"/>
+              </w:rPr>
+            </w:pPr>
+            <w:r>
+              <w:rPr>
+                <w:sz w:val="28"/>
+                <w:szCs w:val="28"/>
+              </w:rPr>
+              <w:t>2</w:t>
+            </w:r>
+          </w:p>
+        </w:tc>
+        <w:tc>
+          <w:tcPr>
+            <w:tcW w:w="1116" w:type="dxa"/>
+          </w:tcPr>
+          <w:p>
+            <w:pPr>
+              <w:rPr>
+                <w:sz w:val="28"/>
+                <w:szCs w:val="28"/>
+              </w:rPr>
+            </w:pPr>
+            <w:r>
+              <w:rPr>
+                <w:sz w:val="28"/>
+                <w:szCs w:val="28"/>
+              </w:rPr>
+              <w:t>9000</w:t>
+            </w:r>
+          </w:p>
+        </w:tc>
+        <w:tc>
+          <w:tcPr>
+            <w:tcW w:w="1368" w:type="dxa"/>
+          </w:tcPr>
+          <w:p>
+            <w:pPr>
+              <w:rPr>
+                <w:sz w:val="28"/>
+                <w:szCs w:val="28"/>
+              </w:rPr>
+            </w:pPr>
+            <w:r>
+              <w:rPr>
+                <w:sz w:val="28"/>
+                <w:szCs w:val="28"/>
+              </w:rPr>
+              <w:t>7000</w:t>
+            </w:r>
+          </w:p>
+        </w:tc>
+        <w:tc>
+          <w:tcPr>
+            <w:tcW w:w="2352" w:type="dxa"/>
+          </w:tcPr>
+          <w:p>
+            <w:pPr>
+              <w:rPr>
+                <w:sz w:val="28"/>
+                <w:szCs w:val="28"/>
+              </w:rPr>
+            </w:pPr>
+            <w:r>
+              <w:rPr>
+                <w:sz w:val="28"/>
+                <w:szCs w:val="28"/>
+              </w:rPr>
+              <w:t>6</w:t>
+            </w:r>
+          </w:p>
+        </w:tc>
+        <w:tc>
+          <w:tcPr>
+            <w:tcW w:w="1860" w:type="dxa"/>
+          </w:tcPr>
+          <w:p>
+            <w:pPr>
+              <w:rPr>
+                <w:sz w:val="28"/>
+                <w:szCs w:val="28"/>
+              </w:rPr>
+            </w:pPr>
+            <w:r>
+              <w:rPr>
+                <w:sz w:val="28"/>
+                <w:szCs w:val="28"/>
+                <w:lang w:val="en-US"/>
+              </w:rPr>
+              <w:t>15% -&gt; 1050</w:t>
+            </w:r>
+            <w:r>
+              <w:rPr>
+                <w:sz w:val="28"/>
+                <w:szCs w:val="28"/>
+              </w:rPr>
+              <w:t>грн</w:t>
+            </w:r>
+          </w:p>
+        </w:tc>
+        <w:tc>
+          <w:tcPr>
+            <w:tcW w:w="1728" w:type="dxa"/>
+          </w:tcPr>
+          <w:p>
+            <w:pPr>
+              <w:rPr>
+                <w:sz w:val="28"/>
+                <w:szCs w:val="28"/>
+              </w:rPr>
+            </w:pPr>
+            <w:r>
+              <w:rPr>
+                <w:sz w:val="28"/>
+                <w:szCs w:val="28"/>
+              </w:rPr>
+              <w:t>9000+1050=10050</w:t>
+            </w:r>
+          </w:p>
+        </w:tc>
+      </w:tr>
+      <w:tr>
+        <w:tblPrEx>
+          <w:tblCellMar>
+            <w:top w:w="0" w:type="dxa"/>
+            <w:bottom w:w="0" w:type="dxa"/>
+          </w:tblCellMar>
+        </w:tblPrEx>
+        <w:trPr>
+          <w:trHeight w:val="1188"/>
+        </w:trPr>
+        <w:tc>
+          <w:tcPr>
+            <w:tcW w:w="660" w:type="dxa"/>
+          </w:tcPr>
+          <w:p>
+            <w:pPr>
+              <w:rPr>
+                <w:sz w:val="28"/>
+                <w:szCs w:val="28"/>
+              </w:rPr>
+            </w:pPr>
+            <w:r>
+              <w:rPr>
+                <w:sz w:val="28"/>
+                <w:szCs w:val="28"/>
+              </w:rPr>
+              <w:t>3</w:t>
+            </w:r>
+          </w:p>
+        </w:tc>
+        <w:tc>
+          <w:tcPr>
+            <w:tcW w:w="1116" w:type="dxa"/>
+          </w:tcPr>
+          <w:p>
+            <w:pPr>
+              <w:rPr>
+                <w:sz w:val="28"/>
+                <w:szCs w:val="28"/>
+              </w:rPr>
+            </w:pPr>
+            <w:r>
+              <w:rPr>
+                <w:sz w:val="28"/>
+                <w:szCs w:val="28"/>
+              </w:rPr>
+              <w:t>12000</w:t>
+            </w:r>
+          </w:p>
+        </w:tc>
+        <w:tc>
+          <w:tcPr>
+            <w:tcW w:w="1368" w:type="dxa"/>
+          </w:tcPr>
+          <w:p>
+            <w:pPr>
+              <w:rPr>
+                <w:sz w:val="28"/>
+                <w:szCs w:val="28"/>
+              </w:rPr>
+            </w:pPr>
+            <w:r>
+              <w:rPr>
+                <w:sz w:val="28"/>
+                <w:szCs w:val="28"/>
+              </w:rPr>
+              <w:t>6000</w:t>
+            </w:r>
+          </w:p>
+        </w:tc>
+        <w:tc>
+          <w:tcPr>
+            <w:tcW w:w="2352" w:type="dxa"/>
+          </w:tcPr>
+          <w:p>
+            <w:pPr>
+              <w:rPr>
+                <w:sz w:val="28"/>
+                <w:szCs w:val="28"/>
+              </w:rPr>
+            </w:pPr>
+            <w:r>
+              <w:rPr>
+                <w:sz w:val="28"/>
+                <w:szCs w:val="28"/>
+              </w:rPr>
+              <w:t>16</w:t>
+            </w:r>
+          </w:p>
+        </w:tc>
+        <w:tc>
+          <w:tcPr>
+            <w:tcW w:w="1860" w:type="dxa"/>
+          </w:tcPr>
+          <w:p>
+            <w:pPr>
+              <w:rPr>
+                <w:sz w:val="28"/>
+                <w:szCs w:val="28"/>
+              </w:rPr>
+            </w:pPr>
+            <w:r>
+              <w:rPr>
+                <w:sz w:val="28"/>
+                <w:szCs w:val="28"/>
+              </w:rPr>
+              <w:t>25% -</w:t>
+            </w:r>
+            <w:r>
+              <w:rPr>
+                <w:sz w:val="28"/>
+                <w:szCs w:val="28"/>
+                <w:lang w:val="en-US"/>
+              </w:rPr>
+              <w:t>&gt; 1500</w:t>
+            </w:r>
+            <w:r>
+              <w:rPr>
+                <w:sz w:val="28"/>
+                <w:szCs w:val="28"/>
+              </w:rPr>
+              <w:t>грн</w:t>
+            </w:r>
+          </w:p>
+        </w:tc>
+        <w:tc>
+          <w:tcPr>
+            <w:tcW w:w="1728" w:type="dxa"/>
+          </w:tcPr>
+          <w:p>
+            <w:pPr>
+              <w:rPr>
+                <w:sz w:val="28"/>
+                <w:szCs w:val="28"/>
+              </w:rPr>
+            </w:pPr>
+            <w:r>
+              <w:rPr>
+                <w:sz w:val="28"/>
+                <w:szCs w:val="28"/>
+              </w:rPr>
+              <w:t>12000+1500=13500</w:t>
+            </w:r>
+          </w:p>
+        </w:tc>
+      </w:tr>
+    </w:tbl>
+    <w:p/>
+    <w:p>
+      <w:pPr>
+        <w:rPr>
+          <w:rFonts w:ascii="Courier New" w:hAnsi="Courier New" w:cs="Courier New"/>
+          <w:sz w:val="20"/>
+          <w:szCs w:val="20"/>
+          <w:lang w:val="en-US" w:eastAsia="ru-RU"/>
+        </w:rPr>
+      </w:pPr>
+    </w:p>
+    <w:p>
+      <w:pPr>
+        <w:rPr>
+          <w:sz w:val="28"/>
+          <w:szCs w:val="28"/>
+        </w:rPr>
+      </w:pPr>
+      <w:r>
+        <w:rPr>
+          <w:sz w:val="28"/>
+          <w:szCs w:val="28"/>
+        </w:rPr>
+        <w:t>Тестові набори до задачі 9.2:</w:t>
+      </w:r>
+    </w:p>
+    <w:tbl>
+      <w:tblPr>
+        <w:tblW w:w="0" w:type="auto"/>
+        <w:tblInd w:w="34" w:type="dxa"/>
+        <w:tblBorders>
+          <w:top w:val="single" w:sz="4" w:space="0" w:color="auto"/>
+          <w:left w:val="single" w:sz="4" w:space="0" w:color="auto"/>
+          <w:bottom w:val="single" w:sz="4" w:space="0" w:color="auto"/>
+          <w:right w:val="single" w:sz="4" w:space="0" w:color="auto"/>
+          <w:insideH w:val="single" w:sz="4" w:space="0" w:color="auto"/>
+          <w:insideV w:val="single" w:sz="4" w:space="0" w:color="auto"/>
+        </w:tblBorders>
+        <w:tblLook w:val="0000" w:firstRow="0" w:lastRow="0" w:firstColumn="0" w:lastColumn="0" w:noHBand="0" w:noVBand="0"/>
+      </w:tblPr>
+      <w:tblGrid>
+        <w:gridCol w:w="1680"/>
+        <w:gridCol w:w="2676"/>
+        <w:gridCol w:w="2172"/>
+        <w:gridCol w:w="2748"/>
+      </w:tblGrid>
+      <w:tr>
+        <w:tblPrEx>
+          <w:tblCellMar>
+            <w:top w:w="0" w:type="dxa"/>
+            <w:bottom w:w="0" w:type="dxa"/>
+          </w:tblCellMar>
+        </w:tblPrEx>
+        <w:trPr>
+          <w:trHeight w:val="822"/>
+        </w:trPr>
+        <w:tc>
+          <w:tcPr>
+            <w:tcW w:w="1680" w:type="dxa"/>
+          </w:tcPr>
+          <w:p>
+            <w:pPr>
+              <w:rPr>
+                <w:sz w:val="28"/>
+                <w:szCs w:val="28"/>
+              </w:rPr>
+            </w:pPr>
+            <w:r>
+              <w:rPr>
+                <w:sz w:val="28"/>
+                <w:szCs w:val="28"/>
+              </w:rPr>
+              <w:t>№</w:t>
+            </w:r>
+          </w:p>
+        </w:tc>
+        <w:tc>
+          <w:tcPr>
+            <w:tcW w:w="2676" w:type="dxa"/>
+          </w:tcPr>
+          <w:p>
+            <w:pPr>
+              <w:rPr>
+                <w:sz w:val="28"/>
+                <w:szCs w:val="28"/>
+              </w:rPr>
+            </w:pPr>
+            <w:r>
+              <w:rPr>
+                <w:sz w:val="28"/>
+                <w:szCs w:val="28"/>
+              </w:rPr>
+              <w:t>Температури</w:t>
+            </w:r>
+            <w:r>
+              <w:rPr>
+                <w:sz w:val="28"/>
+                <w:szCs w:val="28"/>
+              </w:rPr>
+              <w:t>(°C)</w:t>
+            </w:r>
+          </w:p>
+        </w:tc>
+        <w:tc>
+          <w:tcPr>
+            <w:tcW w:w="2172" w:type="dxa"/>
+          </w:tcPr>
+          <w:p>
+            <w:pPr>
+              <w:rPr>
+                <w:sz w:val="28"/>
+                <w:szCs w:val="28"/>
+              </w:rPr>
+            </w:pPr>
+            <w:r>
+              <w:rPr>
+                <w:sz w:val="28"/>
+                <w:szCs w:val="28"/>
+              </w:rPr>
+              <w:t>Очікувана середня(</w:t>
+            </w:r>
+            <w:r>
+              <w:rPr>
+                <w:sz w:val="28"/>
+                <w:szCs w:val="28"/>
+              </w:rPr>
+              <w:t>°C)</w:t>
+            </w:r>
+          </w:p>
+        </w:tc>
+        <w:tc>
+          <w:tcPr>
+            <w:tcW w:w="2748" w:type="dxa"/>
+          </w:tcPr>
+          <w:p>
+            <w:pPr>
+              <w:rPr>
+                <w:sz w:val="28"/>
+                <w:szCs w:val="28"/>
+              </w:rPr>
+            </w:pPr>
+            <w:r>
+              <w:rPr>
+                <w:sz w:val="28"/>
+                <w:szCs w:val="28"/>
+              </w:rPr>
+              <w:t>Очікувана (°F)</w:t>
+            </w:r>
+          </w:p>
+        </w:tc>
+      </w:tr>
+      <w:tr>
+        <w:tblPrEx>
+          <w:tblCellMar>
+            <w:top w:w="0" w:type="dxa"/>
+            <w:bottom w:w="0" w:type="dxa"/>
+          </w:tblCellMar>
+        </w:tblPrEx>
+        <w:trPr>
+          <w:trHeight w:val="828"/>
+        </w:trPr>
+        <w:tc>
+          <w:tcPr>
+            <w:tcW w:w="1680" w:type="dxa"/>
+          </w:tcPr>
+          <w:p>
+            <w:r>
+              <w:t>1</w:t>
+            </w:r>
+          </w:p>
+        </w:tc>
+        <w:tc>
+          <w:tcPr>
+            <w:tcW w:w="2676" w:type="dxa"/>
+          </w:tcPr>
+          <w:p>
+            <w:r>
+              <w:t>10, 12, 14, 16, 18, 20</w:t>
+            </w:r>
+          </w:p>
+        </w:tc>
+        <w:tc>
+          <w:tcPr>
+            <w:tcW w:w="2172" w:type="dxa"/>
+          </w:tcPr>
+          <w:p>
+            <w:r>
+              <w:t>15.0</w:t>
+            </w:r>
+          </w:p>
+        </w:tc>
+        <w:tc>
+          <w:tcPr>
+            <w:tcW w:w="2748" w:type="dxa"/>
+          </w:tcPr>
+          <w:p>
+            <w:r>
+              <w:t>59.0</w:t>
+            </w:r>
+          </w:p>
+        </w:tc>
+      </w:tr>
+      <w:tr>
+        <w:tblPrEx>
+          <w:tblCellMar>
+            <w:top w:w="0" w:type="dxa"/>
+            <w:bottom w:w="0" w:type="dxa"/>
+          </w:tblCellMar>
+        </w:tblPrEx>
+        <w:trPr>
+          <w:trHeight w:val="1032"/>
+        </w:trPr>
+        <w:tc>
+          <w:tcPr>
+            <w:tcW w:w="1680" w:type="dxa"/>
+          </w:tcPr>
+          <w:p>
+            <w:r>
+              <w:t>2</w:t>
+            </w:r>
+          </w:p>
+        </w:tc>
+        <w:tc>
+          <w:tcPr>
+            <w:tcW w:w="2676" w:type="dxa"/>
+          </w:tcPr>
+          <w:p>
+            <w:r>
+              <w:t>0, -5, 5, 10, -2, 3</w:t>
+            </w:r>
+          </w:p>
+        </w:tc>
+        <w:tc>
+          <w:tcPr>
+            <w:tcW w:w="2172" w:type="dxa"/>
+          </w:tcPr>
+          <w:p>
+            <w:r>
+              <w:t>1.83</w:t>
+            </w:r>
+          </w:p>
+        </w:tc>
+        <w:tc>
+          <w:tcPr>
+            <w:tcW w:w="2748" w:type="dxa"/>
+          </w:tcPr>
+          <w:p>
+            <w:pPr>
+              <w:rPr>
+                <w:lang w:val="ru-RU"/>
+              </w:rPr>
+            </w:pPr>
+            <w:r>
+              <w:rPr>
+                <w:lang w:val="en-US"/>
+              </w:rPr>
+              <w:t>~</w:t>
+            </w:r>
+            <w:r>
+              <w:rPr>
+                <w:lang w:val="ru-RU"/>
+              </w:rPr>
+              <w:t>35.29</w:t>
+            </w:r>
+          </w:p>
+        </w:tc>
+      </w:tr>
+      <w:tr>
+        <w:tblPrEx>
+          <w:tblCellMar>
+            <w:top w:w="0" w:type="dxa"/>
+            <w:bottom w:w="0" w:type="dxa"/>
+          </w:tblCellMar>
+        </w:tblPrEx>
+        <w:trPr>
+          <w:trHeight w:val="1056"/>
+        </w:trPr>
+        <w:tc>
+          <w:tcPr>
+            <w:tcW w:w="1680" w:type="dxa"/>
+          </w:tcPr>
+          <w:p>
+            <w:r>
+              <w:lastRenderedPageBreak/>
+              <w:t>3</w:t>
+            </w:r>
+          </w:p>
+        </w:tc>
+        <w:tc>
+          <w:tcPr>
+            <w:tcW w:w="2676" w:type="dxa"/>
+          </w:tcPr>
+          <w:p>
+            <w:r>
+              <w:t>25, 26, 27, 28, 29, 30</w:t>
+            </w:r>
+          </w:p>
+        </w:tc>
+        <w:tc>
+          <w:tcPr>
+            <w:tcW w:w="2172" w:type="dxa"/>
+          </w:tcPr>
+          <w:p>
+            <w:r>
+              <w:t>27.5</w:t>
+            </w:r>
+          </w:p>
+        </w:tc>
+        <w:tc>
+          <w:tcPr>
+            <w:tcW w:w="2748" w:type="dxa"/>
+          </w:tcPr>
+          <w:p>
+            <w:pPr>
+              <w:rPr>
+                <w:lang w:val="ru-RU"/>
+              </w:rPr>
+            </w:pPr>
+            <w:r>
+              <w:rPr>
+                <w:lang w:val="ru-RU"/>
+              </w:rPr>
+              <w:t>81.5</w:t>
+            </w:r>
+          </w:p>
+        </w:tc>
+      </w:tr>
+    </w:tbl>
+    <w:p/>
+    <w:p/>
+    <w:p>
+      <w:pPr>
+        <w:rPr>
+          <w:sz w:val="28"/>
+          <w:szCs w:val="28"/>
+        </w:rPr>
+      </w:pPr>
+      <w:r>
+        <w:rPr>
+          <w:sz w:val="28"/>
+          <w:szCs w:val="28"/>
+        </w:rPr>
+        <w:t>Тестові набори до задачі 9.</w:t>
+      </w:r>
+      <w:r>
         <w:rPr>
           <w:sz w:val="28"/>
           <w:szCs w:val="28"/>
           <w:lang w:val="ru-RU"/>
+        </w:rPr>
+        <w:t>3</w:t>
+      </w:r>
+      <w:r>
+        <w:rPr>
+          <w:sz w:val="28"/>
+          <w:szCs w:val="28"/>
+        </w:rPr>
+        <w:t>:</w:t>
+      </w:r>
+    </w:p>
+    <w:tbl>
+      <w:tblPr>
+        <w:tblW w:w="9372" w:type="dxa"/>
+        <w:tblInd w:w="22" w:type="dxa"/>
+        <w:tblBorders>
+          <w:top w:val="single" w:sz="4" w:space="0" w:color="auto"/>
+          <w:left w:val="single" w:sz="4" w:space="0" w:color="auto"/>
+          <w:bottom w:val="single" w:sz="4" w:space="0" w:color="auto"/>
+          <w:right w:val="single" w:sz="4" w:space="0" w:color="auto"/>
+          <w:insideH w:val="single" w:sz="4" w:space="0" w:color="auto"/>
+          <w:insideV w:val="single" w:sz="4" w:space="0" w:color="auto"/>
+        </w:tblBorders>
+        <w:tblLook w:val="0000" w:firstRow="0" w:lastRow="0" w:firstColumn="0" w:lastColumn="0" w:noHBand="0" w:noVBand="0"/>
+      </w:tblPr>
+      <w:tblGrid>
+        <w:gridCol w:w="1181"/>
+        <w:gridCol w:w="2903"/>
+        <w:gridCol w:w="1447"/>
+        <w:gridCol w:w="1640"/>
+        <w:gridCol w:w="2201"/>
+      </w:tblGrid>
+      <w:tr>
+        <w:tblPrEx>
+          <w:tblCellMar>
+            <w:top w:w="0" w:type="dxa"/>
+            <w:bottom w:w="0" w:type="dxa"/>
+          </w:tblCellMar>
+        </w:tblPrEx>
+        <w:trPr>
+          <w:trHeight w:val="864"/>
+        </w:trPr>
+        <w:tc>
+          <w:tcPr>
+            <w:tcW w:w="1181" w:type="dxa"/>
+          </w:tcPr>
+          <w:p>
+            <w:pPr>
+              <w:rPr>
+                <w:sz w:val="28"/>
+                <w:szCs w:val="28"/>
+                <w:lang w:val="ru-RU"/>
+              </w:rPr>
+            </w:pPr>
+            <w:r>
+              <w:rPr>
+                <w:sz w:val="28"/>
+                <w:szCs w:val="28"/>
+                <w:lang w:val="ru-RU"/>
+              </w:rPr>
+              <w:t>№</w:t>
+            </w:r>
+          </w:p>
+        </w:tc>
+        <w:tc>
+          <w:tcPr>
+            <w:tcW w:w="2903" w:type="dxa"/>
+          </w:tcPr>
+          <w:p>
+            <w:pPr>
+              <w:rPr>
+                <w:sz w:val="28"/>
+                <w:szCs w:val="28"/>
+              </w:rPr>
+            </w:pPr>
+            <w:r>
+              <w:rPr>
+                <w:sz w:val="28"/>
+                <w:szCs w:val="28"/>
+              </w:rPr>
+              <w:t>Число N (у</w:t>
+            </w:r>
+            <w:r>
+              <w:rPr>
+                <w:sz w:val="28"/>
+                <w:szCs w:val="28"/>
+                <w:lang w:val="ru-RU"/>
+              </w:rPr>
+              <w:t xml:space="preserve"> </w:t>
+            </w:r>
+            <w:r>
+              <w:rPr>
+                <w:sz w:val="28"/>
+                <w:szCs w:val="28"/>
+              </w:rPr>
+              <w:t>двійковому)</w:t>
+            </w:r>
+          </w:p>
+        </w:tc>
+        <w:tc>
+          <w:tcPr>
+            <w:tcW w:w="1447" w:type="dxa"/>
+          </w:tcPr>
+          <w:p>
+            <w:pPr>
+              <w:rPr>
+                <w:sz w:val="28"/>
+                <w:szCs w:val="28"/>
+              </w:rPr>
+            </w:pPr>
+            <w:r>
+              <w:rPr>
+                <w:sz w:val="28"/>
+                <w:szCs w:val="28"/>
+              </w:rPr>
+              <w:t>11-й біт</w:t>
+            </w:r>
+          </w:p>
+        </w:tc>
+        <w:tc>
+          <w:tcPr>
+            <w:tcW w:w="1640" w:type="dxa"/>
+          </w:tcPr>
+          <w:p>
+            <w:pPr>
+              <w:rPr>
+                <w:sz w:val="28"/>
+                <w:szCs w:val="28"/>
+              </w:rPr>
+            </w:pPr>
+            <w:r>
+              <w:rPr>
+                <w:sz w:val="28"/>
+                <w:szCs w:val="28"/>
+              </w:rPr>
+              <w:t>Перевірка</w:t>
+            </w:r>
+          </w:p>
+        </w:tc>
+        <w:tc>
+          <w:tcPr>
+            <w:tcW w:w="2201" w:type="dxa"/>
+          </w:tcPr>
+          <w:p>
+            <w:pPr>
+              <w:rPr>
+                <w:sz w:val="28"/>
+                <w:szCs w:val="28"/>
+              </w:rPr>
+            </w:pPr>
+            <w:r>
+              <w:rPr>
+                <w:sz w:val="28"/>
+                <w:szCs w:val="28"/>
+              </w:rPr>
+              <w:t>Очікуваний результат</w:t>
+            </w:r>
+          </w:p>
+        </w:tc>
+      </w:tr>
+      <w:tr>
+        <w:tblPrEx>
+          <w:tblCellMar>
+            <w:top w:w="0" w:type="dxa"/>
+            <w:bottom w:w="0" w:type="dxa"/>
+          </w:tblCellMar>
+        </w:tblPrEx>
+        <w:trPr>
+          <w:trHeight w:val="1080"/>
+        </w:trPr>
+        <w:tc>
+          <w:tcPr>
+            <w:tcW w:w="1181" w:type="dxa"/>
+          </w:tcPr>
+          <w:p>
+            <w:pPr>
+              <w:rPr>
+                <w:sz w:val="28"/>
+                <w:szCs w:val="28"/>
+                <w:lang w:val="ru-RU"/>
+              </w:rPr>
+            </w:pPr>
+            <w:r>
+              <w:rPr>
+                <w:sz w:val="28"/>
+                <w:szCs w:val="28"/>
+                <w:lang w:val="ru-RU"/>
+              </w:rPr>
+              <w:t>1</w:t>
+            </w:r>
+          </w:p>
+        </w:tc>
+        <w:tc>
+          <w:tcPr>
+            <w:tcW w:w="2903" w:type="dxa"/>
+          </w:tcPr>
+          <w:p>
+            <w:pPr>
+              <w:rPr>
+                <w:sz w:val="28"/>
+                <w:szCs w:val="28"/>
+              </w:rPr>
+            </w:pPr>
+            <w:r>
+              <w:rPr>
+                <w:rStyle w:val="HTML"/>
+              </w:rPr>
+              <w:t>00000000000010000000</w:t>
+            </w:r>
+            <w:r>
+              <w:t xml:space="preserve"> (256)</w:t>
+            </w:r>
+          </w:p>
+        </w:tc>
+        <w:tc>
+          <w:tcPr>
+            <w:tcW w:w="1447" w:type="dxa"/>
+          </w:tcPr>
+          <w:p>
+            <w:pPr>
+              <w:rPr>
+                <w:sz w:val="28"/>
+                <w:szCs w:val="28"/>
+                <w:lang w:val="ru-RU"/>
+              </w:rPr>
+            </w:pPr>
+            <w:r>
+              <w:rPr>
+                <w:sz w:val="28"/>
+                <w:szCs w:val="28"/>
+                <w:lang w:val="ru-RU"/>
+              </w:rPr>
+              <w:t>0</w:t>
+            </w:r>
+          </w:p>
+        </w:tc>
+        <w:tc>
+          <w:tcPr>
+            <w:tcW w:w="1640" w:type="dxa"/>
+          </w:tcPr>
+          <w:p>
+            <w:pPr>
+              <w:rPr>
+                <w:sz w:val="28"/>
+                <w:szCs w:val="28"/>
+              </w:rPr>
+            </w:pPr>
+            <w:r>
+              <w:rPr>
+                <w:sz w:val="28"/>
+                <w:szCs w:val="28"/>
+              </w:rPr>
+              <w:t>Рахує нулі → ~31</w:t>
+            </w:r>
+          </w:p>
+        </w:tc>
+        <w:tc>
+          <w:tcPr>
+            <w:tcW w:w="2201" w:type="dxa"/>
+          </w:tcPr>
+          <w:p>
+            <w:pPr>
+              <w:rPr>
+                <w:sz w:val="28"/>
+                <w:szCs w:val="28"/>
+                <w:lang w:val="ru-RU"/>
+              </w:rPr>
+            </w:pPr>
+            <w:r>
+              <w:rPr>
+                <w:sz w:val="28"/>
+                <w:szCs w:val="28"/>
+                <w:lang w:val="ru-RU"/>
+              </w:rPr>
+              <w:t>31</w:t>
+            </w:r>
+          </w:p>
+        </w:tc>
+      </w:tr>
+      <w:tr>
+        <w:tblPrEx>
+          <w:tblCellMar>
+            <w:top w:w="0" w:type="dxa"/>
+            <w:bottom w:w="0" w:type="dxa"/>
+          </w:tblCellMar>
+        </w:tblPrEx>
+        <w:trPr>
+          <w:trHeight w:val="1572"/>
+        </w:trPr>
+        <w:tc>
+          <w:tcPr>
+            <w:tcW w:w="1181" w:type="dxa"/>
+          </w:tcPr>
+          <w:p>
+            <w:pPr>
+              <w:rPr>
+                <w:sz w:val="28"/>
+                <w:szCs w:val="28"/>
+                <w:lang w:val="ru-RU"/>
+              </w:rPr>
+            </w:pPr>
+            <w:r>
+              <w:rPr>
+                <w:sz w:val="28"/>
+                <w:szCs w:val="28"/>
+                <w:lang w:val="ru-RU"/>
+              </w:rPr>
+              <w:t>2</w:t>
+            </w:r>
+          </w:p>
+        </w:tc>
+        <w:tc>
+          <w:tcPr>
+            <w:tcW w:w="2903" w:type="dxa"/>
+          </w:tcPr>
+          <w:p>
+            <w:pPr>
+              <w:rPr>
+                <w:sz w:val="28"/>
+                <w:szCs w:val="28"/>
+              </w:rPr>
+            </w:pPr>
+            <w:r>
+              <w:rPr>
+                <w:rStyle w:val="HTML"/>
+              </w:rPr>
+              <w:t>00000000010000000000</w:t>
+            </w:r>
+            <w:r>
+              <w:t xml:space="preserve"> (1024)</w:t>
+            </w:r>
+          </w:p>
+        </w:tc>
+        <w:tc>
+          <w:tcPr>
+            <w:tcW w:w="1447" w:type="dxa"/>
+          </w:tcPr>
+          <w:p>
+            <w:pPr>
+              <w:rPr>
+                <w:sz w:val="28"/>
+                <w:szCs w:val="28"/>
+                <w:lang w:val="ru-RU"/>
+              </w:rPr>
+            </w:pPr>
+            <w:r>
+              <w:rPr>
+                <w:sz w:val="28"/>
+                <w:szCs w:val="28"/>
+                <w:lang w:val="ru-RU"/>
+              </w:rPr>
+              <w:t>0</w:t>
+            </w:r>
+          </w:p>
+        </w:tc>
+        <w:tc>
+          <w:tcPr>
+            <w:tcW w:w="1640" w:type="dxa"/>
+          </w:tcPr>
+          <w:p>
+            <w:pPr>
+              <w:rPr>
+                <w:sz w:val="28"/>
+                <w:szCs w:val="28"/>
+              </w:rPr>
+            </w:pPr>
+            <w:r>
+              <w:rPr>
+                <w:sz w:val="28"/>
+                <w:szCs w:val="28"/>
+              </w:rPr>
+              <w:t>Рахує нулі → ~31</w:t>
+            </w:r>
+          </w:p>
+        </w:tc>
+        <w:tc>
+          <w:tcPr>
+            <w:tcW w:w="2201" w:type="dxa"/>
+          </w:tcPr>
+          <w:p>
+            <w:pPr>
+              <w:rPr>
+                <w:sz w:val="28"/>
+                <w:szCs w:val="28"/>
+                <w:lang w:val="ru-RU"/>
+              </w:rPr>
+            </w:pPr>
+            <w:r>
+              <w:rPr>
+                <w:sz w:val="28"/>
+                <w:szCs w:val="28"/>
+                <w:lang w:val="ru-RU"/>
+              </w:rPr>
+              <w:t>31</w:t>
+            </w:r>
+          </w:p>
+        </w:tc>
+      </w:tr>
+      <w:tr>
+        <w:tblPrEx>
+          <w:tblCellMar>
+            <w:top w:w="0" w:type="dxa"/>
+            <w:bottom w:w="0" w:type="dxa"/>
+          </w:tblCellMar>
+        </w:tblPrEx>
+        <w:trPr>
+          <w:trHeight w:val="1572"/>
+        </w:trPr>
+        <w:tc>
+          <w:tcPr>
+            <w:tcW w:w="1181" w:type="dxa"/>
+          </w:tcPr>
+          <w:p>
+            <w:pPr>
+              <w:rPr>
+                <w:sz w:val="28"/>
+                <w:szCs w:val="28"/>
+                <w:lang w:val="ru-RU"/>
+              </w:rPr>
+            </w:pPr>
+            <w:r>
+              <w:rPr>
+                <w:sz w:val="28"/>
+                <w:szCs w:val="28"/>
+                <w:lang w:val="ru-RU"/>
+              </w:rPr>
+              <w:t>3</w:t>
+            </w:r>
+          </w:p>
+        </w:tc>
+        <w:tc>
+          <w:tcPr>
+            <w:tcW w:w="2903" w:type="dxa"/>
+          </w:tcPr>
+          <w:p>
+            <w:pPr>
+              <w:rPr>
+                <w:sz w:val="28"/>
+                <w:szCs w:val="28"/>
+              </w:rPr>
+            </w:pPr>
+            <w:r>
+              <w:rPr>
+                <w:rStyle w:val="HTML"/>
+              </w:rPr>
+              <w:t>00000100000000000000</w:t>
+            </w:r>
+            <w:r>
+              <w:t xml:space="preserve"> (2048)</w:t>
+            </w:r>
+            <w:bookmarkStart w:id="0" w:name="_GoBack"/>
+            <w:bookmarkEnd w:id="0"/>
+          </w:p>
+        </w:tc>
+        <w:tc>
+          <w:tcPr>
+            <w:tcW w:w="1447" w:type="dxa"/>
+          </w:tcPr>
+          <w:p>
+            <w:pPr>
+              <w:rPr>
+                <w:sz w:val="28"/>
+                <w:szCs w:val="28"/>
+                <w:lang w:val="ru-RU"/>
+              </w:rPr>
+            </w:pPr>
+            <w:r>
+              <w:rPr>
+                <w:sz w:val="28"/>
+                <w:szCs w:val="28"/>
+                <w:lang w:val="ru-RU"/>
+              </w:rPr>
+              <w:t>1</w:t>
+            </w:r>
+          </w:p>
+        </w:tc>
+        <w:tc>
+          <w:tcPr>
+            <w:tcW w:w="1640" w:type="dxa"/>
+          </w:tcPr>
+          <w:tbl>
+            <w:tblPr>
+              <w:tblW w:w="0" w:type="auto"/>
+              <w:tblCellSpacing w:w="15" w:type="dxa"/>
+              <w:tblCellMar>
+                <w:top w:w="15" w:type="dxa"/>
+                <w:left w:w="15" w:type="dxa"/>
+                <w:bottom w:w="15" w:type="dxa"/>
+                <w:right w:w="15" w:type="dxa"/>
+              </w:tblCellMar>
+              <w:tblLook w:val="04A0" w:firstRow="1" w:lastRow="0" w:firstColumn="1" w:lastColumn="0" w:noHBand="0" w:noVBand="1"/>
+            </w:tblPr>
+            <w:tblGrid>
+              <w:gridCol w:w="96"/>
+            </w:tblGrid>
+            <w:tr>
+              <w:trPr>
+                <w:tblCellSpacing w:w="15" w:type="dxa"/>
+              </w:trPr>
+              <w:tc>
+                <w:tcPr>
+                  <w:tcW w:w="0" w:type="auto"/>
+                  <w:vAlign w:val="center"/>
+                  <w:hideMark/>
+                </w:tcPr>
+                <w:p>
+                  <w:pPr>
+                    <w:rPr>
+                      <w:sz w:val="28"/>
+                      <w:szCs w:val="28"/>
+                      <w:lang w:val="ru-RU" w:eastAsia="ru-RU"/>
+                    </w:rPr>
+                  </w:pPr>
+                </w:p>
+              </w:tc>
+            </w:tr>
+          </w:tbl>
+          <w:p>
+            <w:pPr>
+              <w:rPr>
+                <w:vanish/>
+                <w:sz w:val="28"/>
+                <w:szCs w:val="28"/>
+                <w:lang w:val="ru-RU" w:eastAsia="ru-RU"/>
+              </w:rPr>
+            </w:pPr>
+          </w:p>
+          <w:tbl>
+            <w:tblPr>
+              <w:tblW w:w="0" w:type="auto"/>
+              <w:tblCellSpacing w:w="15" w:type="dxa"/>
+              <w:tblCellMar>
+                <w:top w:w="15" w:type="dxa"/>
+                <w:left w:w="15" w:type="dxa"/>
+                <w:bottom w:w="15" w:type="dxa"/>
+                <w:right w:w="15" w:type="dxa"/>
+              </w:tblCellMar>
+              <w:tblLook w:val="04A0" w:firstRow="1" w:lastRow="0" w:firstColumn="1" w:lastColumn="0" w:noHBand="0" w:noVBand="1"/>
+            </w:tblPr>
+            <w:tblGrid>
+              <w:gridCol w:w="1424"/>
+            </w:tblGrid>
+            <w:tr>
+              <w:trPr>
+                <w:tblCellSpacing w:w="15" w:type="dxa"/>
+              </w:trPr>
+              <w:tc>
+                <w:tcPr>
+                  <w:tcW w:w="0" w:type="auto"/>
+                  <w:vAlign w:val="center"/>
+                  <w:hideMark/>
+                </w:tcPr>
+                <w:p>
+                  <w:pPr>
+                    <w:rPr>
+                      <w:sz w:val="28"/>
+                      <w:szCs w:val="28"/>
+                      <w:lang w:val="ru-RU" w:eastAsia="ru-RU"/>
+                    </w:rPr>
+                  </w:pPr>
+                  <w:proofErr w:type="spellStart"/>
+                  <w:r>
+                    <w:rPr>
+                      <w:sz w:val="28"/>
+                      <w:szCs w:val="28"/>
+                      <w:lang w:val="ru-RU" w:eastAsia="ru-RU"/>
+                    </w:rPr>
+                    <w:t>Рахує</w:t>
+                  </w:r>
+                  <w:proofErr w:type="spellEnd"/>
+                  <w:r>
+                    <w:rPr>
+                      <w:sz w:val="28"/>
+                      <w:szCs w:val="28"/>
+                      <w:lang w:val="ru-RU" w:eastAsia="ru-RU"/>
+                    </w:rPr>
+                    <w:t xml:space="preserve"> </w:t>
+                  </w:r>
+                  <w:proofErr w:type="spellStart"/>
+                  <w:r>
+                    <w:rPr>
+                      <w:sz w:val="28"/>
+                      <w:szCs w:val="28"/>
+                      <w:lang w:val="ru-RU" w:eastAsia="ru-RU"/>
+                    </w:rPr>
+                    <w:t>одиниці</w:t>
+                  </w:r>
+                  <w:proofErr w:type="spellEnd"/>
+                  <w:r>
+                    <w:rPr>
+                      <w:sz w:val="28"/>
+                      <w:szCs w:val="28"/>
+                      <w:lang w:val="ru-RU" w:eastAsia="ru-RU"/>
+                    </w:rPr>
+                    <w:t xml:space="preserve"> → 1</w:t>
+                  </w:r>
+                </w:p>
+              </w:tc>
+            </w:tr>
+          </w:tbl>
+          <w:p>
+            <w:pPr>
+              <w:rPr>
+                <w:sz w:val="28"/>
+                <w:szCs w:val="28"/>
+              </w:rPr>
+            </w:pPr>
+          </w:p>
+        </w:tc>
+        <w:tc>
+          <w:tcPr>
+            <w:tcW w:w="2201" w:type="dxa"/>
+          </w:tcPr>
+          <w:p>
+            <w:pPr>
+              <w:rPr>
+                <w:sz w:val="28"/>
+                <w:szCs w:val="28"/>
+                <w:lang w:val="ru-RU"/>
+              </w:rPr>
+            </w:pPr>
+            <w:r>
+              <w:rPr>
+                <w:sz w:val="28"/>
+                <w:szCs w:val="28"/>
+                <w:lang w:val="ru-RU"/>
+              </w:rPr>
+              <w:t>1</w:t>
+            </w:r>
+          </w:p>
+        </w:tc>
+      </w:tr>
+    </w:tbl>
+    <w:p>
+      <w:pPr>
+        <w:rPr>
+          <w:sz w:val="28"/>
+          <w:szCs w:val="28"/>
         </w:rPr>
       </w:pPr>
     </w:p>
@@ -7226,7 +8728,7 @@
   <w:style w:type="paragraph" w:default="1" w:styleId="a">
     <w:name w:val="Normal"/>
     <w:qFormat/>
-    <w:rsid w:val="00D333F5"/>
+    <w:rsid w:val="00780904"/>
     <w:pPr>
       <w:spacing w:after="0" w:line="240" w:lineRule="auto"/>
     </w:pPr>
@@ -7374,6 +8876,19 @@
     <w:name w:val="mord"/>
     <w:basedOn w:val="a0"/>
     <w:rsid w:val="008726B9"/>
+  </w:style>
+  <w:style w:type="character" w:styleId="HTML">
+    <w:name w:val="HTML Code"/>
+    <w:basedOn w:val="a0"/>
+    <w:uiPriority w:val="99"/>
+    <w:semiHidden/>
+    <w:unhideWhenUsed/>
+    <w:rsid w:val="00780904"/>
+    <w:rPr>
+      <w:rFonts w:ascii="Courier New" w:eastAsia="Times New Roman" w:hAnsi="Courier New" w:cs="Courier New"/>
+      <w:sz w:val="20"/>
+      <w:szCs w:val="20"/>
+    </w:rPr>
   </w:style>
 </w:styles>
 </file>

</xml_diff>

<commit_message>
Developed TestDriver, edited Report, edited ModulesKondratenko files
</commit_message>
<xml_diff>
--- a/lab09/Report/ЛР9 - Кондратенко.docx
+++ b/lab09/Report/ЛР9 - Кондратенко.docx
@@ -4173,20 +4173,14 @@
         <w:tblLook w:val="0000" w:firstRow="0" w:lastRow="0" w:firstColumn="0" w:lastColumn="0" w:noHBand="0" w:noVBand="0"/>
       </w:tblPr>
       <w:tblGrid>
-        <w:gridCol w:w="469"/>
-        <w:gridCol w:w="1781"/>
-        <w:gridCol w:w="1478"/>
-        <w:gridCol w:w="1576"/>
-        <w:gridCol w:w="1629"/>
-        <w:gridCol w:w="2366"/>
+        <w:gridCol w:w="474"/>
+        <w:gridCol w:w="1807"/>
+        <w:gridCol w:w="1499"/>
+        <w:gridCol w:w="1599"/>
+        <w:gridCol w:w="1653"/>
+        <w:gridCol w:w="2267"/>
       </w:tblGrid>
       <w:tr>
-        <w:tblPrEx>
-          <w:tblCellMar>
-            <w:top w:w="0" w:type="dxa"/>
-            <w:bottom w:w="0" w:type="dxa"/>
-          </w:tblCellMar>
-        </w:tblPrEx>
         <w:trPr>
           <w:trHeight w:val="588"/>
         </w:trPr>
@@ -4312,12 +4306,6 @@
         </w:tc>
       </w:tr>
       <w:tr>
-        <w:tblPrEx>
-          <w:tblCellMar>
-            <w:top w:w="0" w:type="dxa"/>
-            <w:bottom w:w="0" w:type="dxa"/>
-          </w:tblCellMar>
-        </w:tblPrEx>
         <w:trPr>
           <w:trHeight w:val="1068"/>
         </w:trPr>
@@ -4451,12 +4439,6 @@
         </w:tc>
       </w:tr>
       <w:tr>
-        <w:tblPrEx>
-          <w:tblCellMar>
-            <w:top w:w="0" w:type="dxa"/>
-            <w:bottom w:w="0" w:type="dxa"/>
-          </w:tblCellMar>
-        </w:tblPrEx>
         <w:trPr>
           <w:trHeight w:val="1356"/>
         </w:trPr>
@@ -4496,6 +4478,181 @@
                 <w:sz w:val="28"/>
                 <w:szCs w:val="28"/>
               </w:rPr>
+              <w:t>12000</w:t>
+            </w:r>
+          </w:p>
+        </w:tc>
+        <w:tc>
+          <w:tcPr>
+            <w:tcW w:w="1368" w:type="dxa"/>
+          </w:tcPr>
+          <w:p>
+            <w:pPr>
+              <w:rPr>
+                <w:sz w:val="28"/>
+                <w:szCs w:val="28"/>
+                <w:lang w:val="ru-RU"/>
+              </w:rPr>
+            </w:pPr>
+            <w:r>
+              <w:rPr>
+                <w:sz w:val="28"/>
+                <w:szCs w:val="28"/>
+                <w:lang w:val="ru-RU"/>
+              </w:rPr>
+              <w:t>10000</w:t>
+            </w:r>
+          </w:p>
+        </w:tc>
+        <w:tc>
+          <w:tcPr>
+            <w:tcW w:w="2352" w:type="dxa"/>
+          </w:tcPr>
+          <w:p>
+            <w:pPr>
+              <w:rPr>
+                <w:sz w:val="28"/>
+                <w:szCs w:val="28"/>
+              </w:rPr>
+            </w:pPr>
+            <w:r>
+              <w:rPr>
+                <w:sz w:val="28"/>
+                <w:szCs w:val="28"/>
+              </w:rPr>
+              <w:t>6</w:t>
+            </w:r>
+          </w:p>
+        </w:tc>
+        <w:tc>
+          <w:tcPr>
+            <w:tcW w:w="1860" w:type="dxa"/>
+          </w:tcPr>
+          <w:p>
+            <w:pPr>
+              <w:rPr>
+                <w:sz w:val="28"/>
+                <w:szCs w:val="28"/>
+              </w:rPr>
+            </w:pPr>
+            <w:r>
+              <w:rPr>
+                <w:sz w:val="28"/>
+                <w:szCs w:val="28"/>
+                <w:lang w:val="en-US"/>
+              </w:rPr>
+              <w:t>15% -&gt; 1</w:t>
+            </w:r>
+            <w:r>
+              <w:rPr>
+                <w:sz w:val="28"/>
+                <w:szCs w:val="28"/>
+                <w:lang w:val="ru-RU"/>
+              </w:rPr>
+              <w:t>500</w:t>
+            </w:r>
+            <w:r>
+              <w:rPr>
+                <w:sz w:val="28"/>
+                <w:szCs w:val="28"/>
+              </w:rPr>
+              <w:t>грн</w:t>
+            </w:r>
+          </w:p>
+        </w:tc>
+        <w:tc>
+          <w:tcPr>
+            <w:tcW w:w="1728" w:type="dxa"/>
+          </w:tcPr>
+          <w:p>
+            <w:pPr>
+              <w:rPr>
+                <w:sz w:val="28"/>
+                <w:szCs w:val="28"/>
+                <w:lang w:val="ru-RU"/>
+              </w:rPr>
+            </w:pPr>
+            <w:r>
+              <w:rPr>
+                <w:sz w:val="28"/>
+                <w:szCs w:val="28"/>
+                <w:lang w:val="ru-RU"/>
+              </w:rPr>
+              <w:t>12000</w:t>
+            </w:r>
+            <w:r>
+              <w:rPr>
+                <w:sz w:val="28"/>
+                <w:szCs w:val="28"/>
+              </w:rPr>
+              <w:t>+1</w:t>
+            </w:r>
+            <w:r>
+              <w:rPr>
+                <w:sz w:val="28"/>
+                <w:szCs w:val="28"/>
+                <w:lang w:val="ru-RU"/>
+              </w:rPr>
+              <w:t>5</w:t>
+            </w:r>
+            <w:r>
+              <w:rPr>
+                <w:sz w:val="28"/>
+                <w:szCs w:val="28"/>
+              </w:rPr>
+              <w:t>0=1</w:t>
+            </w:r>
+            <w:r>
+              <w:rPr>
+                <w:sz w:val="28"/>
+                <w:szCs w:val="28"/>
+                <w:lang w:val="ru-RU"/>
+              </w:rPr>
+              <w:t>3500</w:t>
+            </w:r>
+          </w:p>
+        </w:tc>
+      </w:tr>
+      <w:tr>
+        <w:trPr>
+          <w:trHeight w:val="1188"/>
+        </w:trPr>
+        <w:tc>
+          <w:tcPr>
+            <w:tcW w:w="660" w:type="dxa"/>
+          </w:tcPr>
+          <w:p>
+            <w:pPr>
+              <w:rPr>
+                <w:sz w:val="28"/>
+                <w:szCs w:val="28"/>
+              </w:rPr>
+            </w:pPr>
+            <w:r>
+              <w:rPr>
+                <w:sz w:val="28"/>
+                <w:szCs w:val="28"/>
+              </w:rPr>
+              <w:t>3</w:t>
+            </w:r>
+          </w:p>
+        </w:tc>
+        <w:tc>
+          <w:tcPr>
+            <w:tcW w:w="1116" w:type="dxa"/>
+          </w:tcPr>
+          <w:p>
+            <w:pPr>
+              <w:rPr>
+                <w:sz w:val="28"/>
+                <w:szCs w:val="28"/>
+              </w:rPr>
+            </w:pPr>
+            <w:r>
+              <w:rPr>
+                <w:sz w:val="28"/>
+                <w:szCs w:val="28"/>
+              </w:rPr>
               <w:t>9000</w:t>
             </w:r>
           </w:p>
@@ -4509,12 +4666,14 @@
               <w:rPr>
                 <w:sz w:val="28"/>
                 <w:szCs w:val="28"/>
+                <w:lang w:val="ru-RU"/>
               </w:rPr>
             </w:pPr>
             <w:r>
               <w:rPr>
                 <w:sz w:val="28"/>
                 <w:szCs w:val="28"/>
+                <w:lang w:val="ru-RU"/>
               </w:rPr>
               <w:t>7000</w:t>
             </w:r>
@@ -4529,14 +4688,16 @@
               <w:rPr>
                 <w:sz w:val="28"/>
                 <w:szCs w:val="28"/>
+                <w:lang w:val="ru-RU"/>
               </w:rPr>
             </w:pPr>
             <w:r>
               <w:rPr>
                 <w:sz w:val="28"/>
                 <w:szCs w:val="28"/>
-              </w:rPr>
-              <w:t>6</w:t>
+                <w:lang w:val="ru-RU"/>
+              </w:rPr>
+              <w:t>10</w:t>
             </w:r>
           </w:p>
         </w:tc>
@@ -4555,9 +4716,39 @@
               <w:rPr>
                 <w:sz w:val="28"/>
                 <w:szCs w:val="28"/>
+              </w:rPr>
+              <w:t>2</w:t>
+            </w:r>
+            <w:r>
+              <w:rPr>
+                <w:sz w:val="28"/>
+                <w:szCs w:val="28"/>
+                <w:lang w:val="ru-RU"/>
+              </w:rPr>
+              <w:t>0</w:t>
+            </w:r>
+            <w:r>
+              <w:rPr>
+                <w:sz w:val="28"/>
+                <w:szCs w:val="28"/>
+              </w:rPr>
+              <w:t>% -</w:t>
+            </w:r>
+            <w:r>
+              <w:rPr>
+                <w:sz w:val="28"/>
+                <w:szCs w:val="28"/>
                 <w:lang w:val="en-US"/>
               </w:rPr>
-              <w:t>15% -&gt; 1050</w:t>
+              <w:t>&gt; 1</w:t>
+            </w:r>
+            <w:r>
+              <w:rPr>
+                <w:sz w:val="28"/>
+                <w:szCs w:val="28"/>
+                <w:lang w:val="ru-RU"/>
+              </w:rPr>
+              <w:t>400</w:t>
             </w:r>
             <w:r>
               <w:rPr>
@@ -4583,154 +4774,31 @@
               <w:rPr>
                 <w:sz w:val="28"/>
                 <w:szCs w:val="28"/>
-              </w:rPr>
-              <w:t>9000+1050=10050</w:t>
-            </w:r>
-          </w:p>
-        </w:tc>
-      </w:tr>
-      <w:tr>
-        <w:tblPrEx>
-          <w:tblCellMar>
-            <w:top w:w="0" w:type="dxa"/>
-            <w:bottom w:w="0" w:type="dxa"/>
-          </w:tblCellMar>
-        </w:tblPrEx>
-        <w:trPr>
-          <w:trHeight w:val="1188"/>
-        </w:trPr>
-        <w:tc>
-          <w:tcPr>
-            <w:tcW w:w="660" w:type="dxa"/>
-          </w:tcPr>
-          <w:p>
-            <w:pPr>
-              <w:rPr>
-                <w:sz w:val="28"/>
-                <w:szCs w:val="28"/>
-              </w:rPr>
-            </w:pPr>
-            <w:r>
-              <w:rPr>
-                <w:sz w:val="28"/>
-                <w:szCs w:val="28"/>
-              </w:rPr>
-              <w:t>3</w:t>
-            </w:r>
-          </w:p>
-        </w:tc>
-        <w:tc>
-          <w:tcPr>
-            <w:tcW w:w="1116" w:type="dxa"/>
-          </w:tcPr>
-          <w:p>
-            <w:pPr>
-              <w:rPr>
-                <w:sz w:val="28"/>
-                <w:szCs w:val="28"/>
-              </w:rPr>
-            </w:pPr>
-            <w:r>
-              <w:rPr>
-                <w:sz w:val="28"/>
-                <w:szCs w:val="28"/>
-              </w:rPr>
-              <w:t>12000</w:t>
-            </w:r>
-          </w:p>
-        </w:tc>
-        <w:tc>
-          <w:tcPr>
-            <w:tcW w:w="1368" w:type="dxa"/>
-          </w:tcPr>
-          <w:p>
-            <w:pPr>
-              <w:rPr>
-                <w:sz w:val="28"/>
-                <w:szCs w:val="28"/>
-              </w:rPr>
-            </w:pPr>
-            <w:r>
-              <w:rPr>
-                <w:sz w:val="28"/>
-                <w:szCs w:val="28"/>
-              </w:rPr>
-              <w:t>6000</w:t>
-            </w:r>
-          </w:p>
-        </w:tc>
-        <w:tc>
-          <w:tcPr>
-            <w:tcW w:w="2352" w:type="dxa"/>
-          </w:tcPr>
-          <w:p>
-            <w:pPr>
-              <w:rPr>
-                <w:sz w:val="28"/>
-                <w:szCs w:val="28"/>
-              </w:rPr>
-            </w:pPr>
-            <w:r>
-              <w:rPr>
-                <w:sz w:val="28"/>
-                <w:szCs w:val="28"/>
-              </w:rPr>
-              <w:t>16</w:t>
-            </w:r>
-          </w:p>
-        </w:tc>
-        <w:tc>
-          <w:tcPr>
-            <w:tcW w:w="1860" w:type="dxa"/>
-          </w:tcPr>
-          <w:p>
-            <w:pPr>
-              <w:rPr>
-                <w:sz w:val="28"/>
-                <w:szCs w:val="28"/>
-              </w:rPr>
-            </w:pPr>
-            <w:r>
-              <w:rPr>
-                <w:sz w:val="28"/>
-                <w:szCs w:val="28"/>
-              </w:rPr>
-              <w:t>25% -</w:t>
+                <w:lang w:val="ru-RU"/>
+              </w:rPr>
+              <w:t>9</w:t>
             </w:r>
             <w:r>
               <w:rPr>
                 <w:sz w:val="28"/>
                 <w:szCs w:val="28"/>
-                <w:lang w:val="en-US"/>
-              </w:rPr>
-              <w:t>&gt; 1500</w:t>
+              </w:rPr>
+              <w:t>000+1</w:t>
             </w:r>
             <w:r>
               <w:rPr>
                 <w:sz w:val="28"/>
                 <w:szCs w:val="28"/>
-              </w:rPr>
-              <w:t>грн</w:t>
+                <w:lang w:val="ru-RU"/>
+              </w:rPr>
+              <w:t>4</w:t>
             </w:r>
-          </w:p>
-        </w:tc>
-        <w:tc>
-          <w:tcPr>
-            <w:tcW w:w="1728" w:type="dxa"/>
-          </w:tcPr>
-          <w:p>
-            <w:pPr>
-              <w:rPr>
-                <w:sz w:val="28"/>
-                <w:szCs w:val="28"/>
-              </w:rPr>
-            </w:pPr>
             <w:r>
               <w:rPr>
                 <w:sz w:val="28"/>
                 <w:szCs w:val="28"/>
               </w:rPr>
-              <w:t>12000+1500=13500</w:t>
+              <w:t>00=13500</w:t>
             </w:r>
           </w:p>
         </w:tc>
@@ -4778,17 +4846,10 @@
       </w:tblPr>
       <w:tblGrid>
         <w:gridCol w:w="1680"/>
-        <w:gridCol w:w="2676"/>
         <w:gridCol w:w="2172"/>
         <w:gridCol w:w="2748"/>
       </w:tblGrid>
       <w:tr>
-        <w:tblPrEx>
-          <w:tblCellMar>
-            <w:top w:w="0" w:type="dxa"/>
-            <w:bottom w:w="0" w:type="dxa"/>
-          </w:tblCellMar>
-        </w:tblPrEx>
         <w:trPr>
           <w:trHeight w:val="822"/>
         </w:trPr>
@@ -4814,33 +4875,6 @@
         </w:tc>
         <w:tc>
           <w:tcPr>
-            <w:tcW w:w="2676" w:type="dxa"/>
-          </w:tcPr>
-          <w:p>
-            <w:pPr>
-              <w:rPr>
-                <w:sz w:val="28"/>
-                <w:szCs w:val="28"/>
-              </w:rPr>
-            </w:pPr>
-            <w:r>
-              <w:rPr>
-                <w:sz w:val="28"/>
-                <w:szCs w:val="28"/>
-              </w:rPr>
-              <w:t>Температури</w:t>
-            </w:r>
-            <w:r>
-              <w:rPr>
-                <w:sz w:val="28"/>
-                <w:szCs w:val="28"/>
-              </w:rPr>
-              <w:t>(°C)</w:t>
-            </w:r>
-          </w:p>
-        </w:tc>
-        <w:tc>
-          <w:tcPr>
             <w:tcW w:w="2172" w:type="dxa"/>
           </w:tcPr>
           <w:p>
@@ -4855,14 +4889,7 @@
                 <w:sz w:val="28"/>
                 <w:szCs w:val="28"/>
               </w:rPr>
-              <w:t>Очікувана середня(</w:t>
-            </w:r>
-            <w:r>
-              <w:rPr>
-                <w:sz w:val="28"/>
-                <w:szCs w:val="28"/>
-              </w:rPr>
-              <w:t>°C)</w:t>
+              <w:t>Очікувана середня(°C)</w:t>
             </w:r>
           </w:p>
         </w:tc>
@@ -4888,12 +4915,6 @@
         </w:tc>
       </w:tr>
       <w:tr>
-        <w:tblPrEx>
-          <w:tblCellMar>
-            <w:top w:w="0" w:type="dxa"/>
-            <w:bottom w:w="0" w:type="dxa"/>
-          </w:tblCellMar>
-        </w:tblPrEx>
         <w:trPr>
           <w:trHeight w:val="828"/>
         </w:trPr>
@@ -4909,21 +4930,17 @@
         </w:tc>
         <w:tc>
           <w:tcPr>
-            <w:tcW w:w="2676" w:type="dxa"/>
-          </w:tcPr>
-          <w:p>
-            <w:r>
-              <w:t>10, 12, 14, 16, 18, 20</w:t>
-            </w:r>
-          </w:p>
-        </w:tc>
-        <w:tc>
-          <w:tcPr>
             <w:tcW w:w="2172" w:type="dxa"/>
           </w:tcPr>
           <w:p>
             <w:r>
-              <w:t>15.0</w:t>
+              <w:t>1</w:t>
+            </w:r>
+            <w:r>
+              <w:rPr>
+                <w:lang w:val="ru-RU"/>
+              </w:rPr>
+              <w:t>4.3333</w:t>
             </w:r>
           </w:p>
         </w:tc>
@@ -4933,18 +4950,12 @@
           </w:tcPr>
           <w:p>
             <w:r>
-              <w:t>59.0</w:t>
+              <w:t>57.7999</w:t>
             </w:r>
           </w:p>
         </w:tc>
       </w:tr>
       <w:tr>
-        <w:tblPrEx>
-          <w:tblCellMar>
-            <w:top w:w="0" w:type="dxa"/>
-            <w:bottom w:w="0" w:type="dxa"/>
-          </w:tblCellMar>
-        </w:tblPrEx>
         <w:trPr>
           <w:trHeight w:val="1032"/>
         </w:trPr>
@@ -4960,21 +4971,11 @@
         </w:tc>
         <w:tc>
           <w:tcPr>
-            <w:tcW w:w="2676" w:type="dxa"/>
-          </w:tcPr>
-          <w:p>
-            <w:r>
-              <w:t>0, -5, 5, 10, -2, 3</w:t>
-            </w:r>
-          </w:p>
-        </w:tc>
-        <w:tc>
-          <w:tcPr>
             <w:tcW w:w="2172" w:type="dxa"/>
           </w:tcPr>
           <w:p>
             <w:r>
-              <w:t>1.83</w:t>
+              <w:t>5</w:t>
             </w:r>
           </w:p>
         </w:tc>
@@ -4983,33 +4984,13 @@
             <w:tcW w:w="2748" w:type="dxa"/>
           </w:tcPr>
           <w:p>
-            <w:pPr>
-              <w:rPr>
-                <w:lang w:val="ru-RU"/>
-              </w:rPr>
-            </w:pPr>
             <w:r>
-              <w:rPr>
-                <w:lang w:val="en-US"/>
-              </w:rPr>
-              <w:t>~</w:t>
-            </w:r>
-            <w:r>
-              <w:rPr>
-                <w:lang w:val="ru-RU"/>
-              </w:rPr>
-              <w:t>35.29</w:t>
+              <w:t>41</w:t>
             </w:r>
           </w:p>
         </w:tc>
       </w:tr>
       <w:tr>
-        <w:tblPrEx>
-          <w:tblCellMar>
-            <w:top w:w="0" w:type="dxa"/>
-            <w:bottom w:w="0" w:type="dxa"/>
-          </w:tblCellMar>
-        </w:tblPrEx>
         <w:trPr>
           <w:trHeight w:val="1056"/>
         </w:trPr>
@@ -5026,21 +5007,11 @@
         </w:tc>
         <w:tc>
           <w:tcPr>
-            <w:tcW w:w="2676" w:type="dxa"/>
-          </w:tcPr>
-          <w:p>
-            <w:r>
-              <w:t>25, 26, 27, 28, 29, 30</w:t>
-            </w:r>
-          </w:p>
-        </w:tc>
-        <w:tc>
-          <w:tcPr>
             <w:tcW w:w="2172" w:type="dxa"/>
           </w:tcPr>
           <w:p>
             <w:r>
-              <w:t>27.5</w:t>
+              <w:t>20.5</w:t>
             </w:r>
           </w:p>
         </w:tc>
@@ -5058,7 +5029,7 @@
               <w:rPr>
                 <w:lang w:val="ru-RU"/>
               </w:rPr>
-              <w:t>81.5</w:t>
+              <w:t>68.9</w:t>
             </w:r>
           </w:p>
         </w:tc>
@@ -5098,7 +5069,7 @@
     </w:p>
     <w:tbl>
       <w:tblPr>
-        <w:tblW w:w="9372" w:type="dxa"/>
+        <w:tblW w:w="7732" w:type="dxa"/>
         <w:tblInd w:w="22" w:type="dxa"/>
         <w:tblBorders>
           <w:top w:val="single" w:sz="4" w:space="0" w:color="auto"/>
@@ -5114,16 +5085,9 @@
         <w:gridCol w:w="1181"/>
         <w:gridCol w:w="2903"/>
         <w:gridCol w:w="1447"/>
-        <w:gridCol w:w="1640"/>
         <w:gridCol w:w="2201"/>
       </w:tblGrid>
       <w:tr>
-        <w:tblPrEx>
-          <w:tblCellMar>
-            <w:top w:w="0" w:type="dxa"/>
-            <w:bottom w:w="0" w:type="dxa"/>
-          </w:tblCellMar>
-        </w:tblPrEx>
         <w:trPr>
           <w:trHeight w:val="864"/>
         </w:trPr>
@@ -5206,26 +5170,6 @@
         </w:tc>
         <w:tc>
           <w:tcPr>
-            <w:tcW w:w="1640" w:type="dxa"/>
-          </w:tcPr>
-          <w:p>
-            <w:pPr>
-              <w:rPr>
-                <w:sz w:val="28"/>
-                <w:szCs w:val="28"/>
-              </w:rPr>
-            </w:pPr>
-            <w:r>
-              <w:rPr>
-                <w:sz w:val="28"/>
-                <w:szCs w:val="28"/>
-              </w:rPr>
-              <w:t>Перевірка</w:t>
-            </w:r>
-          </w:p>
-        </w:tc>
-        <w:tc>
-          <w:tcPr>
             <w:tcW w:w="2201" w:type="dxa"/>
           </w:tcPr>
           <w:p>
@@ -5246,12 +5190,6 @@
         </w:tc>
       </w:tr>
       <w:tr>
-        <w:tblPrEx>
-          <w:tblCellMar>
-            <w:top w:w="0" w:type="dxa"/>
-            <w:bottom w:w="0" w:type="dxa"/>
-          </w:tblCellMar>
-        </w:tblPrEx>
         <w:trPr>
           <w:trHeight w:val="1080"/>
         </w:trPr>
@@ -5292,10 +5230,13 @@
               <w:rPr>
                 <w:rStyle w:val="HTML"/>
               </w:rPr>
-              <w:t>00000000000010000000</w:t>
+              <w:t>00000100000000000000</w:t>
             </w:r>
             <w:r>
-              <w:t xml:space="preserve"> (256)</w:t>
+              <w:t xml:space="preserve"> </w:t>
+            </w:r>
+            <w:r>
+              <w:t>(2048)</w:t>
             </w:r>
           </w:p>
         </w:tc>
@@ -5317,27 +5258,7 @@
                 <w:szCs w:val="28"/>
                 <w:lang w:val="ru-RU"/>
               </w:rPr>
-              <w:t>0</w:t>
-            </w:r>
-          </w:p>
-        </w:tc>
-        <w:tc>
-          <w:tcPr>
-            <w:tcW w:w="1640" w:type="dxa"/>
-          </w:tcPr>
-          <w:p>
-            <w:pPr>
-              <w:rPr>
-                <w:sz w:val="28"/>
-                <w:szCs w:val="28"/>
-              </w:rPr>
-            </w:pPr>
-            <w:r>
-              <w:rPr>
-                <w:sz w:val="28"/>
-                <w:szCs w:val="28"/>
-              </w:rPr>
-              <w:t>Рахує нулі → ~31</w:t>
+              <w:t>1</w:t>
             </w:r>
           </w:p>
         </w:tc>
@@ -5359,18 +5280,12 @@
                 <w:szCs w:val="28"/>
                 <w:lang w:val="ru-RU"/>
               </w:rPr>
-              <w:t>31</w:t>
+              <w:t>1</w:t>
             </w:r>
           </w:p>
         </w:tc>
       </w:tr>
       <w:tr>
-        <w:tblPrEx>
-          <w:tblCellMar>
-            <w:top w:w="0" w:type="dxa"/>
-            <w:bottom w:w="0" w:type="dxa"/>
-          </w:tblCellMar>
-        </w:tblPrEx>
         <w:trPr>
           <w:trHeight w:val="1572"/>
         </w:trPr>
@@ -5409,12 +5324,14 @@
             </w:pPr>
             <w:r>
               <w:rPr>
-                <w:rStyle w:val="HTML"/>
-              </w:rPr>
-              <w:t>00000000010000000000</w:t>
+                <w:rFonts w:ascii="Courier New" w:hAnsi="Courier New" w:cs="Courier New"/>
+                <w:sz w:val="20"/>
+                <w:szCs w:val="20"/>
+              </w:rPr>
+              <w:t>0000010000101000</w:t>
             </w:r>
             <w:r>
-              <w:t xml:space="preserve"> (1024)</w:t>
+              <w:t xml:space="preserve"> (2056)</w:t>
             </w:r>
           </w:p>
         </w:tc>
@@ -5436,27 +5353,7 @@
                 <w:szCs w:val="28"/>
                 <w:lang w:val="ru-RU"/>
               </w:rPr>
-              <w:t>0</w:t>
-            </w:r>
-          </w:p>
-        </w:tc>
-        <w:tc>
-          <w:tcPr>
-            <w:tcW w:w="1640" w:type="dxa"/>
-          </w:tcPr>
-          <w:p>
-            <w:pPr>
-              <w:rPr>
-                <w:sz w:val="28"/>
-                <w:szCs w:val="28"/>
-              </w:rPr>
-            </w:pPr>
-            <w:r>
-              <w:rPr>
-                <w:sz w:val="28"/>
-                <w:szCs w:val="28"/>
-              </w:rPr>
-              <w:t>Рахує нулі → ~31</w:t>
+              <w:t>1</w:t>
             </w:r>
           </w:p>
         </w:tc>
@@ -5478,18 +5375,12 @@
                 <w:szCs w:val="28"/>
                 <w:lang w:val="ru-RU"/>
               </w:rPr>
-              <w:t>31</w:t>
+              <w:t>2</w:t>
             </w:r>
           </w:p>
         </w:tc>
       </w:tr>
       <w:tr>
-        <w:tblPrEx>
-          <w:tblCellMar>
-            <w:top w:w="0" w:type="dxa"/>
-            <w:bottom w:w="0" w:type="dxa"/>
-          </w:tblCellMar>
-        </w:tblPrEx>
         <w:trPr>
           <w:trHeight w:val="1572"/>
         </w:trPr>
@@ -5533,10 +5424,8 @@
               <w:t>00000100000000000000</w:t>
             </w:r>
             <w:r>
-              <w:t xml:space="preserve"> (2048)</w:t>
+              <w:t xml:space="preserve"> (2120)</w:t>
             </w:r>
-            <w:bookmarkStart w:id="0" w:name="_GoBack"/>
-            <w:bookmarkEnd w:id="0"/>
           </w:p>
         </w:tc>
         <w:tc>
@@ -5559,139 +5448,8 @@
               </w:rPr>
               <w:t>1</w:t>
             </w:r>
-          </w:p>
-        </w:tc>
-        <w:tc>
-          <w:tcPr>
-            <w:tcW w:w="1640" w:type="dxa"/>
-          </w:tcPr>
-          <w:tbl>
-            <w:tblPr>
-              <w:tblW w:w="0" w:type="auto"/>
-              <w:tblCellSpacing w:w="15" w:type="dxa"/>
-              <w:tblCellMar>
-                <w:top w:w="15" w:type="dxa"/>
-                <w:left w:w="15" w:type="dxa"/>
-                <w:bottom w:w="15" w:type="dxa"/>
-                <w:right w:w="15" w:type="dxa"/>
-              </w:tblCellMar>
-              <w:tblLook w:val="04A0" w:firstRow="1" w:lastRow="0" w:firstColumn="1" w:lastColumn="0" w:noHBand="0" w:noVBand="1"/>
-            </w:tblPr>
-            <w:tblGrid>
-              <w:gridCol w:w="96"/>
-            </w:tblGrid>
-            <w:tr>
-              <w:trPr>
-                <w:tblCellSpacing w:w="15" w:type="dxa"/>
-              </w:trPr>
-              <w:tc>
-                <w:tcPr>
-                  <w:tcW w:w="0" w:type="auto"/>
-                  <w:vAlign w:val="center"/>
-                  <w:hideMark/>
-                </w:tcPr>
-                <w:p>
-                  <w:pPr>
-                    <w:rPr>
-                      <w:sz w:val="28"/>
-                      <w:szCs w:val="28"/>
-                      <w:lang w:val="ru-RU" w:eastAsia="ru-RU"/>
-                    </w:rPr>
-                  </w:pPr>
-                </w:p>
-              </w:tc>
-            </w:tr>
-          </w:tbl>
-          <w:p>
-            <w:pPr>
-              <w:rPr>
-                <w:vanish/>
-                <w:sz w:val="28"/>
-                <w:szCs w:val="28"/>
-                <w:lang w:val="ru-RU" w:eastAsia="ru-RU"/>
-              </w:rPr>
-            </w:pPr>
-          </w:p>
-          <w:tbl>
-            <w:tblPr>
-              <w:tblW w:w="0" w:type="auto"/>
-              <w:tblCellSpacing w:w="15" w:type="dxa"/>
-              <w:tblCellMar>
-                <w:top w:w="15" w:type="dxa"/>
-                <w:left w:w="15" w:type="dxa"/>
-                <w:bottom w:w="15" w:type="dxa"/>
-                <w:right w:w="15" w:type="dxa"/>
-              </w:tblCellMar>
-              <w:tblLook w:val="04A0" w:firstRow="1" w:lastRow="0" w:firstColumn="1" w:lastColumn="0" w:noHBand="0" w:noVBand="1"/>
-            </w:tblPr>
-            <w:tblGrid>
-              <w:gridCol w:w="1424"/>
-            </w:tblGrid>
-            <w:tr>
-              <w:trPr>
-                <w:tblCellSpacing w:w="15" w:type="dxa"/>
-              </w:trPr>
-              <w:tc>
-                <w:tcPr>
-                  <w:tcW w:w="0" w:type="auto"/>
-                  <w:vAlign w:val="center"/>
-                  <w:hideMark/>
-                </w:tcPr>
-                <w:p>
-                  <w:pPr>
-                    <w:rPr>
-                      <w:sz w:val="28"/>
-                      <w:szCs w:val="28"/>
-                      <w:lang w:val="ru-RU" w:eastAsia="ru-RU"/>
-                    </w:rPr>
-                  </w:pPr>
-                  <w:proofErr w:type="spellStart"/>
-                  <w:r>
-                    <w:rPr>
-                      <w:sz w:val="28"/>
-                      <w:szCs w:val="28"/>
-                      <w:lang w:val="ru-RU" w:eastAsia="ru-RU"/>
-                    </w:rPr>
-                    <w:t>Рахує</w:t>
-                  </w:r>
-                  <w:proofErr w:type="spellEnd"/>
-                  <w:r>
-                    <w:rPr>
-                      <w:sz w:val="28"/>
-                      <w:szCs w:val="28"/>
-                      <w:lang w:val="ru-RU" w:eastAsia="ru-RU"/>
-                    </w:rPr>
-                    <w:t xml:space="preserve"> </w:t>
-                  </w:r>
-                  <w:proofErr w:type="spellStart"/>
-                  <w:r>
-                    <w:rPr>
-                      <w:sz w:val="28"/>
-                      <w:szCs w:val="28"/>
-                      <w:lang w:val="ru-RU" w:eastAsia="ru-RU"/>
-                    </w:rPr>
-                    <w:t>одиниці</w:t>
-                  </w:r>
-                  <w:proofErr w:type="spellEnd"/>
-                  <w:r>
-                    <w:rPr>
-                      <w:sz w:val="28"/>
-                      <w:szCs w:val="28"/>
-                      <w:lang w:val="ru-RU" w:eastAsia="ru-RU"/>
-                    </w:rPr>
-                    <w:t xml:space="preserve"> → 1</w:t>
-                  </w:r>
-                </w:p>
-              </w:tc>
-            </w:tr>
-          </w:tbl>
-          <w:p>
-            <w:pPr>
-              <w:rPr>
-                <w:sz w:val="28"/>
-                <w:szCs w:val="28"/>
-              </w:rPr>
-            </w:pPr>
+            <w:bookmarkStart w:id="0" w:name="_GoBack"/>
+            <w:bookmarkEnd w:id="0"/>
           </w:p>
         </w:tc>
         <w:tc>
@@ -5712,7 +5470,7 @@
                 <w:szCs w:val="28"/>
                 <w:lang w:val="ru-RU"/>
               </w:rPr>
-              <w:t>1</w:t>
+              <w:t>3</w:t>
             </w:r>
           </w:p>
         </w:tc>

</xml_diff>

<commit_message>
Added unit-testing results in Report
</commit_message>
<xml_diff>
--- a/lab09/Report/ЛР9 - Кондратенко.docx
+++ b/lab09/Report/ЛР9 - Кондратенко.docx
@@ -5437,7 +5437,7 @@
               <w:rPr>
                 <w:sz w:val="28"/>
                 <w:szCs w:val="28"/>
-                <w:lang w:val="ru-RU"/>
+                <w:lang w:val="en-US"/>
               </w:rPr>
             </w:pPr>
             <w:r>
@@ -5448,8 +5448,6 @@
               </w:rPr>
               <w:t>1</w:t>
             </w:r>
-            <w:bookmarkStart w:id="0" w:name="_GoBack"/>
-            <w:bookmarkEnd w:id="0"/>
           </w:p>
         </w:tc>
         <w:tc>
@@ -5478,13 +5476,1138 @@
     </w:tbl>
     <w:p>
       <w:pPr>
-        <w:rPr>
-          <w:sz w:val="28"/>
-          <w:szCs w:val="28"/>
-        </w:rPr>
-      </w:pPr>
-    </w:p>
-    <w:p/>
+        <w:pStyle w:val="1"/>
+        <w:rPr>
+          <w:rStyle w:val="a6"/>
+          <w:rFonts w:ascii="Times New Roman" w:hAnsi="Times New Roman"/>
+          <w:color w:val="000000" w:themeColor="text1"/>
+          <w:sz w:val="28"/>
+          <w:szCs w:val="28"/>
+          <w:lang w:val="ru-RU"/>
+        </w:rPr>
+      </w:pPr>
+      <w:bookmarkStart w:id="0" w:name="_GoBack"/>
+      <w:bookmarkEnd w:id="0"/>
+      <w:r>
+        <w:rPr>
+          <w:rStyle w:val="a6"/>
+          <w:rFonts w:ascii="Times New Roman" w:hAnsi="Times New Roman"/>
+          <w:color w:val="000000" w:themeColor="text1"/>
+          <w:sz w:val="28"/>
+          <w:szCs w:val="28"/>
+          <w:lang w:val="ru-RU"/>
+        </w:rPr>
+        <w:lastRenderedPageBreak/>
+        <w:t xml:space="preserve">Результат </w:t>
+      </w:r>
+      <w:r>
+        <w:rPr>
+          <w:rStyle w:val="a6"/>
+          <w:rFonts w:ascii="Times New Roman" w:hAnsi="Times New Roman"/>
+          <w:color w:val="000000" w:themeColor="text1"/>
+          <w:sz w:val="28"/>
+          <w:szCs w:val="28"/>
+          <w:lang w:val="en-US"/>
+        </w:rPr>
+        <w:t>Unit</w:t>
+      </w:r>
+      <w:r>
+        <w:rPr>
+          <w:rStyle w:val="a6"/>
+          <w:rFonts w:ascii="Times New Roman" w:hAnsi="Times New Roman"/>
+          <w:color w:val="000000" w:themeColor="text1"/>
+          <w:sz w:val="28"/>
+          <w:szCs w:val="28"/>
+          <w:lang w:val="ru-RU"/>
+        </w:rPr>
+        <w:t>-</w:t>
+      </w:r>
+      <w:r>
+        <w:rPr>
+          <w:rStyle w:val="a6"/>
+          <w:rFonts w:ascii="Times New Roman" w:hAnsi="Times New Roman"/>
+          <w:color w:val="000000" w:themeColor="text1"/>
+          <w:sz w:val="28"/>
+          <w:szCs w:val="28"/>
+        </w:rPr>
+        <w:t>тестування</w:t>
+      </w:r>
+      <w:r>
+        <w:rPr>
+          <w:rStyle w:val="a6"/>
+          <w:rFonts w:ascii="Times New Roman" w:hAnsi="Times New Roman"/>
+          <w:color w:val="000000" w:themeColor="text1"/>
+          <w:sz w:val="28"/>
+          <w:szCs w:val="28"/>
+          <w:lang w:val="ru-RU"/>
+        </w:rPr>
+        <w:t xml:space="preserve"> задач 9.1-9.3:</w:t>
+      </w:r>
+    </w:p>
+    <w:p>
+      <w:pPr>
+        <w:pStyle w:val="1"/>
+        <w:rPr>
+          <w:rFonts w:ascii="Courier New" w:hAnsi="Courier New" w:cs="Courier New"/>
+          <w:iCs/>
+          <w:color w:val="000000" w:themeColor="text1"/>
+          <w:sz w:val="20"/>
+          <w:szCs w:val="20"/>
+          <w:lang w:val="ru-RU"/>
+        </w:rPr>
+      </w:pPr>
+      <w:r>
+        <w:rPr>
+          <w:rFonts w:ascii="Courier New" w:hAnsi="Courier New" w:cs="Courier New"/>
+          <w:iCs/>
+          <w:color w:val="000000" w:themeColor="text1"/>
+          <w:sz w:val="20"/>
+          <w:szCs w:val="20"/>
+          <w:lang w:val="ru-RU"/>
+        </w:rPr>
+        <w:t>--- Тест задач? 9.1 ---</w:t>
+      </w:r>
+    </w:p>
+    <w:p>
+      <w:pPr>
+        <w:pStyle w:val="1"/>
+        <w:rPr>
+          <w:rFonts w:ascii="Courier New" w:hAnsi="Courier New" w:cs="Courier New"/>
+          <w:iCs/>
+          <w:color w:val="000000" w:themeColor="text1"/>
+          <w:sz w:val="20"/>
+          <w:szCs w:val="20"/>
+          <w:lang w:val="ru-RU"/>
+        </w:rPr>
+      </w:pPr>
+      <w:r>
+        <w:rPr>
+          <w:rFonts w:ascii="Courier New" w:hAnsi="Courier New" w:cs="Courier New"/>
+          <w:iCs/>
+          <w:color w:val="000000" w:themeColor="text1"/>
+          <w:sz w:val="20"/>
+          <w:szCs w:val="20"/>
+          <w:lang w:val="ru-RU"/>
+        </w:rPr>
+        <w:t xml:space="preserve">ЗП: 10000, Стаж: 4, Оклад: 8000 -&gt; Результат: 10800 | </w:t>
+      </w:r>
+      <w:proofErr w:type="spellStart"/>
+      <w:proofErr w:type="gramStart"/>
+      <w:r>
+        <w:rPr>
+          <w:rFonts w:ascii="Courier New" w:hAnsi="Courier New" w:cs="Courier New"/>
+          <w:iCs/>
+          <w:color w:val="000000" w:themeColor="text1"/>
+          <w:sz w:val="20"/>
+          <w:szCs w:val="20"/>
+          <w:lang w:val="ru-RU"/>
+        </w:rPr>
+        <w:t>Оч?кується</w:t>
+      </w:r>
+      <w:proofErr w:type="spellEnd"/>
+      <w:proofErr w:type="gramEnd"/>
+      <w:r>
+        <w:rPr>
+          <w:rFonts w:ascii="Courier New" w:hAnsi="Courier New" w:cs="Courier New"/>
+          <w:iCs/>
+          <w:color w:val="000000" w:themeColor="text1"/>
+          <w:sz w:val="20"/>
+          <w:szCs w:val="20"/>
+          <w:lang w:val="ru-RU"/>
+        </w:rPr>
+        <w:t xml:space="preserve">: 10800  </w:t>
+      </w:r>
+      <w:proofErr w:type="spellStart"/>
+      <w:r>
+        <w:rPr>
+          <w:rFonts w:ascii="Courier New" w:hAnsi="Courier New" w:cs="Courier New"/>
+          <w:iCs/>
+          <w:color w:val="000000" w:themeColor="text1"/>
+          <w:sz w:val="20"/>
+          <w:szCs w:val="20"/>
+          <w:lang w:val="ru-RU"/>
+        </w:rPr>
+        <w:t>Passed</w:t>
+      </w:r>
+      <w:proofErr w:type="spellEnd"/>
+    </w:p>
+    <w:p>
+      <w:pPr>
+        <w:pStyle w:val="1"/>
+        <w:rPr>
+          <w:rFonts w:ascii="Courier New" w:hAnsi="Courier New" w:cs="Courier New"/>
+          <w:iCs/>
+          <w:color w:val="000000" w:themeColor="text1"/>
+          <w:sz w:val="20"/>
+          <w:szCs w:val="20"/>
+          <w:lang w:val="ru-RU"/>
+        </w:rPr>
+      </w:pPr>
+      <w:r>
+        <w:rPr>
+          <w:rFonts w:ascii="Courier New" w:hAnsi="Courier New" w:cs="Courier New"/>
+          <w:iCs/>
+          <w:color w:val="000000" w:themeColor="text1"/>
+          <w:sz w:val="20"/>
+          <w:szCs w:val="20"/>
+          <w:lang w:val="ru-RU"/>
+        </w:rPr>
+        <w:t xml:space="preserve">ЗП: 12000, Стаж: 6, Оклад: 10000 -&gt; Результат: 13500 | </w:t>
+      </w:r>
+      <w:proofErr w:type="spellStart"/>
+      <w:proofErr w:type="gramStart"/>
+      <w:r>
+        <w:rPr>
+          <w:rFonts w:ascii="Courier New" w:hAnsi="Courier New" w:cs="Courier New"/>
+          <w:iCs/>
+          <w:color w:val="000000" w:themeColor="text1"/>
+          <w:sz w:val="20"/>
+          <w:szCs w:val="20"/>
+          <w:lang w:val="ru-RU"/>
+        </w:rPr>
+        <w:t>Оч?кується</w:t>
+      </w:r>
+      <w:proofErr w:type="spellEnd"/>
+      <w:proofErr w:type="gramEnd"/>
+      <w:r>
+        <w:rPr>
+          <w:rFonts w:ascii="Courier New" w:hAnsi="Courier New" w:cs="Courier New"/>
+          <w:iCs/>
+          <w:color w:val="000000" w:themeColor="text1"/>
+          <w:sz w:val="20"/>
+          <w:szCs w:val="20"/>
+          <w:lang w:val="ru-RU"/>
+        </w:rPr>
+        <w:t xml:space="preserve">: 13500  </w:t>
+      </w:r>
+      <w:proofErr w:type="spellStart"/>
+      <w:r>
+        <w:rPr>
+          <w:rFonts w:ascii="Courier New" w:hAnsi="Courier New" w:cs="Courier New"/>
+          <w:iCs/>
+          <w:color w:val="000000" w:themeColor="text1"/>
+          <w:sz w:val="20"/>
+          <w:szCs w:val="20"/>
+          <w:lang w:val="ru-RU"/>
+        </w:rPr>
+        <w:t>Passed</w:t>
+      </w:r>
+      <w:proofErr w:type="spellEnd"/>
+    </w:p>
+    <w:p>
+      <w:pPr>
+        <w:pStyle w:val="1"/>
+        <w:rPr>
+          <w:rFonts w:ascii="Courier New" w:hAnsi="Courier New" w:cs="Courier New"/>
+          <w:iCs/>
+          <w:color w:val="000000" w:themeColor="text1"/>
+          <w:sz w:val="20"/>
+          <w:szCs w:val="20"/>
+          <w:lang w:val="ru-RU"/>
+        </w:rPr>
+      </w:pPr>
+      <w:r>
+        <w:rPr>
+          <w:rFonts w:ascii="Courier New" w:hAnsi="Courier New" w:cs="Courier New"/>
+          <w:iCs/>
+          <w:color w:val="000000" w:themeColor="text1"/>
+          <w:sz w:val="20"/>
+          <w:szCs w:val="20"/>
+          <w:lang w:val="ru-RU"/>
+        </w:rPr>
+        <w:t xml:space="preserve">ЗП: 9000, Стаж: 10, Оклад: 7000 -&gt; Результат: 10400 | </w:t>
+      </w:r>
+      <w:proofErr w:type="spellStart"/>
+      <w:proofErr w:type="gramStart"/>
+      <w:r>
+        <w:rPr>
+          <w:rFonts w:ascii="Courier New" w:hAnsi="Courier New" w:cs="Courier New"/>
+          <w:iCs/>
+          <w:color w:val="000000" w:themeColor="text1"/>
+          <w:sz w:val="20"/>
+          <w:szCs w:val="20"/>
+          <w:lang w:val="ru-RU"/>
+        </w:rPr>
+        <w:t>Оч?кується</w:t>
+      </w:r>
+      <w:proofErr w:type="spellEnd"/>
+      <w:proofErr w:type="gramEnd"/>
+      <w:r>
+        <w:rPr>
+          <w:rFonts w:ascii="Courier New" w:hAnsi="Courier New" w:cs="Courier New"/>
+          <w:iCs/>
+          <w:color w:val="000000" w:themeColor="text1"/>
+          <w:sz w:val="20"/>
+          <w:szCs w:val="20"/>
+          <w:lang w:val="ru-RU"/>
+        </w:rPr>
+        <w:t xml:space="preserve">: 10400  </w:t>
+      </w:r>
+      <w:proofErr w:type="spellStart"/>
+      <w:r>
+        <w:rPr>
+          <w:rFonts w:ascii="Courier New" w:hAnsi="Courier New" w:cs="Courier New"/>
+          <w:iCs/>
+          <w:color w:val="000000" w:themeColor="text1"/>
+          <w:sz w:val="20"/>
+          <w:szCs w:val="20"/>
+          <w:lang w:val="ru-RU"/>
+        </w:rPr>
+        <w:t>Passed</w:t>
+      </w:r>
+      <w:proofErr w:type="spellEnd"/>
+    </w:p>
+    <w:p>
+      <w:pPr>
+        <w:pStyle w:val="1"/>
+        <w:rPr>
+          <w:rFonts w:ascii="Courier New" w:hAnsi="Courier New" w:cs="Courier New"/>
+          <w:iCs/>
+          <w:color w:val="000000" w:themeColor="text1"/>
+          <w:sz w:val="20"/>
+          <w:szCs w:val="20"/>
+          <w:lang w:val="ru-RU"/>
+        </w:rPr>
+      </w:pPr>
+    </w:p>
+    <w:p>
+      <w:pPr>
+        <w:pStyle w:val="1"/>
+        <w:rPr>
+          <w:rFonts w:ascii="Courier New" w:hAnsi="Courier New" w:cs="Courier New"/>
+          <w:iCs/>
+          <w:color w:val="000000" w:themeColor="text1"/>
+          <w:sz w:val="20"/>
+          <w:szCs w:val="20"/>
+          <w:lang w:val="ru-RU"/>
+        </w:rPr>
+      </w:pPr>
+      <w:r>
+        <w:rPr>
+          <w:rFonts w:ascii="Courier New" w:hAnsi="Courier New" w:cs="Courier New"/>
+          <w:iCs/>
+          <w:color w:val="000000" w:themeColor="text1"/>
+          <w:sz w:val="20"/>
+          <w:szCs w:val="20"/>
+          <w:lang w:val="ru-RU"/>
+        </w:rPr>
+        <w:t>--- Тест задач? 9.2 ---</w:t>
+      </w:r>
+    </w:p>
+    <w:p>
+      <w:pPr>
+        <w:pStyle w:val="1"/>
+        <w:rPr>
+          <w:rFonts w:ascii="Courier New" w:hAnsi="Courier New" w:cs="Courier New"/>
+          <w:iCs/>
+          <w:color w:val="000000" w:themeColor="text1"/>
+          <w:sz w:val="20"/>
+          <w:szCs w:val="20"/>
+          <w:lang w:val="ru-RU"/>
+        </w:rPr>
+      </w:pPr>
+    </w:p>
+    <w:p>
+      <w:pPr>
+        <w:pStyle w:val="1"/>
+        <w:rPr>
+          <w:rFonts w:ascii="Courier New" w:hAnsi="Courier New" w:cs="Courier New"/>
+          <w:iCs/>
+          <w:color w:val="000000" w:themeColor="text1"/>
+          <w:sz w:val="20"/>
+          <w:szCs w:val="20"/>
+          <w:lang w:val="ru-RU"/>
+        </w:rPr>
+      </w:pPr>
+      <w:r>
+        <w:rPr>
+          <w:rFonts w:ascii="Courier New" w:hAnsi="Courier New" w:cs="Courier New"/>
+          <w:iCs/>
+          <w:color w:val="000000" w:themeColor="text1"/>
+          <w:sz w:val="20"/>
+          <w:szCs w:val="20"/>
+          <w:lang w:val="ru-RU"/>
+        </w:rPr>
+        <w:t>Тест 1:</w:t>
+      </w:r>
+    </w:p>
+    <w:p>
+      <w:pPr>
+        <w:pStyle w:val="1"/>
+        <w:rPr>
+          <w:rFonts w:ascii="Courier New" w:hAnsi="Courier New" w:cs="Courier New"/>
+          <w:iCs/>
+          <w:color w:val="000000" w:themeColor="text1"/>
+          <w:sz w:val="20"/>
+          <w:szCs w:val="20"/>
+          <w:lang w:val="ru-RU"/>
+        </w:rPr>
+      </w:pPr>
+      <w:proofErr w:type="spellStart"/>
+      <w:proofErr w:type="gramStart"/>
+      <w:r>
+        <w:rPr>
+          <w:rFonts w:ascii="Courier New" w:hAnsi="Courier New" w:cs="Courier New"/>
+          <w:iCs/>
+          <w:color w:val="000000" w:themeColor="text1"/>
+          <w:sz w:val="20"/>
+          <w:szCs w:val="20"/>
+          <w:lang w:val="ru-RU"/>
+        </w:rPr>
+        <w:t>Оч?кувана</w:t>
+      </w:r>
+      <w:proofErr w:type="spellEnd"/>
+      <w:proofErr w:type="gramEnd"/>
+      <w:r>
+        <w:rPr>
+          <w:rFonts w:ascii="Courier New" w:hAnsi="Courier New" w:cs="Courier New"/>
+          <w:iCs/>
+          <w:color w:val="000000" w:themeColor="text1"/>
+          <w:sz w:val="20"/>
+          <w:szCs w:val="20"/>
+          <w:lang w:val="ru-RU"/>
+        </w:rPr>
+        <w:t xml:space="preserve"> °C: 14.3333, </w:t>
+      </w:r>
+      <w:proofErr w:type="spellStart"/>
+      <w:r>
+        <w:rPr>
+          <w:rFonts w:ascii="Courier New" w:hAnsi="Courier New" w:cs="Courier New"/>
+          <w:iCs/>
+          <w:color w:val="000000" w:themeColor="text1"/>
+          <w:sz w:val="20"/>
+          <w:szCs w:val="20"/>
+          <w:lang w:val="ru-RU"/>
+        </w:rPr>
+        <w:t>Отримана</w:t>
+      </w:r>
+      <w:proofErr w:type="spellEnd"/>
+      <w:r>
+        <w:rPr>
+          <w:rFonts w:ascii="Courier New" w:hAnsi="Courier New" w:cs="Courier New"/>
+          <w:iCs/>
+          <w:color w:val="000000" w:themeColor="text1"/>
+          <w:sz w:val="20"/>
+          <w:szCs w:val="20"/>
+          <w:lang w:val="ru-RU"/>
+        </w:rPr>
+        <w:t xml:space="preserve">: 14.3333  </w:t>
+      </w:r>
+      <w:proofErr w:type="spellStart"/>
+      <w:r>
+        <w:rPr>
+          <w:rFonts w:ascii="Courier New" w:hAnsi="Courier New" w:cs="Courier New"/>
+          <w:iCs/>
+          <w:color w:val="000000" w:themeColor="text1"/>
+          <w:sz w:val="20"/>
+          <w:szCs w:val="20"/>
+          <w:lang w:val="ru-RU"/>
+        </w:rPr>
+        <w:t>Passed</w:t>
+      </w:r>
+      <w:proofErr w:type="spellEnd"/>
+    </w:p>
+    <w:p>
+      <w:pPr>
+        <w:pStyle w:val="1"/>
+        <w:rPr>
+          <w:rFonts w:ascii="Courier New" w:hAnsi="Courier New" w:cs="Courier New"/>
+          <w:iCs/>
+          <w:color w:val="000000" w:themeColor="text1"/>
+          <w:sz w:val="20"/>
+          <w:szCs w:val="20"/>
+          <w:lang w:val="ru-RU"/>
+        </w:rPr>
+      </w:pPr>
+      <w:proofErr w:type="spellStart"/>
+      <w:proofErr w:type="gramStart"/>
+      <w:r>
+        <w:rPr>
+          <w:rFonts w:ascii="Courier New" w:hAnsi="Courier New" w:cs="Courier New"/>
+          <w:iCs/>
+          <w:color w:val="000000" w:themeColor="text1"/>
+          <w:sz w:val="20"/>
+          <w:szCs w:val="20"/>
+          <w:lang w:val="ru-RU"/>
+        </w:rPr>
+        <w:t>Оч?кувана</w:t>
+      </w:r>
+      <w:proofErr w:type="spellEnd"/>
+      <w:proofErr w:type="gramEnd"/>
+      <w:r>
+        <w:rPr>
+          <w:rFonts w:ascii="Courier New" w:hAnsi="Courier New" w:cs="Courier New"/>
+          <w:iCs/>
+          <w:color w:val="000000" w:themeColor="text1"/>
+          <w:sz w:val="20"/>
+          <w:szCs w:val="20"/>
+          <w:lang w:val="ru-RU"/>
+        </w:rPr>
+        <w:t xml:space="preserve"> °F: 57.7999, </w:t>
+      </w:r>
+      <w:proofErr w:type="spellStart"/>
+      <w:r>
+        <w:rPr>
+          <w:rFonts w:ascii="Courier New" w:hAnsi="Courier New" w:cs="Courier New"/>
+          <w:iCs/>
+          <w:color w:val="000000" w:themeColor="text1"/>
+          <w:sz w:val="20"/>
+          <w:szCs w:val="20"/>
+          <w:lang w:val="ru-RU"/>
+        </w:rPr>
+        <w:t>Отримана</w:t>
+      </w:r>
+      <w:proofErr w:type="spellEnd"/>
+      <w:r>
+        <w:rPr>
+          <w:rFonts w:ascii="Courier New" w:hAnsi="Courier New" w:cs="Courier New"/>
+          <w:iCs/>
+          <w:color w:val="000000" w:themeColor="text1"/>
+          <w:sz w:val="20"/>
+          <w:szCs w:val="20"/>
+          <w:lang w:val="ru-RU"/>
+        </w:rPr>
+        <w:t xml:space="preserve">: 57.8  </w:t>
+      </w:r>
+      <w:proofErr w:type="spellStart"/>
+      <w:r>
+        <w:rPr>
+          <w:rFonts w:ascii="Courier New" w:hAnsi="Courier New" w:cs="Courier New"/>
+          <w:iCs/>
+          <w:color w:val="000000" w:themeColor="text1"/>
+          <w:sz w:val="20"/>
+          <w:szCs w:val="20"/>
+          <w:lang w:val="ru-RU"/>
+        </w:rPr>
+        <w:t>Passed</w:t>
+      </w:r>
+      <w:proofErr w:type="spellEnd"/>
+    </w:p>
+    <w:p>
+      <w:pPr>
+        <w:pStyle w:val="1"/>
+        <w:rPr>
+          <w:rFonts w:ascii="Courier New" w:hAnsi="Courier New" w:cs="Courier New"/>
+          <w:iCs/>
+          <w:color w:val="000000" w:themeColor="text1"/>
+          <w:sz w:val="20"/>
+          <w:szCs w:val="20"/>
+          <w:lang w:val="ru-RU"/>
+        </w:rPr>
+      </w:pPr>
+    </w:p>
+    <w:p>
+      <w:pPr>
+        <w:pStyle w:val="1"/>
+        <w:rPr>
+          <w:rFonts w:ascii="Courier New" w:hAnsi="Courier New" w:cs="Courier New"/>
+          <w:iCs/>
+          <w:color w:val="000000" w:themeColor="text1"/>
+          <w:sz w:val="20"/>
+          <w:szCs w:val="20"/>
+          <w:lang w:val="ru-RU"/>
+        </w:rPr>
+      </w:pPr>
+      <w:r>
+        <w:rPr>
+          <w:rFonts w:ascii="Courier New" w:hAnsi="Courier New" w:cs="Courier New"/>
+          <w:iCs/>
+          <w:color w:val="000000" w:themeColor="text1"/>
+          <w:sz w:val="20"/>
+          <w:szCs w:val="20"/>
+          <w:lang w:val="ru-RU"/>
+        </w:rPr>
+        <w:t>Тест 2:</w:t>
+      </w:r>
+    </w:p>
+    <w:p>
+      <w:pPr>
+        <w:pStyle w:val="1"/>
+        <w:rPr>
+          <w:rFonts w:ascii="Courier New" w:hAnsi="Courier New" w:cs="Courier New"/>
+          <w:iCs/>
+          <w:color w:val="000000" w:themeColor="text1"/>
+          <w:sz w:val="20"/>
+          <w:szCs w:val="20"/>
+          <w:lang w:val="ru-RU"/>
+        </w:rPr>
+      </w:pPr>
+      <w:proofErr w:type="spellStart"/>
+      <w:proofErr w:type="gramStart"/>
+      <w:r>
+        <w:rPr>
+          <w:rFonts w:ascii="Courier New" w:hAnsi="Courier New" w:cs="Courier New"/>
+          <w:iCs/>
+          <w:color w:val="000000" w:themeColor="text1"/>
+          <w:sz w:val="20"/>
+          <w:szCs w:val="20"/>
+          <w:lang w:val="ru-RU"/>
+        </w:rPr>
+        <w:t>Оч?кувана</w:t>
+      </w:r>
+      <w:proofErr w:type="spellEnd"/>
+      <w:proofErr w:type="gramEnd"/>
+      <w:r>
+        <w:rPr>
+          <w:rFonts w:ascii="Courier New" w:hAnsi="Courier New" w:cs="Courier New"/>
+          <w:iCs/>
+          <w:color w:val="000000" w:themeColor="text1"/>
+          <w:sz w:val="20"/>
+          <w:szCs w:val="20"/>
+          <w:lang w:val="ru-RU"/>
+        </w:rPr>
+        <w:t xml:space="preserve"> °C: 5, </w:t>
+      </w:r>
+      <w:proofErr w:type="spellStart"/>
+      <w:r>
+        <w:rPr>
+          <w:rFonts w:ascii="Courier New" w:hAnsi="Courier New" w:cs="Courier New"/>
+          <w:iCs/>
+          <w:color w:val="000000" w:themeColor="text1"/>
+          <w:sz w:val="20"/>
+          <w:szCs w:val="20"/>
+          <w:lang w:val="ru-RU"/>
+        </w:rPr>
+        <w:t>Отримана</w:t>
+      </w:r>
+      <w:proofErr w:type="spellEnd"/>
+      <w:r>
+        <w:rPr>
+          <w:rFonts w:ascii="Courier New" w:hAnsi="Courier New" w:cs="Courier New"/>
+          <w:iCs/>
+          <w:color w:val="000000" w:themeColor="text1"/>
+          <w:sz w:val="20"/>
+          <w:szCs w:val="20"/>
+          <w:lang w:val="ru-RU"/>
+        </w:rPr>
+        <w:t xml:space="preserve">: 5  </w:t>
+      </w:r>
+      <w:proofErr w:type="spellStart"/>
+      <w:r>
+        <w:rPr>
+          <w:rFonts w:ascii="Courier New" w:hAnsi="Courier New" w:cs="Courier New"/>
+          <w:iCs/>
+          <w:color w:val="000000" w:themeColor="text1"/>
+          <w:sz w:val="20"/>
+          <w:szCs w:val="20"/>
+          <w:lang w:val="ru-RU"/>
+        </w:rPr>
+        <w:t>Passed</w:t>
+      </w:r>
+      <w:proofErr w:type="spellEnd"/>
+    </w:p>
+    <w:p>
+      <w:pPr>
+        <w:pStyle w:val="1"/>
+        <w:rPr>
+          <w:rFonts w:ascii="Courier New" w:hAnsi="Courier New" w:cs="Courier New"/>
+          <w:iCs/>
+          <w:color w:val="000000" w:themeColor="text1"/>
+          <w:sz w:val="20"/>
+          <w:szCs w:val="20"/>
+          <w:lang w:val="ru-RU"/>
+        </w:rPr>
+      </w:pPr>
+      <w:proofErr w:type="spellStart"/>
+      <w:proofErr w:type="gramStart"/>
+      <w:r>
+        <w:rPr>
+          <w:rFonts w:ascii="Courier New" w:hAnsi="Courier New" w:cs="Courier New"/>
+          <w:iCs/>
+          <w:color w:val="000000" w:themeColor="text1"/>
+          <w:sz w:val="20"/>
+          <w:szCs w:val="20"/>
+          <w:lang w:val="ru-RU"/>
+        </w:rPr>
+        <w:t>Оч?кувана</w:t>
+      </w:r>
+      <w:proofErr w:type="spellEnd"/>
+      <w:proofErr w:type="gramEnd"/>
+      <w:r>
+        <w:rPr>
+          <w:rFonts w:ascii="Courier New" w:hAnsi="Courier New" w:cs="Courier New"/>
+          <w:iCs/>
+          <w:color w:val="000000" w:themeColor="text1"/>
+          <w:sz w:val="20"/>
+          <w:szCs w:val="20"/>
+          <w:lang w:val="ru-RU"/>
+        </w:rPr>
+        <w:t xml:space="preserve"> °F: 41, </w:t>
+      </w:r>
+      <w:proofErr w:type="spellStart"/>
+      <w:r>
+        <w:rPr>
+          <w:rFonts w:ascii="Courier New" w:hAnsi="Courier New" w:cs="Courier New"/>
+          <w:iCs/>
+          <w:color w:val="000000" w:themeColor="text1"/>
+          <w:sz w:val="20"/>
+          <w:szCs w:val="20"/>
+          <w:lang w:val="ru-RU"/>
+        </w:rPr>
+        <w:t>Отримана</w:t>
+      </w:r>
+      <w:proofErr w:type="spellEnd"/>
+      <w:r>
+        <w:rPr>
+          <w:rFonts w:ascii="Courier New" w:hAnsi="Courier New" w:cs="Courier New"/>
+          <w:iCs/>
+          <w:color w:val="000000" w:themeColor="text1"/>
+          <w:sz w:val="20"/>
+          <w:szCs w:val="20"/>
+          <w:lang w:val="ru-RU"/>
+        </w:rPr>
+        <w:t xml:space="preserve">: 41  </w:t>
+      </w:r>
+      <w:proofErr w:type="spellStart"/>
+      <w:r>
+        <w:rPr>
+          <w:rFonts w:ascii="Courier New" w:hAnsi="Courier New" w:cs="Courier New"/>
+          <w:iCs/>
+          <w:color w:val="000000" w:themeColor="text1"/>
+          <w:sz w:val="20"/>
+          <w:szCs w:val="20"/>
+          <w:lang w:val="ru-RU"/>
+        </w:rPr>
+        <w:t>Passed</w:t>
+      </w:r>
+      <w:proofErr w:type="spellEnd"/>
+    </w:p>
+    <w:p>
+      <w:pPr>
+        <w:pStyle w:val="1"/>
+        <w:rPr>
+          <w:rFonts w:ascii="Courier New" w:hAnsi="Courier New" w:cs="Courier New"/>
+          <w:iCs/>
+          <w:color w:val="000000" w:themeColor="text1"/>
+          <w:sz w:val="20"/>
+          <w:szCs w:val="20"/>
+          <w:lang w:val="ru-RU"/>
+        </w:rPr>
+      </w:pPr>
+    </w:p>
+    <w:p>
+      <w:pPr>
+        <w:pStyle w:val="1"/>
+        <w:rPr>
+          <w:rFonts w:ascii="Courier New" w:hAnsi="Courier New" w:cs="Courier New"/>
+          <w:iCs/>
+          <w:color w:val="000000" w:themeColor="text1"/>
+          <w:sz w:val="20"/>
+          <w:szCs w:val="20"/>
+          <w:lang w:val="ru-RU"/>
+        </w:rPr>
+      </w:pPr>
+      <w:r>
+        <w:rPr>
+          <w:rFonts w:ascii="Courier New" w:hAnsi="Courier New" w:cs="Courier New"/>
+          <w:iCs/>
+          <w:color w:val="000000" w:themeColor="text1"/>
+          <w:sz w:val="20"/>
+          <w:szCs w:val="20"/>
+          <w:lang w:val="ru-RU"/>
+        </w:rPr>
+        <w:t>Тест 3:</w:t>
+      </w:r>
+    </w:p>
+    <w:p>
+      <w:pPr>
+        <w:pStyle w:val="1"/>
+        <w:rPr>
+          <w:rFonts w:ascii="Courier New" w:hAnsi="Courier New" w:cs="Courier New"/>
+          <w:iCs/>
+          <w:color w:val="000000" w:themeColor="text1"/>
+          <w:sz w:val="20"/>
+          <w:szCs w:val="20"/>
+          <w:lang w:val="ru-RU"/>
+        </w:rPr>
+      </w:pPr>
+      <w:proofErr w:type="spellStart"/>
+      <w:proofErr w:type="gramStart"/>
+      <w:r>
+        <w:rPr>
+          <w:rFonts w:ascii="Courier New" w:hAnsi="Courier New" w:cs="Courier New"/>
+          <w:iCs/>
+          <w:color w:val="000000" w:themeColor="text1"/>
+          <w:sz w:val="20"/>
+          <w:szCs w:val="20"/>
+          <w:lang w:val="ru-RU"/>
+        </w:rPr>
+        <w:t>Оч?кувана</w:t>
+      </w:r>
+      <w:proofErr w:type="spellEnd"/>
+      <w:proofErr w:type="gramEnd"/>
+      <w:r>
+        <w:rPr>
+          <w:rFonts w:ascii="Courier New" w:hAnsi="Courier New" w:cs="Courier New"/>
+          <w:iCs/>
+          <w:color w:val="000000" w:themeColor="text1"/>
+          <w:sz w:val="20"/>
+          <w:szCs w:val="20"/>
+          <w:lang w:val="ru-RU"/>
+        </w:rPr>
+        <w:t xml:space="preserve"> °C: 20.5, </w:t>
+      </w:r>
+      <w:proofErr w:type="spellStart"/>
+      <w:r>
+        <w:rPr>
+          <w:rFonts w:ascii="Courier New" w:hAnsi="Courier New" w:cs="Courier New"/>
+          <w:iCs/>
+          <w:color w:val="000000" w:themeColor="text1"/>
+          <w:sz w:val="20"/>
+          <w:szCs w:val="20"/>
+          <w:lang w:val="ru-RU"/>
+        </w:rPr>
+        <w:t>Отримана</w:t>
+      </w:r>
+      <w:proofErr w:type="spellEnd"/>
+      <w:r>
+        <w:rPr>
+          <w:rFonts w:ascii="Courier New" w:hAnsi="Courier New" w:cs="Courier New"/>
+          <w:iCs/>
+          <w:color w:val="000000" w:themeColor="text1"/>
+          <w:sz w:val="20"/>
+          <w:szCs w:val="20"/>
+          <w:lang w:val="ru-RU"/>
+        </w:rPr>
+        <w:t xml:space="preserve">: 20.5  </w:t>
+      </w:r>
+      <w:proofErr w:type="spellStart"/>
+      <w:r>
+        <w:rPr>
+          <w:rFonts w:ascii="Courier New" w:hAnsi="Courier New" w:cs="Courier New"/>
+          <w:iCs/>
+          <w:color w:val="000000" w:themeColor="text1"/>
+          <w:sz w:val="20"/>
+          <w:szCs w:val="20"/>
+          <w:lang w:val="ru-RU"/>
+        </w:rPr>
+        <w:t>Passed</w:t>
+      </w:r>
+      <w:proofErr w:type="spellEnd"/>
+    </w:p>
+    <w:p>
+      <w:pPr>
+        <w:pStyle w:val="1"/>
+        <w:rPr>
+          <w:rFonts w:ascii="Courier New" w:hAnsi="Courier New" w:cs="Courier New"/>
+          <w:iCs/>
+          <w:color w:val="000000" w:themeColor="text1"/>
+          <w:sz w:val="20"/>
+          <w:szCs w:val="20"/>
+          <w:lang w:val="ru-RU"/>
+        </w:rPr>
+      </w:pPr>
+      <w:proofErr w:type="spellStart"/>
+      <w:proofErr w:type="gramStart"/>
+      <w:r>
+        <w:rPr>
+          <w:rFonts w:ascii="Courier New" w:hAnsi="Courier New" w:cs="Courier New"/>
+          <w:iCs/>
+          <w:color w:val="000000" w:themeColor="text1"/>
+          <w:sz w:val="20"/>
+          <w:szCs w:val="20"/>
+          <w:lang w:val="ru-RU"/>
+        </w:rPr>
+        <w:t>Оч?кувана</w:t>
+      </w:r>
+      <w:proofErr w:type="spellEnd"/>
+      <w:proofErr w:type="gramEnd"/>
+      <w:r>
+        <w:rPr>
+          <w:rFonts w:ascii="Courier New" w:hAnsi="Courier New" w:cs="Courier New"/>
+          <w:iCs/>
+          <w:color w:val="000000" w:themeColor="text1"/>
+          <w:sz w:val="20"/>
+          <w:szCs w:val="20"/>
+          <w:lang w:val="ru-RU"/>
+        </w:rPr>
+        <w:t xml:space="preserve"> °F: 68.9, </w:t>
+      </w:r>
+      <w:proofErr w:type="spellStart"/>
+      <w:r>
+        <w:rPr>
+          <w:rFonts w:ascii="Courier New" w:hAnsi="Courier New" w:cs="Courier New"/>
+          <w:iCs/>
+          <w:color w:val="000000" w:themeColor="text1"/>
+          <w:sz w:val="20"/>
+          <w:szCs w:val="20"/>
+          <w:lang w:val="ru-RU"/>
+        </w:rPr>
+        <w:t>Отримана</w:t>
+      </w:r>
+      <w:proofErr w:type="spellEnd"/>
+      <w:r>
+        <w:rPr>
+          <w:rFonts w:ascii="Courier New" w:hAnsi="Courier New" w:cs="Courier New"/>
+          <w:iCs/>
+          <w:color w:val="000000" w:themeColor="text1"/>
+          <w:sz w:val="20"/>
+          <w:szCs w:val="20"/>
+          <w:lang w:val="ru-RU"/>
+        </w:rPr>
+        <w:t xml:space="preserve">: 68.9  </w:t>
+      </w:r>
+      <w:proofErr w:type="spellStart"/>
+      <w:r>
+        <w:rPr>
+          <w:rFonts w:ascii="Courier New" w:hAnsi="Courier New" w:cs="Courier New"/>
+          <w:iCs/>
+          <w:color w:val="000000" w:themeColor="text1"/>
+          <w:sz w:val="20"/>
+          <w:szCs w:val="20"/>
+          <w:lang w:val="ru-RU"/>
+        </w:rPr>
+        <w:t>Passed</w:t>
+      </w:r>
+      <w:proofErr w:type="spellEnd"/>
+    </w:p>
+    <w:p>
+      <w:pPr>
+        <w:pStyle w:val="1"/>
+        <w:rPr>
+          <w:rFonts w:ascii="Courier New" w:hAnsi="Courier New" w:cs="Courier New"/>
+          <w:iCs/>
+          <w:color w:val="000000" w:themeColor="text1"/>
+          <w:sz w:val="20"/>
+          <w:szCs w:val="20"/>
+          <w:lang w:val="ru-RU"/>
+        </w:rPr>
+      </w:pPr>
+    </w:p>
+    <w:p>
+      <w:pPr>
+        <w:pStyle w:val="1"/>
+        <w:rPr>
+          <w:rFonts w:ascii="Courier New" w:hAnsi="Courier New" w:cs="Courier New"/>
+          <w:iCs/>
+          <w:color w:val="000000" w:themeColor="text1"/>
+          <w:sz w:val="20"/>
+          <w:szCs w:val="20"/>
+          <w:lang w:val="ru-RU"/>
+        </w:rPr>
+      </w:pPr>
+      <w:r>
+        <w:rPr>
+          <w:rFonts w:ascii="Courier New" w:hAnsi="Courier New" w:cs="Courier New"/>
+          <w:iCs/>
+          <w:color w:val="000000" w:themeColor="text1"/>
+          <w:sz w:val="20"/>
+          <w:szCs w:val="20"/>
+          <w:lang w:val="ru-RU"/>
+        </w:rPr>
+        <w:t>--- Тест задач? 9.3 ---</w:t>
+      </w:r>
+    </w:p>
+    <w:p>
+      <w:pPr>
+        <w:pStyle w:val="1"/>
+        <w:rPr>
+          <w:rFonts w:ascii="Courier New" w:hAnsi="Courier New" w:cs="Courier New"/>
+          <w:iCs/>
+          <w:color w:val="000000" w:themeColor="text1"/>
+          <w:sz w:val="20"/>
+          <w:szCs w:val="20"/>
+          <w:lang w:val="ru-RU"/>
+        </w:rPr>
+      </w:pPr>
+      <w:r>
+        <w:rPr>
+          <w:rFonts w:ascii="Courier New" w:hAnsi="Courier New" w:cs="Courier New"/>
+          <w:iCs/>
+          <w:color w:val="000000" w:themeColor="text1"/>
+          <w:sz w:val="20"/>
+          <w:szCs w:val="20"/>
+          <w:lang w:val="ru-RU"/>
+        </w:rPr>
+        <w:t xml:space="preserve">Число: 2048 -&gt; Результат: 1 | </w:t>
+      </w:r>
+      <w:proofErr w:type="spellStart"/>
+      <w:proofErr w:type="gramStart"/>
+      <w:r>
+        <w:rPr>
+          <w:rFonts w:ascii="Courier New" w:hAnsi="Courier New" w:cs="Courier New"/>
+          <w:iCs/>
+          <w:color w:val="000000" w:themeColor="text1"/>
+          <w:sz w:val="20"/>
+          <w:szCs w:val="20"/>
+          <w:lang w:val="ru-RU"/>
+        </w:rPr>
+        <w:t>Оч?кується</w:t>
+      </w:r>
+      <w:proofErr w:type="spellEnd"/>
+      <w:proofErr w:type="gramEnd"/>
+      <w:r>
+        <w:rPr>
+          <w:rFonts w:ascii="Courier New" w:hAnsi="Courier New" w:cs="Courier New"/>
+          <w:iCs/>
+          <w:color w:val="000000" w:themeColor="text1"/>
+          <w:sz w:val="20"/>
+          <w:szCs w:val="20"/>
+          <w:lang w:val="ru-RU"/>
+        </w:rPr>
+        <w:t xml:space="preserve">: 1  </w:t>
+      </w:r>
+      <w:proofErr w:type="spellStart"/>
+      <w:r>
+        <w:rPr>
+          <w:rFonts w:ascii="Courier New" w:hAnsi="Courier New" w:cs="Courier New"/>
+          <w:iCs/>
+          <w:color w:val="000000" w:themeColor="text1"/>
+          <w:sz w:val="20"/>
+          <w:szCs w:val="20"/>
+          <w:lang w:val="ru-RU"/>
+        </w:rPr>
+        <w:t>Passed</w:t>
+      </w:r>
+      <w:proofErr w:type="spellEnd"/>
+    </w:p>
+    <w:p>
+      <w:pPr>
+        <w:pStyle w:val="1"/>
+        <w:rPr>
+          <w:rFonts w:ascii="Courier New" w:hAnsi="Courier New" w:cs="Courier New"/>
+          <w:iCs/>
+          <w:color w:val="000000" w:themeColor="text1"/>
+          <w:sz w:val="20"/>
+          <w:szCs w:val="20"/>
+          <w:lang w:val="ru-RU"/>
+        </w:rPr>
+      </w:pPr>
+      <w:r>
+        <w:rPr>
+          <w:rFonts w:ascii="Courier New" w:hAnsi="Courier New" w:cs="Courier New"/>
+          <w:iCs/>
+          <w:color w:val="000000" w:themeColor="text1"/>
+          <w:sz w:val="20"/>
+          <w:szCs w:val="20"/>
+          <w:lang w:val="ru-RU"/>
+        </w:rPr>
+        <w:t xml:space="preserve">Число: 2056 -&gt; Результат: 2 | </w:t>
+      </w:r>
+      <w:proofErr w:type="spellStart"/>
+      <w:proofErr w:type="gramStart"/>
+      <w:r>
+        <w:rPr>
+          <w:rFonts w:ascii="Courier New" w:hAnsi="Courier New" w:cs="Courier New"/>
+          <w:iCs/>
+          <w:color w:val="000000" w:themeColor="text1"/>
+          <w:sz w:val="20"/>
+          <w:szCs w:val="20"/>
+          <w:lang w:val="ru-RU"/>
+        </w:rPr>
+        <w:t>Оч?кується</w:t>
+      </w:r>
+      <w:proofErr w:type="spellEnd"/>
+      <w:proofErr w:type="gramEnd"/>
+      <w:r>
+        <w:rPr>
+          <w:rFonts w:ascii="Courier New" w:hAnsi="Courier New" w:cs="Courier New"/>
+          <w:iCs/>
+          <w:color w:val="000000" w:themeColor="text1"/>
+          <w:sz w:val="20"/>
+          <w:szCs w:val="20"/>
+          <w:lang w:val="ru-RU"/>
+        </w:rPr>
+        <w:t xml:space="preserve">: 2  </w:t>
+      </w:r>
+      <w:proofErr w:type="spellStart"/>
+      <w:r>
+        <w:rPr>
+          <w:rFonts w:ascii="Courier New" w:hAnsi="Courier New" w:cs="Courier New"/>
+          <w:iCs/>
+          <w:color w:val="000000" w:themeColor="text1"/>
+          <w:sz w:val="20"/>
+          <w:szCs w:val="20"/>
+          <w:lang w:val="ru-RU"/>
+        </w:rPr>
+        <w:t>Passed</w:t>
+      </w:r>
+      <w:proofErr w:type="spellEnd"/>
+    </w:p>
+    <w:p>
+      <w:pPr>
+        <w:pStyle w:val="1"/>
+        <w:rPr>
+          <w:rFonts w:ascii="Courier New" w:hAnsi="Courier New" w:cs="Courier New"/>
+          <w:iCs/>
+          <w:color w:val="000000" w:themeColor="text1"/>
+          <w:sz w:val="20"/>
+          <w:szCs w:val="20"/>
+          <w:lang w:val="ru-RU"/>
+        </w:rPr>
+      </w:pPr>
+      <w:r>
+        <w:rPr>
+          <w:rFonts w:ascii="Courier New" w:hAnsi="Courier New" w:cs="Courier New"/>
+          <w:iCs/>
+          <w:color w:val="000000" w:themeColor="text1"/>
+          <w:sz w:val="20"/>
+          <w:szCs w:val="20"/>
+          <w:lang w:val="ru-RU"/>
+        </w:rPr>
+        <w:t xml:space="preserve">Число: 2120 -&gt; Результат: 3 | </w:t>
+      </w:r>
+      <w:proofErr w:type="spellStart"/>
+      <w:proofErr w:type="gramStart"/>
+      <w:r>
+        <w:rPr>
+          <w:rFonts w:ascii="Courier New" w:hAnsi="Courier New" w:cs="Courier New"/>
+          <w:iCs/>
+          <w:color w:val="000000" w:themeColor="text1"/>
+          <w:sz w:val="20"/>
+          <w:szCs w:val="20"/>
+          <w:lang w:val="ru-RU"/>
+        </w:rPr>
+        <w:t>Оч?кується</w:t>
+      </w:r>
+      <w:proofErr w:type="spellEnd"/>
+      <w:proofErr w:type="gramEnd"/>
+      <w:r>
+        <w:rPr>
+          <w:rFonts w:ascii="Courier New" w:hAnsi="Courier New" w:cs="Courier New"/>
+          <w:iCs/>
+          <w:color w:val="000000" w:themeColor="text1"/>
+          <w:sz w:val="20"/>
+          <w:szCs w:val="20"/>
+          <w:lang w:val="ru-RU"/>
+        </w:rPr>
+        <w:t xml:space="preserve">: 3  </w:t>
+      </w:r>
+      <w:proofErr w:type="spellStart"/>
+      <w:r>
+        <w:rPr>
+          <w:rFonts w:ascii="Courier New" w:hAnsi="Courier New" w:cs="Courier New"/>
+          <w:iCs/>
+          <w:color w:val="000000" w:themeColor="text1"/>
+          <w:sz w:val="20"/>
+          <w:szCs w:val="20"/>
+          <w:lang w:val="ru-RU"/>
+        </w:rPr>
+        <w:t>Passed</w:t>
+      </w:r>
+      <w:proofErr w:type="spellEnd"/>
+    </w:p>
+    <w:p>
+      <w:pPr>
+        <w:rPr>
+          <w:lang w:val="ru-RU"/>
+        </w:rPr>
+      </w:pPr>
+    </w:p>
+    <w:p>
+      <w:pPr>
+        <w:rPr>
+          <w:lang w:val="ru-RU"/>
+        </w:rPr>
+      </w:pPr>
+    </w:p>
+    <w:p>
+      <w:pPr>
+        <w:rPr>
+          <w:lang w:val="ru-RU"/>
+        </w:rPr>
+      </w:pPr>
+    </w:p>
     <w:sectPr>
       <w:pgSz w:w="11906" w:h="16838"/>
       <w:pgMar w:top="1134" w:right="850" w:bottom="1134" w:left="1701" w:header="708" w:footer="708" w:gutter="0"/>
@@ -8648,6 +9771,19 @@
       <w:szCs w:val="20"/>
     </w:rPr>
   </w:style>
+  <w:style w:type="character" w:styleId="a6">
+    <w:name w:val="Subtle Emphasis"/>
+    <w:uiPriority w:val="19"/>
+    <w:qFormat/>
+    <w:rsid w:val="00FE341E"/>
+    <w:rPr>
+      <w:rFonts w:ascii="Courier New" w:hAnsi="Courier New"/>
+      <w:i w:val="0"/>
+      <w:iCs/>
+      <w:color w:val="404040"/>
+      <w:sz w:val="20"/>
+    </w:rPr>
+  </w:style>
 </w:styles>
 </file>
 

</xml_diff>

<commit_message>
Copied Kondratenko_task.exe to Software, added code to Report
</commit_message>
<xml_diff>
--- a/lab09/Report/ЛР9 - Кондратенко.docx
+++ b/lab09/Report/ЛР9 - Кондратенко.docx
@@ -14297,16 +14297,7 @@
           <w:rStyle w:val="hljs-title"/>
           <w:lang w:val="en-US"/>
         </w:rPr>
-        <w:t>t</w:t>
-      </w:r>
-      <w:bookmarkStart w:id="0" w:name="_GoBack"/>
-      <w:bookmarkEnd w:id="0"/>
-      <w:r>
-        <w:rPr>
-          <w:rStyle w:val="hljs-title"/>
-          <w:lang w:val="en-US"/>
-        </w:rPr>
-        <w:t>ask_9_2</w:t>
+        <w:t>task_9_2</w:t>
       </w:r>
       <w:r>
         <w:rPr>
@@ -14582,10 +14573,2967 @@
     <w:p>
       <w:pPr>
         <w:rPr>
-          <w:sz w:val="28"/>
-          <w:szCs w:val="28"/>
-        </w:rPr>
-      </w:pPr>
+          <w:b/>
+          <w:bCs/>
+          <w:sz w:val="28"/>
+          <w:szCs w:val="28"/>
+        </w:rPr>
+      </w:pPr>
+      <w:r>
+        <w:rPr>
+          <w:b/>
+          <w:bCs/>
+          <w:sz w:val="28"/>
+          <w:szCs w:val="28"/>
+        </w:rPr>
+        <w:t xml:space="preserve">Вихідний код </w:t>
+      </w:r>
+      <w:proofErr w:type="spellStart"/>
+      <w:r>
+        <w:rPr>
+          <w:b/>
+          <w:bCs/>
+          <w:sz w:val="28"/>
+          <w:szCs w:val="28"/>
+        </w:rPr>
+        <w:t>проєкту</w:t>
+      </w:r>
+      <w:proofErr w:type="spellEnd"/>
+      <w:r>
+        <w:rPr>
+          <w:b/>
+          <w:bCs/>
+          <w:sz w:val="28"/>
+          <w:szCs w:val="28"/>
+        </w:rPr>
+        <w:t xml:space="preserve"> </w:t>
+      </w:r>
+      <w:r>
+        <w:rPr>
+          <w:b/>
+          <w:bCs/>
+          <w:sz w:val="28"/>
+          <w:szCs w:val="28"/>
+          <w:lang w:val="en-US"/>
+        </w:rPr>
+        <w:t>Kondratenko</w:t>
+      </w:r>
+      <w:r>
+        <w:rPr>
+          <w:b/>
+          <w:bCs/>
+          <w:sz w:val="28"/>
+          <w:szCs w:val="28"/>
+        </w:rPr>
+        <w:t>_</w:t>
+      </w:r>
+      <w:r>
+        <w:rPr>
+          <w:b/>
+          <w:bCs/>
+          <w:sz w:val="28"/>
+          <w:szCs w:val="28"/>
+          <w:lang w:val="en-US"/>
+        </w:rPr>
+        <w:t>task</w:t>
+      </w:r>
+      <w:r>
+        <w:rPr>
+          <w:b/>
+          <w:bCs/>
+          <w:sz w:val="28"/>
+          <w:szCs w:val="28"/>
+        </w:rPr>
+        <w:t xml:space="preserve">: </w:t>
+      </w:r>
+    </w:p>
+    <w:p>
+      <w:pPr>
+        <w:rPr>
+          <w:b/>
+          <w:bCs/>
+          <w:sz w:val="28"/>
+          <w:szCs w:val="28"/>
+        </w:rPr>
+      </w:pPr>
+    </w:p>
+    <w:p>
+      <w:pPr>
+        <w:rPr>
+          <w:rFonts w:ascii="Courier New" w:hAnsi="Courier New" w:cs="Courier New"/>
+          <w:sz w:val="20"/>
+          <w:szCs w:val="20"/>
+        </w:rPr>
+      </w:pPr>
+      <w:r>
+        <w:rPr>
+          <w:rFonts w:ascii="Courier New" w:hAnsi="Courier New" w:cs="Courier New"/>
+          <w:sz w:val="20"/>
+          <w:szCs w:val="20"/>
+        </w:rPr>
+        <w:t>#</w:t>
+      </w:r>
+      <w:proofErr w:type="spellStart"/>
+      <w:r>
+        <w:rPr>
+          <w:rFonts w:ascii="Courier New" w:hAnsi="Courier New" w:cs="Courier New"/>
+          <w:sz w:val="20"/>
+          <w:szCs w:val="20"/>
+        </w:rPr>
+        <w:t>include</w:t>
+      </w:r>
+      <w:proofErr w:type="spellEnd"/>
+      <w:r>
+        <w:rPr>
+          <w:rFonts w:ascii="Courier New" w:hAnsi="Courier New" w:cs="Courier New"/>
+          <w:sz w:val="20"/>
+          <w:szCs w:val="20"/>
+        </w:rPr>
+        <w:t xml:space="preserve"> &lt;</w:t>
+      </w:r>
+      <w:proofErr w:type="spellStart"/>
+      <w:r>
+        <w:rPr>
+          <w:rFonts w:ascii="Courier New" w:hAnsi="Courier New" w:cs="Courier New"/>
+          <w:sz w:val="20"/>
+          <w:szCs w:val="20"/>
+        </w:rPr>
+        <w:t>iostream</w:t>
+      </w:r>
+      <w:proofErr w:type="spellEnd"/>
+      <w:r>
+        <w:rPr>
+          <w:rFonts w:ascii="Courier New" w:hAnsi="Courier New" w:cs="Courier New"/>
+          <w:sz w:val="20"/>
+          <w:szCs w:val="20"/>
+        </w:rPr>
+        <w:t>&gt;</w:t>
+      </w:r>
+    </w:p>
+    <w:p>
+      <w:pPr>
+        <w:rPr>
+          <w:rFonts w:ascii="Courier New" w:hAnsi="Courier New" w:cs="Courier New"/>
+          <w:sz w:val="20"/>
+          <w:szCs w:val="20"/>
+        </w:rPr>
+      </w:pPr>
+      <w:r>
+        <w:rPr>
+          <w:rFonts w:ascii="Courier New" w:hAnsi="Courier New" w:cs="Courier New"/>
+          <w:sz w:val="20"/>
+          <w:szCs w:val="20"/>
+        </w:rPr>
+        <w:t>#</w:t>
+      </w:r>
+      <w:proofErr w:type="spellStart"/>
+      <w:r>
+        <w:rPr>
+          <w:rFonts w:ascii="Courier New" w:hAnsi="Courier New" w:cs="Courier New"/>
+          <w:sz w:val="20"/>
+          <w:szCs w:val="20"/>
+        </w:rPr>
+        <w:t>include</w:t>
+      </w:r>
+      <w:proofErr w:type="spellEnd"/>
+      <w:r>
+        <w:rPr>
+          <w:rFonts w:ascii="Courier New" w:hAnsi="Courier New" w:cs="Courier New"/>
+          <w:sz w:val="20"/>
+          <w:szCs w:val="20"/>
+        </w:rPr>
+        <w:t xml:space="preserve"> &lt;</w:t>
+      </w:r>
+      <w:proofErr w:type="spellStart"/>
+      <w:r>
+        <w:rPr>
+          <w:rFonts w:ascii="Courier New" w:hAnsi="Courier New" w:cs="Courier New"/>
+          <w:sz w:val="20"/>
+          <w:szCs w:val="20"/>
+        </w:rPr>
+        <w:t>cctype</w:t>
+      </w:r>
+      <w:proofErr w:type="spellEnd"/>
+      <w:r>
+        <w:rPr>
+          <w:rFonts w:ascii="Courier New" w:hAnsi="Courier New" w:cs="Courier New"/>
+          <w:sz w:val="20"/>
+          <w:szCs w:val="20"/>
+        </w:rPr>
+        <w:t>&gt;</w:t>
+      </w:r>
+    </w:p>
+    <w:p>
+      <w:pPr>
+        <w:rPr>
+          <w:rFonts w:ascii="Courier New" w:hAnsi="Courier New" w:cs="Courier New"/>
+          <w:sz w:val="20"/>
+          <w:szCs w:val="20"/>
+        </w:rPr>
+      </w:pPr>
+      <w:r>
+        <w:rPr>
+          <w:rFonts w:ascii="Courier New" w:hAnsi="Courier New" w:cs="Courier New"/>
+          <w:sz w:val="20"/>
+          <w:szCs w:val="20"/>
+        </w:rPr>
+        <w:t>#</w:t>
+      </w:r>
+      <w:proofErr w:type="spellStart"/>
+      <w:r>
+        <w:rPr>
+          <w:rFonts w:ascii="Courier New" w:hAnsi="Courier New" w:cs="Courier New"/>
+          <w:sz w:val="20"/>
+          <w:szCs w:val="20"/>
+        </w:rPr>
+        <w:t>include</w:t>
+      </w:r>
+      <w:proofErr w:type="spellEnd"/>
+      <w:r>
+        <w:rPr>
+          <w:rFonts w:ascii="Courier New" w:hAnsi="Courier New" w:cs="Courier New"/>
+          <w:sz w:val="20"/>
+          <w:szCs w:val="20"/>
+        </w:rPr>
+        <w:t xml:space="preserve"> &lt;</w:t>
+      </w:r>
+      <w:proofErr w:type="spellStart"/>
+      <w:r>
+        <w:rPr>
+          <w:rFonts w:ascii="Courier New" w:hAnsi="Courier New" w:cs="Courier New"/>
+          <w:sz w:val="20"/>
+          <w:szCs w:val="20"/>
+        </w:rPr>
+        <w:t>limits</w:t>
+      </w:r>
+      <w:proofErr w:type="spellEnd"/>
+      <w:r>
+        <w:rPr>
+          <w:rFonts w:ascii="Courier New" w:hAnsi="Courier New" w:cs="Courier New"/>
+          <w:sz w:val="20"/>
+          <w:szCs w:val="20"/>
+        </w:rPr>
+        <w:t>&gt;</w:t>
+      </w:r>
+    </w:p>
+    <w:p>
+      <w:pPr>
+        <w:rPr>
+          <w:rFonts w:ascii="Courier New" w:hAnsi="Courier New" w:cs="Courier New"/>
+          <w:sz w:val="20"/>
+          <w:szCs w:val="20"/>
+        </w:rPr>
+      </w:pPr>
+      <w:r>
+        <w:rPr>
+          <w:rFonts w:ascii="Courier New" w:hAnsi="Courier New" w:cs="Courier New"/>
+          <w:sz w:val="20"/>
+          <w:szCs w:val="20"/>
+        </w:rPr>
+        <w:t>#</w:t>
+      </w:r>
+      <w:proofErr w:type="spellStart"/>
+      <w:r>
+        <w:rPr>
+          <w:rFonts w:ascii="Courier New" w:hAnsi="Courier New" w:cs="Courier New"/>
+          <w:sz w:val="20"/>
+          <w:szCs w:val="20"/>
+        </w:rPr>
+        <w:t>include</w:t>
+      </w:r>
+      <w:proofErr w:type="spellEnd"/>
+      <w:r>
+        <w:rPr>
+          <w:rFonts w:ascii="Courier New" w:hAnsi="Courier New" w:cs="Courier New"/>
+          <w:sz w:val="20"/>
+          <w:szCs w:val="20"/>
+        </w:rPr>
+        <w:t xml:space="preserve"> &lt;</w:t>
+      </w:r>
+      <w:proofErr w:type="spellStart"/>
+      <w:r>
+        <w:rPr>
+          <w:rFonts w:ascii="Courier New" w:hAnsi="Courier New" w:cs="Courier New"/>
+          <w:sz w:val="20"/>
+          <w:szCs w:val="20"/>
+        </w:rPr>
+        <w:t>clocale</w:t>
+      </w:r>
+      <w:proofErr w:type="spellEnd"/>
+      <w:r>
+        <w:rPr>
+          <w:rFonts w:ascii="Courier New" w:hAnsi="Courier New" w:cs="Courier New"/>
+          <w:sz w:val="20"/>
+          <w:szCs w:val="20"/>
+        </w:rPr>
+        <w:t>&gt;</w:t>
+      </w:r>
+    </w:p>
+    <w:p>
+      <w:pPr>
+        <w:rPr>
+          <w:rFonts w:ascii="Courier New" w:hAnsi="Courier New" w:cs="Courier New"/>
+          <w:sz w:val="20"/>
+          <w:szCs w:val="20"/>
+        </w:rPr>
+      </w:pPr>
+      <w:r>
+        <w:rPr>
+          <w:rFonts w:ascii="Courier New" w:hAnsi="Courier New" w:cs="Courier New"/>
+          <w:sz w:val="20"/>
+          <w:szCs w:val="20"/>
+        </w:rPr>
+        <w:t>#</w:t>
+      </w:r>
+      <w:proofErr w:type="spellStart"/>
+      <w:r>
+        <w:rPr>
+          <w:rFonts w:ascii="Courier New" w:hAnsi="Courier New" w:cs="Courier New"/>
+          <w:sz w:val="20"/>
+          <w:szCs w:val="20"/>
+        </w:rPr>
+        <w:t>include</w:t>
+      </w:r>
+      <w:proofErr w:type="spellEnd"/>
+      <w:r>
+        <w:rPr>
+          <w:rFonts w:ascii="Courier New" w:hAnsi="Courier New" w:cs="Courier New"/>
+          <w:sz w:val="20"/>
+          <w:szCs w:val="20"/>
+        </w:rPr>
+        <w:t xml:space="preserve"> "</w:t>
+      </w:r>
+      <w:proofErr w:type="spellStart"/>
+      <w:r>
+        <w:rPr>
+          <w:rFonts w:ascii="Courier New" w:hAnsi="Courier New" w:cs="Courier New"/>
+          <w:sz w:val="20"/>
+          <w:szCs w:val="20"/>
+        </w:rPr>
+        <w:t>ModulesKondratenko.h</w:t>
+      </w:r>
+      <w:proofErr w:type="spellEnd"/>
+      <w:r>
+        <w:rPr>
+          <w:rFonts w:ascii="Courier New" w:hAnsi="Courier New" w:cs="Courier New"/>
+          <w:sz w:val="20"/>
+          <w:szCs w:val="20"/>
+        </w:rPr>
+        <w:t>"</w:t>
+      </w:r>
+    </w:p>
+    <w:p>
+      <w:pPr>
+        <w:rPr>
+          <w:rFonts w:ascii="Courier New" w:hAnsi="Courier New" w:cs="Courier New"/>
+          <w:sz w:val="20"/>
+          <w:szCs w:val="20"/>
+        </w:rPr>
+      </w:pPr>
+    </w:p>
+    <w:p>
+      <w:pPr>
+        <w:rPr>
+          <w:rFonts w:ascii="Courier New" w:hAnsi="Courier New" w:cs="Courier New"/>
+          <w:sz w:val="20"/>
+          <w:szCs w:val="20"/>
+        </w:rPr>
+      </w:pPr>
+      <w:proofErr w:type="spellStart"/>
+      <w:r>
+        <w:rPr>
+          <w:rFonts w:ascii="Courier New" w:hAnsi="Courier New" w:cs="Courier New"/>
+          <w:sz w:val="20"/>
+          <w:szCs w:val="20"/>
+        </w:rPr>
+        <w:t>using</w:t>
+      </w:r>
+      <w:proofErr w:type="spellEnd"/>
+      <w:r>
+        <w:rPr>
+          <w:rFonts w:ascii="Courier New" w:hAnsi="Courier New" w:cs="Courier New"/>
+          <w:sz w:val="20"/>
+          <w:szCs w:val="20"/>
+        </w:rPr>
+        <w:t xml:space="preserve"> </w:t>
+      </w:r>
+      <w:proofErr w:type="spellStart"/>
+      <w:r>
+        <w:rPr>
+          <w:rFonts w:ascii="Courier New" w:hAnsi="Courier New" w:cs="Courier New"/>
+          <w:sz w:val="20"/>
+          <w:szCs w:val="20"/>
+        </w:rPr>
+        <w:t>namespace</w:t>
+      </w:r>
+      <w:proofErr w:type="spellEnd"/>
+      <w:r>
+        <w:rPr>
+          <w:rFonts w:ascii="Courier New" w:hAnsi="Courier New" w:cs="Courier New"/>
+          <w:sz w:val="20"/>
+          <w:szCs w:val="20"/>
+        </w:rPr>
+        <w:t xml:space="preserve"> </w:t>
+      </w:r>
+      <w:proofErr w:type="spellStart"/>
+      <w:r>
+        <w:rPr>
+          <w:rFonts w:ascii="Courier New" w:hAnsi="Courier New" w:cs="Courier New"/>
+          <w:sz w:val="20"/>
+          <w:szCs w:val="20"/>
+        </w:rPr>
+        <w:t>std</w:t>
+      </w:r>
+      <w:proofErr w:type="spellEnd"/>
+      <w:r>
+        <w:rPr>
+          <w:rFonts w:ascii="Courier New" w:hAnsi="Courier New" w:cs="Courier New"/>
+          <w:sz w:val="20"/>
+          <w:szCs w:val="20"/>
+        </w:rPr>
+        <w:t>;</w:t>
+      </w:r>
+    </w:p>
+    <w:p>
+      <w:pPr>
+        <w:rPr>
+          <w:rFonts w:ascii="Courier New" w:hAnsi="Courier New" w:cs="Courier New"/>
+          <w:sz w:val="20"/>
+          <w:szCs w:val="20"/>
+        </w:rPr>
+      </w:pPr>
+    </w:p>
+    <w:p>
+      <w:pPr>
+        <w:rPr>
+          <w:rFonts w:ascii="Courier New" w:hAnsi="Courier New" w:cs="Courier New"/>
+          <w:sz w:val="20"/>
+          <w:szCs w:val="20"/>
+        </w:rPr>
+      </w:pPr>
+      <w:proofErr w:type="spellStart"/>
+      <w:r>
+        <w:rPr>
+          <w:rFonts w:ascii="Courier New" w:hAnsi="Courier New" w:cs="Courier New"/>
+          <w:sz w:val="20"/>
+          <w:szCs w:val="20"/>
+        </w:rPr>
+        <w:t>void</w:t>
+      </w:r>
+      <w:proofErr w:type="spellEnd"/>
+      <w:r>
+        <w:rPr>
+          <w:rFonts w:ascii="Courier New" w:hAnsi="Courier New" w:cs="Courier New"/>
+          <w:sz w:val="20"/>
+          <w:szCs w:val="20"/>
+        </w:rPr>
+        <w:t xml:space="preserve"> </w:t>
+      </w:r>
+      <w:proofErr w:type="spellStart"/>
+      <w:r>
+        <w:rPr>
+          <w:rFonts w:ascii="Courier New" w:hAnsi="Courier New" w:cs="Courier New"/>
+          <w:sz w:val="20"/>
+          <w:szCs w:val="20"/>
+        </w:rPr>
+        <w:t>run_task</w:t>
+      </w:r>
+      <w:proofErr w:type="spellEnd"/>
+      <w:r>
+        <w:rPr>
+          <w:rFonts w:ascii="Courier New" w:hAnsi="Courier New" w:cs="Courier New"/>
+          <w:sz w:val="20"/>
+          <w:szCs w:val="20"/>
+        </w:rPr>
+        <w:t>() {</w:t>
+      </w:r>
+    </w:p>
+    <w:p>
+      <w:pPr>
+        <w:rPr>
+          <w:rFonts w:ascii="Courier New" w:hAnsi="Courier New" w:cs="Courier New"/>
+          <w:sz w:val="20"/>
+          <w:szCs w:val="20"/>
+        </w:rPr>
+      </w:pPr>
+      <w:r>
+        <w:rPr>
+          <w:rFonts w:ascii="Courier New" w:hAnsi="Courier New" w:cs="Courier New"/>
+          <w:sz w:val="20"/>
+          <w:szCs w:val="20"/>
+        </w:rPr>
+        <w:t xml:space="preserve">    </w:t>
+      </w:r>
+      <w:proofErr w:type="spellStart"/>
+      <w:r>
+        <w:rPr>
+          <w:rFonts w:ascii="Courier New" w:hAnsi="Courier New" w:cs="Courier New"/>
+          <w:sz w:val="20"/>
+          <w:szCs w:val="20"/>
+        </w:rPr>
+        <w:t>char</w:t>
+      </w:r>
+      <w:proofErr w:type="spellEnd"/>
+      <w:r>
+        <w:rPr>
+          <w:rFonts w:ascii="Courier New" w:hAnsi="Courier New" w:cs="Courier New"/>
+          <w:sz w:val="20"/>
+          <w:szCs w:val="20"/>
+        </w:rPr>
+        <w:t xml:space="preserve"> </w:t>
+      </w:r>
+      <w:proofErr w:type="spellStart"/>
+      <w:r>
+        <w:rPr>
+          <w:rFonts w:ascii="Courier New" w:hAnsi="Courier New" w:cs="Courier New"/>
+          <w:sz w:val="20"/>
+          <w:szCs w:val="20"/>
+        </w:rPr>
+        <w:t>command</w:t>
+      </w:r>
+      <w:proofErr w:type="spellEnd"/>
+      <w:r>
+        <w:rPr>
+          <w:rFonts w:ascii="Courier New" w:hAnsi="Courier New" w:cs="Courier New"/>
+          <w:sz w:val="20"/>
+          <w:szCs w:val="20"/>
+        </w:rPr>
+        <w:t>;</w:t>
+      </w:r>
+    </w:p>
+    <w:p>
+      <w:pPr>
+        <w:rPr>
+          <w:rFonts w:ascii="Courier New" w:hAnsi="Courier New" w:cs="Courier New"/>
+          <w:sz w:val="20"/>
+          <w:szCs w:val="20"/>
+        </w:rPr>
+      </w:pPr>
+      <w:r>
+        <w:rPr>
+          <w:rFonts w:ascii="Courier New" w:hAnsi="Courier New" w:cs="Courier New"/>
+          <w:sz w:val="20"/>
+          <w:szCs w:val="20"/>
+        </w:rPr>
+        <w:t xml:space="preserve">    </w:t>
+      </w:r>
+      <w:proofErr w:type="spellStart"/>
+      <w:r>
+        <w:rPr>
+          <w:rFonts w:ascii="Courier New" w:hAnsi="Courier New" w:cs="Courier New"/>
+          <w:sz w:val="20"/>
+          <w:szCs w:val="20"/>
+        </w:rPr>
+        <w:t>while</w:t>
+      </w:r>
+      <w:proofErr w:type="spellEnd"/>
+      <w:r>
+        <w:rPr>
+          <w:rFonts w:ascii="Courier New" w:hAnsi="Courier New" w:cs="Courier New"/>
+          <w:sz w:val="20"/>
+          <w:szCs w:val="20"/>
+        </w:rPr>
+        <w:t xml:space="preserve"> (</w:t>
+      </w:r>
+      <w:proofErr w:type="spellStart"/>
+      <w:r>
+        <w:rPr>
+          <w:rFonts w:ascii="Courier New" w:hAnsi="Courier New" w:cs="Courier New"/>
+          <w:sz w:val="20"/>
+          <w:szCs w:val="20"/>
+        </w:rPr>
+        <w:t>true</w:t>
+      </w:r>
+      <w:proofErr w:type="spellEnd"/>
+      <w:r>
+        <w:rPr>
+          <w:rFonts w:ascii="Courier New" w:hAnsi="Courier New" w:cs="Courier New"/>
+          <w:sz w:val="20"/>
+          <w:szCs w:val="20"/>
+        </w:rPr>
+        <w:t>) {</w:t>
+      </w:r>
+    </w:p>
+    <w:p>
+      <w:pPr>
+        <w:rPr>
+          <w:rFonts w:ascii="Courier New" w:hAnsi="Courier New" w:cs="Courier New"/>
+          <w:sz w:val="20"/>
+          <w:szCs w:val="20"/>
+        </w:rPr>
+      </w:pPr>
+      <w:r>
+        <w:rPr>
+          <w:rFonts w:ascii="Courier New" w:hAnsi="Courier New" w:cs="Courier New"/>
+          <w:sz w:val="20"/>
+          <w:szCs w:val="20"/>
+        </w:rPr>
+        <w:t xml:space="preserve">        </w:t>
+      </w:r>
+      <w:proofErr w:type="spellStart"/>
+      <w:r>
+        <w:rPr>
+          <w:rFonts w:ascii="Courier New" w:hAnsi="Courier New" w:cs="Courier New"/>
+          <w:sz w:val="20"/>
+          <w:szCs w:val="20"/>
+        </w:rPr>
+        <w:t>cout</w:t>
+      </w:r>
+      <w:proofErr w:type="spellEnd"/>
+      <w:r>
+        <w:rPr>
+          <w:rFonts w:ascii="Courier New" w:hAnsi="Courier New" w:cs="Courier New"/>
+          <w:sz w:val="20"/>
+          <w:szCs w:val="20"/>
+        </w:rPr>
+        <w:t xml:space="preserve"> &lt;&lt; "\</w:t>
+      </w:r>
+      <w:proofErr w:type="spellStart"/>
+      <w:r>
+        <w:rPr>
+          <w:rFonts w:ascii="Courier New" w:hAnsi="Courier New" w:cs="Courier New"/>
+          <w:sz w:val="20"/>
+          <w:szCs w:val="20"/>
+        </w:rPr>
+        <w:t>nВведіть</w:t>
+      </w:r>
+      <w:proofErr w:type="spellEnd"/>
+      <w:r>
+        <w:rPr>
+          <w:rFonts w:ascii="Courier New" w:hAnsi="Courier New" w:cs="Courier New"/>
+          <w:sz w:val="20"/>
+          <w:szCs w:val="20"/>
+        </w:rPr>
+        <w:t xml:space="preserve"> команду ('z', 'r', 's', 't') або 'q' для виходу: ";</w:t>
+      </w:r>
+    </w:p>
+    <w:p>
+      <w:pPr>
+        <w:rPr>
+          <w:rFonts w:ascii="Courier New" w:hAnsi="Courier New" w:cs="Courier New"/>
+          <w:sz w:val="20"/>
+          <w:szCs w:val="20"/>
+        </w:rPr>
+      </w:pPr>
+      <w:r>
+        <w:rPr>
+          <w:rFonts w:ascii="Courier New" w:hAnsi="Courier New" w:cs="Courier New"/>
+          <w:sz w:val="20"/>
+          <w:szCs w:val="20"/>
+        </w:rPr>
+        <w:t xml:space="preserve">        </w:t>
+      </w:r>
+      <w:proofErr w:type="spellStart"/>
+      <w:r>
+        <w:rPr>
+          <w:rFonts w:ascii="Courier New" w:hAnsi="Courier New" w:cs="Courier New"/>
+          <w:sz w:val="20"/>
+          <w:szCs w:val="20"/>
+        </w:rPr>
+        <w:t>cin</w:t>
+      </w:r>
+      <w:proofErr w:type="spellEnd"/>
+      <w:r>
+        <w:rPr>
+          <w:rFonts w:ascii="Courier New" w:hAnsi="Courier New" w:cs="Courier New"/>
+          <w:sz w:val="20"/>
+          <w:szCs w:val="20"/>
+        </w:rPr>
+        <w:t xml:space="preserve"> &gt;&gt; </w:t>
+      </w:r>
+      <w:proofErr w:type="spellStart"/>
+      <w:r>
+        <w:rPr>
+          <w:rFonts w:ascii="Courier New" w:hAnsi="Courier New" w:cs="Courier New"/>
+          <w:sz w:val="20"/>
+          <w:szCs w:val="20"/>
+        </w:rPr>
+        <w:t>command</w:t>
+      </w:r>
+      <w:proofErr w:type="spellEnd"/>
+      <w:r>
+        <w:rPr>
+          <w:rFonts w:ascii="Courier New" w:hAnsi="Courier New" w:cs="Courier New"/>
+          <w:sz w:val="20"/>
+          <w:szCs w:val="20"/>
+        </w:rPr>
+        <w:t>;</w:t>
+      </w:r>
+    </w:p>
+    <w:p>
+      <w:pPr>
+        <w:rPr>
+          <w:rFonts w:ascii="Courier New" w:hAnsi="Courier New" w:cs="Courier New"/>
+          <w:sz w:val="20"/>
+          <w:szCs w:val="20"/>
+        </w:rPr>
+      </w:pPr>
+    </w:p>
+    <w:p>
+      <w:pPr>
+        <w:rPr>
+          <w:rFonts w:ascii="Courier New" w:hAnsi="Courier New" w:cs="Courier New"/>
+          <w:sz w:val="20"/>
+          <w:szCs w:val="20"/>
+        </w:rPr>
+      </w:pPr>
+      <w:r>
+        <w:rPr>
+          <w:rFonts w:ascii="Courier New" w:hAnsi="Courier New" w:cs="Courier New"/>
+          <w:sz w:val="20"/>
+          <w:szCs w:val="20"/>
+        </w:rPr>
+        <w:t xml:space="preserve">        </w:t>
+      </w:r>
+      <w:proofErr w:type="spellStart"/>
+      <w:r>
+        <w:rPr>
+          <w:rFonts w:ascii="Courier New" w:hAnsi="Courier New" w:cs="Courier New"/>
+          <w:sz w:val="20"/>
+          <w:szCs w:val="20"/>
+        </w:rPr>
+        <w:t>switch</w:t>
+      </w:r>
+      <w:proofErr w:type="spellEnd"/>
+      <w:r>
+        <w:rPr>
+          <w:rFonts w:ascii="Courier New" w:hAnsi="Courier New" w:cs="Courier New"/>
+          <w:sz w:val="20"/>
+          <w:szCs w:val="20"/>
+        </w:rPr>
+        <w:t xml:space="preserve"> (</w:t>
+      </w:r>
+      <w:proofErr w:type="spellStart"/>
+      <w:r>
+        <w:rPr>
+          <w:rFonts w:ascii="Courier New" w:hAnsi="Courier New" w:cs="Courier New"/>
+          <w:sz w:val="20"/>
+          <w:szCs w:val="20"/>
+        </w:rPr>
+        <w:t>tolower</w:t>
+      </w:r>
+      <w:proofErr w:type="spellEnd"/>
+      <w:r>
+        <w:rPr>
+          <w:rFonts w:ascii="Courier New" w:hAnsi="Courier New" w:cs="Courier New"/>
+          <w:sz w:val="20"/>
+          <w:szCs w:val="20"/>
+        </w:rPr>
+        <w:t>(</w:t>
+      </w:r>
+      <w:proofErr w:type="spellStart"/>
+      <w:r>
+        <w:rPr>
+          <w:rFonts w:ascii="Courier New" w:hAnsi="Courier New" w:cs="Courier New"/>
+          <w:sz w:val="20"/>
+          <w:szCs w:val="20"/>
+        </w:rPr>
+        <w:t>command</w:t>
+      </w:r>
+      <w:proofErr w:type="spellEnd"/>
+      <w:r>
+        <w:rPr>
+          <w:rFonts w:ascii="Courier New" w:hAnsi="Courier New" w:cs="Courier New"/>
+          <w:sz w:val="20"/>
+          <w:szCs w:val="20"/>
+        </w:rPr>
+        <w:t>)) {</w:t>
+      </w:r>
+    </w:p>
+    <w:p>
+      <w:pPr>
+        <w:rPr>
+          <w:rFonts w:ascii="Courier New" w:hAnsi="Courier New" w:cs="Courier New"/>
+          <w:sz w:val="20"/>
+          <w:szCs w:val="20"/>
+        </w:rPr>
+      </w:pPr>
+      <w:r>
+        <w:rPr>
+          <w:rFonts w:ascii="Courier New" w:hAnsi="Courier New" w:cs="Courier New"/>
+          <w:sz w:val="20"/>
+          <w:szCs w:val="20"/>
+        </w:rPr>
+        <w:t xml:space="preserve">            </w:t>
+      </w:r>
+      <w:proofErr w:type="spellStart"/>
+      <w:r>
+        <w:rPr>
+          <w:rFonts w:ascii="Courier New" w:hAnsi="Courier New" w:cs="Courier New"/>
+          <w:sz w:val="20"/>
+          <w:szCs w:val="20"/>
+        </w:rPr>
+        <w:t>case</w:t>
+      </w:r>
+      <w:proofErr w:type="spellEnd"/>
+      <w:r>
+        <w:rPr>
+          <w:rFonts w:ascii="Courier New" w:hAnsi="Courier New" w:cs="Courier New"/>
+          <w:sz w:val="20"/>
+          <w:szCs w:val="20"/>
+        </w:rPr>
+        <w:t xml:space="preserve"> 'z': {</w:t>
+      </w:r>
+    </w:p>
+    <w:p>
+      <w:pPr>
+        <w:rPr>
+          <w:rFonts w:ascii="Courier New" w:hAnsi="Courier New" w:cs="Courier New"/>
+          <w:sz w:val="20"/>
+          <w:szCs w:val="20"/>
+        </w:rPr>
+      </w:pPr>
+      <w:r>
+        <w:rPr>
+          <w:rFonts w:ascii="Courier New" w:hAnsi="Courier New" w:cs="Courier New"/>
+          <w:sz w:val="20"/>
+          <w:szCs w:val="20"/>
+        </w:rPr>
+        <w:t xml:space="preserve">                </w:t>
+      </w:r>
+      <w:proofErr w:type="spellStart"/>
+      <w:r>
+        <w:rPr>
+          <w:rFonts w:ascii="Courier New" w:hAnsi="Courier New" w:cs="Courier New"/>
+          <w:sz w:val="20"/>
+          <w:szCs w:val="20"/>
+        </w:rPr>
+        <w:t>double</w:t>
+      </w:r>
+      <w:proofErr w:type="spellEnd"/>
+      <w:r>
+        <w:rPr>
+          <w:rFonts w:ascii="Courier New" w:hAnsi="Courier New" w:cs="Courier New"/>
+          <w:sz w:val="20"/>
+          <w:szCs w:val="20"/>
+        </w:rPr>
+        <w:t xml:space="preserve"> x, y, z;</w:t>
+      </w:r>
+    </w:p>
+    <w:p>
+      <w:pPr>
+        <w:rPr>
+          <w:rFonts w:ascii="Courier New" w:hAnsi="Courier New" w:cs="Courier New"/>
+          <w:sz w:val="20"/>
+          <w:szCs w:val="20"/>
+        </w:rPr>
+      </w:pPr>
+      <w:r>
+        <w:rPr>
+          <w:rFonts w:ascii="Courier New" w:hAnsi="Courier New" w:cs="Courier New"/>
+          <w:sz w:val="20"/>
+          <w:szCs w:val="20"/>
+        </w:rPr>
+        <w:t xml:space="preserve">                </w:t>
+      </w:r>
+      <w:proofErr w:type="spellStart"/>
+      <w:r>
+        <w:rPr>
+          <w:rFonts w:ascii="Courier New" w:hAnsi="Courier New" w:cs="Courier New"/>
+          <w:sz w:val="20"/>
+          <w:szCs w:val="20"/>
+        </w:rPr>
+        <w:t>cout</w:t>
+      </w:r>
+      <w:proofErr w:type="spellEnd"/>
+      <w:r>
+        <w:rPr>
+          <w:rFonts w:ascii="Courier New" w:hAnsi="Courier New" w:cs="Courier New"/>
+          <w:sz w:val="20"/>
+          <w:szCs w:val="20"/>
+        </w:rPr>
+        <w:t xml:space="preserve"> &lt;&lt; "Введіть x, y, z для обчислення S: ";</w:t>
+      </w:r>
+    </w:p>
+    <w:p>
+      <w:pPr>
+        <w:rPr>
+          <w:rFonts w:ascii="Courier New" w:hAnsi="Courier New" w:cs="Courier New"/>
+          <w:sz w:val="20"/>
+          <w:szCs w:val="20"/>
+        </w:rPr>
+      </w:pPr>
+      <w:r>
+        <w:rPr>
+          <w:rFonts w:ascii="Courier New" w:hAnsi="Courier New" w:cs="Courier New"/>
+          <w:sz w:val="20"/>
+          <w:szCs w:val="20"/>
+        </w:rPr>
+        <w:t xml:space="preserve">                </w:t>
+      </w:r>
+      <w:proofErr w:type="spellStart"/>
+      <w:r>
+        <w:rPr>
+          <w:rFonts w:ascii="Courier New" w:hAnsi="Courier New" w:cs="Courier New"/>
+          <w:sz w:val="20"/>
+          <w:szCs w:val="20"/>
+        </w:rPr>
+        <w:t>ci</w:t>
+      </w:r>
+      <w:bookmarkStart w:id="0" w:name="_GoBack"/>
+      <w:bookmarkEnd w:id="0"/>
+      <w:r>
+        <w:rPr>
+          <w:rFonts w:ascii="Courier New" w:hAnsi="Courier New" w:cs="Courier New"/>
+          <w:sz w:val="20"/>
+          <w:szCs w:val="20"/>
+        </w:rPr>
+        <w:t>n</w:t>
+      </w:r>
+      <w:proofErr w:type="spellEnd"/>
+      <w:r>
+        <w:rPr>
+          <w:rFonts w:ascii="Courier New" w:hAnsi="Courier New" w:cs="Courier New"/>
+          <w:sz w:val="20"/>
+          <w:szCs w:val="20"/>
+        </w:rPr>
+        <w:t xml:space="preserve"> &gt;&gt; x &gt;&gt; y &gt;&gt; z;</w:t>
+      </w:r>
+    </w:p>
+    <w:p>
+      <w:pPr>
+        <w:rPr>
+          <w:rFonts w:ascii="Courier New" w:hAnsi="Courier New" w:cs="Courier New"/>
+          <w:sz w:val="20"/>
+          <w:szCs w:val="20"/>
+        </w:rPr>
+      </w:pPr>
+      <w:r>
+        <w:rPr>
+          <w:rFonts w:ascii="Courier New" w:hAnsi="Courier New" w:cs="Courier New"/>
+          <w:sz w:val="20"/>
+          <w:szCs w:val="20"/>
+        </w:rPr>
+        <w:t xml:space="preserve">                </w:t>
+      </w:r>
+      <w:proofErr w:type="spellStart"/>
+      <w:r>
+        <w:rPr>
+          <w:rFonts w:ascii="Courier New" w:hAnsi="Courier New" w:cs="Courier New"/>
+          <w:sz w:val="20"/>
+          <w:szCs w:val="20"/>
+        </w:rPr>
+        <w:t>double</w:t>
+      </w:r>
+      <w:proofErr w:type="spellEnd"/>
+      <w:r>
+        <w:rPr>
+          <w:rFonts w:ascii="Courier New" w:hAnsi="Courier New" w:cs="Courier New"/>
+          <w:sz w:val="20"/>
+          <w:szCs w:val="20"/>
+        </w:rPr>
+        <w:t xml:space="preserve"> </w:t>
+      </w:r>
+      <w:proofErr w:type="spellStart"/>
+      <w:r>
+        <w:rPr>
+          <w:rFonts w:ascii="Courier New" w:hAnsi="Courier New" w:cs="Courier New"/>
+          <w:sz w:val="20"/>
+          <w:szCs w:val="20"/>
+        </w:rPr>
+        <w:t>result</w:t>
+      </w:r>
+      <w:proofErr w:type="spellEnd"/>
+      <w:r>
+        <w:rPr>
+          <w:rFonts w:ascii="Courier New" w:hAnsi="Courier New" w:cs="Courier New"/>
+          <w:sz w:val="20"/>
+          <w:szCs w:val="20"/>
+        </w:rPr>
+        <w:t xml:space="preserve"> = </w:t>
+      </w:r>
+      <w:proofErr w:type="spellStart"/>
+      <w:r>
+        <w:rPr>
+          <w:rFonts w:ascii="Courier New" w:hAnsi="Courier New" w:cs="Courier New"/>
+          <w:sz w:val="20"/>
+          <w:szCs w:val="20"/>
+        </w:rPr>
+        <w:t>s_calculation</w:t>
+      </w:r>
+      <w:proofErr w:type="spellEnd"/>
+      <w:r>
+        <w:rPr>
+          <w:rFonts w:ascii="Courier New" w:hAnsi="Courier New" w:cs="Courier New"/>
+          <w:sz w:val="20"/>
+          <w:szCs w:val="20"/>
+        </w:rPr>
+        <w:t>(x, y, z);</w:t>
+      </w:r>
+    </w:p>
+    <w:p>
+      <w:pPr>
+        <w:rPr>
+          <w:rFonts w:ascii="Courier New" w:hAnsi="Courier New" w:cs="Courier New"/>
+          <w:sz w:val="20"/>
+          <w:szCs w:val="20"/>
+        </w:rPr>
+      </w:pPr>
+      <w:r>
+        <w:rPr>
+          <w:rFonts w:ascii="Courier New" w:hAnsi="Courier New" w:cs="Courier New"/>
+          <w:sz w:val="20"/>
+          <w:szCs w:val="20"/>
+        </w:rPr>
+        <w:t xml:space="preserve">                </w:t>
+      </w:r>
+      <w:proofErr w:type="spellStart"/>
+      <w:r>
+        <w:rPr>
+          <w:rFonts w:ascii="Courier New" w:hAnsi="Courier New" w:cs="Courier New"/>
+          <w:sz w:val="20"/>
+          <w:szCs w:val="20"/>
+        </w:rPr>
+        <w:t>cout</w:t>
+      </w:r>
+      <w:proofErr w:type="spellEnd"/>
+      <w:r>
+        <w:rPr>
+          <w:rFonts w:ascii="Courier New" w:hAnsi="Courier New" w:cs="Courier New"/>
+          <w:sz w:val="20"/>
+          <w:szCs w:val="20"/>
+        </w:rPr>
+        <w:t xml:space="preserve"> &lt;&lt; "Результат обчислення </w:t>
+      </w:r>
+      <w:proofErr w:type="spellStart"/>
+      <w:r>
+        <w:rPr>
+          <w:rFonts w:ascii="Courier New" w:hAnsi="Courier New" w:cs="Courier New"/>
+          <w:sz w:val="20"/>
+          <w:szCs w:val="20"/>
+        </w:rPr>
+        <w:t>s_calculation</w:t>
+      </w:r>
+      <w:proofErr w:type="spellEnd"/>
+      <w:r>
+        <w:rPr>
+          <w:rFonts w:ascii="Courier New" w:hAnsi="Courier New" w:cs="Courier New"/>
+          <w:sz w:val="20"/>
+          <w:szCs w:val="20"/>
+        </w:rPr>
+        <w:t xml:space="preserve">: " &lt;&lt; </w:t>
+      </w:r>
+      <w:proofErr w:type="spellStart"/>
+      <w:r>
+        <w:rPr>
+          <w:rFonts w:ascii="Courier New" w:hAnsi="Courier New" w:cs="Courier New"/>
+          <w:sz w:val="20"/>
+          <w:szCs w:val="20"/>
+        </w:rPr>
+        <w:t>result</w:t>
+      </w:r>
+      <w:proofErr w:type="spellEnd"/>
+      <w:r>
+        <w:rPr>
+          <w:rFonts w:ascii="Courier New" w:hAnsi="Courier New" w:cs="Courier New"/>
+          <w:sz w:val="20"/>
+          <w:szCs w:val="20"/>
+        </w:rPr>
+        <w:t xml:space="preserve"> &lt;&lt; </w:t>
+      </w:r>
+      <w:proofErr w:type="spellStart"/>
+      <w:r>
+        <w:rPr>
+          <w:rFonts w:ascii="Courier New" w:hAnsi="Courier New" w:cs="Courier New"/>
+          <w:sz w:val="20"/>
+          <w:szCs w:val="20"/>
+        </w:rPr>
+        <w:t>endl</w:t>
+      </w:r>
+      <w:proofErr w:type="spellEnd"/>
+      <w:r>
+        <w:rPr>
+          <w:rFonts w:ascii="Courier New" w:hAnsi="Courier New" w:cs="Courier New"/>
+          <w:sz w:val="20"/>
+          <w:szCs w:val="20"/>
+        </w:rPr>
+        <w:t>;</w:t>
+      </w:r>
+    </w:p>
+    <w:p>
+      <w:pPr>
+        <w:rPr>
+          <w:rFonts w:ascii="Courier New" w:hAnsi="Courier New" w:cs="Courier New"/>
+          <w:sz w:val="20"/>
+          <w:szCs w:val="20"/>
+        </w:rPr>
+      </w:pPr>
+      <w:r>
+        <w:rPr>
+          <w:rFonts w:ascii="Courier New" w:hAnsi="Courier New" w:cs="Courier New"/>
+          <w:sz w:val="20"/>
+          <w:szCs w:val="20"/>
+        </w:rPr>
+        <w:t xml:space="preserve">                </w:t>
+      </w:r>
+      <w:proofErr w:type="spellStart"/>
+      <w:r>
+        <w:rPr>
+          <w:rFonts w:ascii="Courier New" w:hAnsi="Courier New" w:cs="Courier New"/>
+          <w:sz w:val="20"/>
+          <w:szCs w:val="20"/>
+        </w:rPr>
+        <w:t>break</w:t>
+      </w:r>
+      <w:proofErr w:type="spellEnd"/>
+      <w:r>
+        <w:rPr>
+          <w:rFonts w:ascii="Courier New" w:hAnsi="Courier New" w:cs="Courier New"/>
+          <w:sz w:val="20"/>
+          <w:szCs w:val="20"/>
+        </w:rPr>
+        <w:t>;</w:t>
+      </w:r>
+    </w:p>
+    <w:p>
+      <w:pPr>
+        <w:rPr>
+          <w:rFonts w:ascii="Courier New" w:hAnsi="Courier New" w:cs="Courier New"/>
+          <w:sz w:val="20"/>
+          <w:szCs w:val="20"/>
+        </w:rPr>
+      </w:pPr>
+      <w:r>
+        <w:rPr>
+          <w:rFonts w:ascii="Courier New" w:hAnsi="Courier New" w:cs="Courier New"/>
+          <w:sz w:val="20"/>
+          <w:szCs w:val="20"/>
+        </w:rPr>
+        <w:t xml:space="preserve">            }</w:t>
+      </w:r>
+    </w:p>
+    <w:p>
+      <w:pPr>
+        <w:rPr>
+          <w:rFonts w:ascii="Courier New" w:hAnsi="Courier New" w:cs="Courier New"/>
+          <w:sz w:val="20"/>
+          <w:szCs w:val="20"/>
+        </w:rPr>
+      </w:pPr>
+      <w:r>
+        <w:rPr>
+          <w:rFonts w:ascii="Courier New" w:hAnsi="Courier New" w:cs="Courier New"/>
+          <w:sz w:val="20"/>
+          <w:szCs w:val="20"/>
+        </w:rPr>
+        <w:t xml:space="preserve">            </w:t>
+      </w:r>
+      <w:proofErr w:type="spellStart"/>
+      <w:r>
+        <w:rPr>
+          <w:rFonts w:ascii="Courier New" w:hAnsi="Courier New" w:cs="Courier New"/>
+          <w:sz w:val="20"/>
+          <w:szCs w:val="20"/>
+        </w:rPr>
+        <w:t>case</w:t>
+      </w:r>
+      <w:proofErr w:type="spellEnd"/>
+      <w:r>
+        <w:rPr>
+          <w:rFonts w:ascii="Courier New" w:hAnsi="Courier New" w:cs="Courier New"/>
+          <w:sz w:val="20"/>
+          <w:szCs w:val="20"/>
+        </w:rPr>
+        <w:t xml:space="preserve"> 'r': {</w:t>
+      </w:r>
+    </w:p>
+    <w:p>
+      <w:pPr>
+        <w:rPr>
+          <w:rFonts w:ascii="Courier New" w:hAnsi="Courier New" w:cs="Courier New"/>
+          <w:sz w:val="20"/>
+          <w:szCs w:val="20"/>
+        </w:rPr>
+      </w:pPr>
+      <w:r>
+        <w:rPr>
+          <w:rFonts w:ascii="Courier New" w:hAnsi="Courier New" w:cs="Courier New"/>
+          <w:sz w:val="20"/>
+          <w:szCs w:val="20"/>
+        </w:rPr>
+        <w:t xml:space="preserve">                </w:t>
+      </w:r>
+      <w:proofErr w:type="spellStart"/>
+      <w:r>
+        <w:rPr>
+          <w:rFonts w:ascii="Courier New" w:hAnsi="Courier New" w:cs="Courier New"/>
+          <w:sz w:val="20"/>
+          <w:szCs w:val="20"/>
+        </w:rPr>
+        <w:t>double</w:t>
+      </w:r>
+      <w:proofErr w:type="spellEnd"/>
+      <w:r>
+        <w:rPr>
+          <w:rFonts w:ascii="Courier New" w:hAnsi="Courier New" w:cs="Courier New"/>
+          <w:sz w:val="20"/>
+          <w:szCs w:val="20"/>
+        </w:rPr>
+        <w:t xml:space="preserve"> </w:t>
+      </w:r>
+      <w:proofErr w:type="spellStart"/>
+      <w:r>
+        <w:rPr>
+          <w:rFonts w:ascii="Courier New" w:hAnsi="Courier New" w:cs="Courier New"/>
+          <w:sz w:val="20"/>
+          <w:szCs w:val="20"/>
+        </w:rPr>
+        <w:t>salary</w:t>
+      </w:r>
+      <w:proofErr w:type="spellEnd"/>
+      <w:r>
+        <w:rPr>
+          <w:rFonts w:ascii="Courier New" w:hAnsi="Courier New" w:cs="Courier New"/>
+          <w:sz w:val="20"/>
+          <w:szCs w:val="20"/>
+        </w:rPr>
+        <w:t xml:space="preserve">, </w:t>
+      </w:r>
+      <w:proofErr w:type="spellStart"/>
+      <w:r>
+        <w:rPr>
+          <w:rFonts w:ascii="Courier New" w:hAnsi="Courier New" w:cs="Courier New"/>
+          <w:sz w:val="20"/>
+          <w:szCs w:val="20"/>
+        </w:rPr>
+        <w:t>office_salary</w:t>
+      </w:r>
+      <w:proofErr w:type="spellEnd"/>
+      <w:r>
+        <w:rPr>
+          <w:rFonts w:ascii="Courier New" w:hAnsi="Courier New" w:cs="Courier New"/>
+          <w:sz w:val="20"/>
+          <w:szCs w:val="20"/>
+        </w:rPr>
+        <w:t>;</w:t>
+      </w:r>
+    </w:p>
+    <w:p>
+      <w:pPr>
+        <w:rPr>
+          <w:rFonts w:ascii="Courier New" w:hAnsi="Courier New" w:cs="Courier New"/>
+          <w:sz w:val="20"/>
+          <w:szCs w:val="20"/>
+        </w:rPr>
+      </w:pPr>
+      <w:r>
+        <w:rPr>
+          <w:rFonts w:ascii="Courier New" w:hAnsi="Courier New" w:cs="Courier New"/>
+          <w:sz w:val="20"/>
+          <w:szCs w:val="20"/>
+        </w:rPr>
+        <w:t xml:space="preserve">                </w:t>
+      </w:r>
+      <w:proofErr w:type="spellStart"/>
+      <w:r>
+        <w:rPr>
+          <w:rFonts w:ascii="Courier New" w:hAnsi="Courier New" w:cs="Courier New"/>
+          <w:sz w:val="20"/>
+          <w:szCs w:val="20"/>
+        </w:rPr>
+        <w:t>int</w:t>
+      </w:r>
+      <w:proofErr w:type="spellEnd"/>
+      <w:r>
+        <w:rPr>
+          <w:rFonts w:ascii="Courier New" w:hAnsi="Courier New" w:cs="Courier New"/>
+          <w:sz w:val="20"/>
+          <w:szCs w:val="20"/>
+        </w:rPr>
+        <w:t xml:space="preserve"> </w:t>
+      </w:r>
+      <w:proofErr w:type="spellStart"/>
+      <w:r>
+        <w:rPr>
+          <w:rFonts w:ascii="Courier New" w:hAnsi="Courier New" w:cs="Courier New"/>
+          <w:sz w:val="20"/>
+          <w:szCs w:val="20"/>
+        </w:rPr>
+        <w:t>experience</w:t>
+      </w:r>
+      <w:proofErr w:type="spellEnd"/>
+      <w:r>
+        <w:rPr>
+          <w:rFonts w:ascii="Courier New" w:hAnsi="Courier New" w:cs="Courier New"/>
+          <w:sz w:val="20"/>
+          <w:szCs w:val="20"/>
+        </w:rPr>
+        <w:t>;</w:t>
+      </w:r>
+    </w:p>
+    <w:p>
+      <w:pPr>
+        <w:rPr>
+          <w:rFonts w:ascii="Courier New" w:hAnsi="Courier New" w:cs="Courier New"/>
+          <w:sz w:val="20"/>
+          <w:szCs w:val="20"/>
+        </w:rPr>
+      </w:pPr>
+      <w:r>
+        <w:rPr>
+          <w:rFonts w:ascii="Courier New" w:hAnsi="Courier New" w:cs="Courier New"/>
+          <w:sz w:val="20"/>
+          <w:szCs w:val="20"/>
+        </w:rPr>
+        <w:t xml:space="preserve">                </w:t>
+      </w:r>
+      <w:proofErr w:type="spellStart"/>
+      <w:r>
+        <w:rPr>
+          <w:rFonts w:ascii="Courier New" w:hAnsi="Courier New" w:cs="Courier New"/>
+          <w:sz w:val="20"/>
+          <w:szCs w:val="20"/>
+        </w:rPr>
+        <w:t>cout</w:t>
+      </w:r>
+      <w:proofErr w:type="spellEnd"/>
+      <w:r>
+        <w:rPr>
+          <w:rFonts w:ascii="Courier New" w:hAnsi="Courier New" w:cs="Courier New"/>
+          <w:sz w:val="20"/>
+          <w:szCs w:val="20"/>
+        </w:rPr>
+        <w:t xml:space="preserve"> &lt;&lt; "Введіть заробітну плату, посадовий оклад і стаж: ";</w:t>
+      </w:r>
+    </w:p>
+    <w:p>
+      <w:pPr>
+        <w:rPr>
+          <w:rFonts w:ascii="Courier New" w:hAnsi="Courier New" w:cs="Courier New"/>
+          <w:sz w:val="20"/>
+          <w:szCs w:val="20"/>
+        </w:rPr>
+      </w:pPr>
+      <w:r>
+        <w:rPr>
+          <w:rFonts w:ascii="Courier New" w:hAnsi="Courier New" w:cs="Courier New"/>
+          <w:sz w:val="20"/>
+          <w:szCs w:val="20"/>
+        </w:rPr>
+        <w:lastRenderedPageBreak/>
+        <w:t xml:space="preserve">                </w:t>
+      </w:r>
+      <w:proofErr w:type="spellStart"/>
+      <w:r>
+        <w:rPr>
+          <w:rFonts w:ascii="Courier New" w:hAnsi="Courier New" w:cs="Courier New"/>
+          <w:sz w:val="20"/>
+          <w:szCs w:val="20"/>
+        </w:rPr>
+        <w:t>cin</w:t>
+      </w:r>
+      <w:proofErr w:type="spellEnd"/>
+      <w:r>
+        <w:rPr>
+          <w:rFonts w:ascii="Courier New" w:hAnsi="Courier New" w:cs="Courier New"/>
+          <w:sz w:val="20"/>
+          <w:szCs w:val="20"/>
+        </w:rPr>
+        <w:t xml:space="preserve"> &gt;&gt; </w:t>
+      </w:r>
+      <w:proofErr w:type="spellStart"/>
+      <w:r>
+        <w:rPr>
+          <w:rFonts w:ascii="Courier New" w:hAnsi="Courier New" w:cs="Courier New"/>
+          <w:sz w:val="20"/>
+          <w:szCs w:val="20"/>
+        </w:rPr>
+        <w:t>salary</w:t>
+      </w:r>
+      <w:proofErr w:type="spellEnd"/>
+      <w:r>
+        <w:rPr>
+          <w:rFonts w:ascii="Courier New" w:hAnsi="Courier New" w:cs="Courier New"/>
+          <w:sz w:val="20"/>
+          <w:szCs w:val="20"/>
+        </w:rPr>
+        <w:t xml:space="preserve"> &gt;&gt; </w:t>
+      </w:r>
+      <w:proofErr w:type="spellStart"/>
+      <w:r>
+        <w:rPr>
+          <w:rFonts w:ascii="Courier New" w:hAnsi="Courier New" w:cs="Courier New"/>
+          <w:sz w:val="20"/>
+          <w:szCs w:val="20"/>
+        </w:rPr>
+        <w:t>office_salary</w:t>
+      </w:r>
+      <w:proofErr w:type="spellEnd"/>
+      <w:r>
+        <w:rPr>
+          <w:rFonts w:ascii="Courier New" w:hAnsi="Courier New" w:cs="Courier New"/>
+          <w:sz w:val="20"/>
+          <w:szCs w:val="20"/>
+        </w:rPr>
+        <w:t xml:space="preserve"> &gt;&gt; </w:t>
+      </w:r>
+      <w:proofErr w:type="spellStart"/>
+      <w:r>
+        <w:rPr>
+          <w:rFonts w:ascii="Courier New" w:hAnsi="Courier New" w:cs="Courier New"/>
+          <w:sz w:val="20"/>
+          <w:szCs w:val="20"/>
+        </w:rPr>
+        <w:t>experience</w:t>
+      </w:r>
+      <w:proofErr w:type="spellEnd"/>
+      <w:r>
+        <w:rPr>
+          <w:rFonts w:ascii="Courier New" w:hAnsi="Courier New" w:cs="Courier New"/>
+          <w:sz w:val="20"/>
+          <w:szCs w:val="20"/>
+        </w:rPr>
+        <w:t>;</w:t>
+      </w:r>
+    </w:p>
+    <w:p>
+      <w:pPr>
+        <w:rPr>
+          <w:rFonts w:ascii="Courier New" w:hAnsi="Courier New" w:cs="Courier New"/>
+          <w:sz w:val="20"/>
+          <w:szCs w:val="20"/>
+        </w:rPr>
+      </w:pPr>
+      <w:r>
+        <w:rPr>
+          <w:rFonts w:ascii="Courier New" w:hAnsi="Courier New" w:cs="Courier New"/>
+          <w:sz w:val="20"/>
+          <w:szCs w:val="20"/>
+        </w:rPr>
+        <w:t xml:space="preserve">                </w:t>
+      </w:r>
+      <w:proofErr w:type="spellStart"/>
+      <w:r>
+        <w:rPr>
+          <w:rFonts w:ascii="Courier New" w:hAnsi="Courier New" w:cs="Courier New"/>
+          <w:sz w:val="20"/>
+          <w:szCs w:val="20"/>
+        </w:rPr>
+        <w:t>double</w:t>
+      </w:r>
+      <w:proofErr w:type="spellEnd"/>
+      <w:r>
+        <w:rPr>
+          <w:rFonts w:ascii="Courier New" w:hAnsi="Courier New" w:cs="Courier New"/>
+          <w:sz w:val="20"/>
+          <w:szCs w:val="20"/>
+        </w:rPr>
+        <w:t xml:space="preserve"> </w:t>
+      </w:r>
+      <w:proofErr w:type="spellStart"/>
+      <w:r>
+        <w:rPr>
+          <w:rFonts w:ascii="Courier New" w:hAnsi="Courier New" w:cs="Courier New"/>
+          <w:sz w:val="20"/>
+          <w:szCs w:val="20"/>
+        </w:rPr>
+        <w:t>result</w:t>
+      </w:r>
+      <w:proofErr w:type="spellEnd"/>
+      <w:r>
+        <w:rPr>
+          <w:rFonts w:ascii="Courier New" w:hAnsi="Courier New" w:cs="Courier New"/>
+          <w:sz w:val="20"/>
+          <w:szCs w:val="20"/>
+        </w:rPr>
+        <w:t xml:space="preserve"> = </w:t>
+      </w:r>
+      <w:proofErr w:type="spellStart"/>
+      <w:r>
+        <w:rPr>
+          <w:rFonts w:ascii="Courier New" w:hAnsi="Courier New" w:cs="Courier New"/>
+          <w:sz w:val="20"/>
+          <w:szCs w:val="20"/>
+        </w:rPr>
+        <w:t>salary_calculation</w:t>
+      </w:r>
+      <w:proofErr w:type="spellEnd"/>
+      <w:r>
+        <w:rPr>
+          <w:rFonts w:ascii="Courier New" w:hAnsi="Courier New" w:cs="Courier New"/>
+          <w:sz w:val="20"/>
+          <w:szCs w:val="20"/>
+        </w:rPr>
+        <w:t>(</w:t>
+      </w:r>
+      <w:proofErr w:type="spellStart"/>
+      <w:r>
+        <w:rPr>
+          <w:rFonts w:ascii="Courier New" w:hAnsi="Courier New" w:cs="Courier New"/>
+          <w:sz w:val="20"/>
+          <w:szCs w:val="20"/>
+        </w:rPr>
+        <w:t>salary</w:t>
+      </w:r>
+      <w:proofErr w:type="spellEnd"/>
+      <w:r>
+        <w:rPr>
+          <w:rFonts w:ascii="Courier New" w:hAnsi="Courier New" w:cs="Courier New"/>
+          <w:sz w:val="20"/>
+          <w:szCs w:val="20"/>
+        </w:rPr>
+        <w:t xml:space="preserve">, </w:t>
+      </w:r>
+      <w:proofErr w:type="spellStart"/>
+      <w:r>
+        <w:rPr>
+          <w:rFonts w:ascii="Courier New" w:hAnsi="Courier New" w:cs="Courier New"/>
+          <w:sz w:val="20"/>
+          <w:szCs w:val="20"/>
+        </w:rPr>
+        <w:t>experience</w:t>
+      </w:r>
+      <w:proofErr w:type="spellEnd"/>
+      <w:r>
+        <w:rPr>
+          <w:rFonts w:ascii="Courier New" w:hAnsi="Courier New" w:cs="Courier New"/>
+          <w:sz w:val="20"/>
+          <w:szCs w:val="20"/>
+        </w:rPr>
+        <w:t xml:space="preserve">, </w:t>
+      </w:r>
+      <w:proofErr w:type="spellStart"/>
+      <w:r>
+        <w:rPr>
+          <w:rFonts w:ascii="Courier New" w:hAnsi="Courier New" w:cs="Courier New"/>
+          <w:sz w:val="20"/>
+          <w:szCs w:val="20"/>
+        </w:rPr>
+        <w:t>office_salary</w:t>
+      </w:r>
+      <w:proofErr w:type="spellEnd"/>
+      <w:r>
+        <w:rPr>
+          <w:rFonts w:ascii="Courier New" w:hAnsi="Courier New" w:cs="Courier New"/>
+          <w:sz w:val="20"/>
+          <w:szCs w:val="20"/>
+        </w:rPr>
+        <w:t>);</w:t>
+      </w:r>
+    </w:p>
+    <w:p>
+      <w:pPr>
+        <w:rPr>
+          <w:rFonts w:ascii="Courier New" w:hAnsi="Courier New" w:cs="Courier New"/>
+          <w:sz w:val="20"/>
+          <w:szCs w:val="20"/>
+        </w:rPr>
+      </w:pPr>
+      <w:r>
+        <w:rPr>
+          <w:rFonts w:ascii="Courier New" w:hAnsi="Courier New" w:cs="Courier New"/>
+          <w:sz w:val="20"/>
+          <w:szCs w:val="20"/>
+        </w:rPr>
+        <w:t xml:space="preserve">                </w:t>
+      </w:r>
+      <w:proofErr w:type="spellStart"/>
+      <w:r>
+        <w:rPr>
+          <w:rFonts w:ascii="Courier New" w:hAnsi="Courier New" w:cs="Courier New"/>
+          <w:sz w:val="20"/>
+          <w:szCs w:val="20"/>
+        </w:rPr>
+        <w:t>cout</w:t>
+      </w:r>
+      <w:proofErr w:type="spellEnd"/>
+      <w:r>
+        <w:rPr>
+          <w:rFonts w:ascii="Courier New" w:hAnsi="Courier New" w:cs="Courier New"/>
+          <w:sz w:val="20"/>
+          <w:szCs w:val="20"/>
+        </w:rPr>
+        <w:t xml:space="preserve"> &lt;&lt; "Сума до виплати: " &lt;&lt; </w:t>
+      </w:r>
+      <w:proofErr w:type="spellStart"/>
+      <w:r>
+        <w:rPr>
+          <w:rFonts w:ascii="Courier New" w:hAnsi="Courier New" w:cs="Courier New"/>
+          <w:sz w:val="20"/>
+          <w:szCs w:val="20"/>
+        </w:rPr>
+        <w:t>result</w:t>
+      </w:r>
+      <w:proofErr w:type="spellEnd"/>
+      <w:r>
+        <w:rPr>
+          <w:rFonts w:ascii="Courier New" w:hAnsi="Courier New" w:cs="Courier New"/>
+          <w:sz w:val="20"/>
+          <w:szCs w:val="20"/>
+        </w:rPr>
+        <w:t xml:space="preserve"> &lt;&lt; " грн\n";</w:t>
+      </w:r>
+    </w:p>
+    <w:p>
+      <w:pPr>
+        <w:rPr>
+          <w:rFonts w:ascii="Courier New" w:hAnsi="Courier New" w:cs="Courier New"/>
+          <w:sz w:val="20"/>
+          <w:szCs w:val="20"/>
+        </w:rPr>
+      </w:pPr>
+      <w:r>
+        <w:rPr>
+          <w:rFonts w:ascii="Courier New" w:hAnsi="Courier New" w:cs="Courier New"/>
+          <w:sz w:val="20"/>
+          <w:szCs w:val="20"/>
+        </w:rPr>
+        <w:t xml:space="preserve">                </w:t>
+      </w:r>
+      <w:proofErr w:type="spellStart"/>
+      <w:r>
+        <w:rPr>
+          <w:rFonts w:ascii="Courier New" w:hAnsi="Courier New" w:cs="Courier New"/>
+          <w:sz w:val="20"/>
+          <w:szCs w:val="20"/>
+        </w:rPr>
+        <w:t>break</w:t>
+      </w:r>
+      <w:proofErr w:type="spellEnd"/>
+      <w:r>
+        <w:rPr>
+          <w:rFonts w:ascii="Courier New" w:hAnsi="Courier New" w:cs="Courier New"/>
+          <w:sz w:val="20"/>
+          <w:szCs w:val="20"/>
+        </w:rPr>
+        <w:t>;</w:t>
+      </w:r>
+    </w:p>
+    <w:p>
+      <w:pPr>
+        <w:rPr>
+          <w:rFonts w:ascii="Courier New" w:hAnsi="Courier New" w:cs="Courier New"/>
+          <w:sz w:val="20"/>
+          <w:szCs w:val="20"/>
+        </w:rPr>
+      </w:pPr>
+      <w:r>
+        <w:rPr>
+          <w:rFonts w:ascii="Courier New" w:hAnsi="Courier New" w:cs="Courier New"/>
+          <w:sz w:val="20"/>
+          <w:szCs w:val="20"/>
+        </w:rPr>
+        <w:t xml:space="preserve">            }</w:t>
+      </w:r>
+    </w:p>
+    <w:p>
+      <w:pPr>
+        <w:rPr>
+          <w:rFonts w:ascii="Courier New" w:hAnsi="Courier New" w:cs="Courier New"/>
+          <w:sz w:val="20"/>
+          <w:szCs w:val="20"/>
+        </w:rPr>
+      </w:pPr>
+      <w:r>
+        <w:rPr>
+          <w:rFonts w:ascii="Courier New" w:hAnsi="Courier New" w:cs="Courier New"/>
+          <w:sz w:val="20"/>
+          <w:szCs w:val="20"/>
+        </w:rPr>
+        <w:t xml:space="preserve">            </w:t>
+      </w:r>
+      <w:proofErr w:type="spellStart"/>
+      <w:r>
+        <w:rPr>
+          <w:rFonts w:ascii="Courier New" w:hAnsi="Courier New" w:cs="Courier New"/>
+          <w:sz w:val="20"/>
+          <w:szCs w:val="20"/>
+        </w:rPr>
+        <w:t>case</w:t>
+      </w:r>
+      <w:proofErr w:type="spellEnd"/>
+      <w:r>
+        <w:rPr>
+          <w:rFonts w:ascii="Courier New" w:hAnsi="Courier New" w:cs="Courier New"/>
+          <w:sz w:val="20"/>
+          <w:szCs w:val="20"/>
+        </w:rPr>
+        <w:t xml:space="preserve"> 's': {</w:t>
+      </w:r>
+    </w:p>
+    <w:p>
+      <w:pPr>
+        <w:rPr>
+          <w:rFonts w:ascii="Courier New" w:hAnsi="Courier New" w:cs="Courier New"/>
+          <w:sz w:val="20"/>
+          <w:szCs w:val="20"/>
+        </w:rPr>
+      </w:pPr>
+      <w:r>
+        <w:rPr>
+          <w:rFonts w:ascii="Courier New" w:hAnsi="Courier New" w:cs="Courier New"/>
+          <w:sz w:val="20"/>
+          <w:szCs w:val="20"/>
+        </w:rPr>
+        <w:t xml:space="preserve">                </w:t>
+      </w:r>
+      <w:proofErr w:type="spellStart"/>
+      <w:r>
+        <w:rPr>
+          <w:rFonts w:ascii="Courier New" w:hAnsi="Courier New" w:cs="Courier New"/>
+          <w:sz w:val="20"/>
+          <w:szCs w:val="20"/>
+        </w:rPr>
+        <w:t>double</w:t>
+      </w:r>
+      <w:proofErr w:type="spellEnd"/>
+      <w:r>
+        <w:rPr>
+          <w:rFonts w:ascii="Courier New" w:hAnsi="Courier New" w:cs="Courier New"/>
+          <w:sz w:val="20"/>
+          <w:szCs w:val="20"/>
+        </w:rPr>
+        <w:t xml:space="preserve"> </w:t>
+      </w:r>
+      <w:proofErr w:type="spellStart"/>
+      <w:r>
+        <w:rPr>
+          <w:rFonts w:ascii="Courier New" w:hAnsi="Courier New" w:cs="Courier New"/>
+          <w:sz w:val="20"/>
+          <w:szCs w:val="20"/>
+        </w:rPr>
+        <w:t>temps</w:t>
+      </w:r>
+      <w:proofErr w:type="spellEnd"/>
+      <w:r>
+        <w:rPr>
+          <w:rFonts w:ascii="Courier New" w:hAnsi="Courier New" w:cs="Courier New"/>
+          <w:sz w:val="20"/>
+          <w:szCs w:val="20"/>
+        </w:rPr>
+        <w:t>[6];</w:t>
+      </w:r>
+    </w:p>
+    <w:p>
+      <w:pPr>
+        <w:rPr>
+          <w:rFonts w:ascii="Courier New" w:hAnsi="Courier New" w:cs="Courier New"/>
+          <w:sz w:val="20"/>
+          <w:szCs w:val="20"/>
+        </w:rPr>
+      </w:pPr>
+      <w:r>
+        <w:rPr>
+          <w:rFonts w:ascii="Courier New" w:hAnsi="Courier New" w:cs="Courier New"/>
+          <w:sz w:val="20"/>
+          <w:szCs w:val="20"/>
+        </w:rPr>
+        <w:t xml:space="preserve">                </w:t>
+      </w:r>
+      <w:proofErr w:type="spellStart"/>
+      <w:r>
+        <w:rPr>
+          <w:rFonts w:ascii="Courier New" w:hAnsi="Courier New" w:cs="Courier New"/>
+          <w:sz w:val="20"/>
+          <w:szCs w:val="20"/>
+        </w:rPr>
+        <w:t>cout</w:t>
+      </w:r>
+      <w:proofErr w:type="spellEnd"/>
+      <w:r>
+        <w:rPr>
+          <w:rFonts w:ascii="Courier New" w:hAnsi="Courier New" w:cs="Courier New"/>
+          <w:sz w:val="20"/>
+          <w:szCs w:val="20"/>
+        </w:rPr>
+        <w:t xml:space="preserve"> &lt;&lt; "Введіть температуру (00:00, 04:00, 08:00, 12:00, 16:00, 20:00): ";</w:t>
+      </w:r>
+    </w:p>
+    <w:p>
+      <w:pPr>
+        <w:rPr>
+          <w:rFonts w:ascii="Courier New" w:hAnsi="Courier New" w:cs="Courier New"/>
+          <w:sz w:val="20"/>
+          <w:szCs w:val="20"/>
+        </w:rPr>
+      </w:pPr>
+      <w:r>
+        <w:rPr>
+          <w:rFonts w:ascii="Courier New" w:hAnsi="Courier New" w:cs="Courier New"/>
+          <w:sz w:val="20"/>
+          <w:szCs w:val="20"/>
+        </w:rPr>
+        <w:t xml:space="preserve">                </w:t>
+      </w:r>
+      <w:proofErr w:type="spellStart"/>
+      <w:r>
+        <w:rPr>
+          <w:rFonts w:ascii="Courier New" w:hAnsi="Courier New" w:cs="Courier New"/>
+          <w:sz w:val="20"/>
+          <w:szCs w:val="20"/>
+        </w:rPr>
+        <w:t>for</w:t>
+      </w:r>
+      <w:proofErr w:type="spellEnd"/>
+      <w:r>
+        <w:rPr>
+          <w:rFonts w:ascii="Courier New" w:hAnsi="Courier New" w:cs="Courier New"/>
+          <w:sz w:val="20"/>
+          <w:szCs w:val="20"/>
+        </w:rPr>
+        <w:t xml:space="preserve"> (</w:t>
+      </w:r>
+      <w:proofErr w:type="spellStart"/>
+      <w:r>
+        <w:rPr>
+          <w:rFonts w:ascii="Courier New" w:hAnsi="Courier New" w:cs="Courier New"/>
+          <w:sz w:val="20"/>
+          <w:szCs w:val="20"/>
+        </w:rPr>
+        <w:t>int</w:t>
+      </w:r>
+      <w:proofErr w:type="spellEnd"/>
+      <w:r>
+        <w:rPr>
+          <w:rFonts w:ascii="Courier New" w:hAnsi="Courier New" w:cs="Courier New"/>
+          <w:sz w:val="20"/>
+          <w:szCs w:val="20"/>
+        </w:rPr>
+        <w:t xml:space="preserve"> i = 0; i &lt; 6; ++i) {</w:t>
+      </w:r>
+    </w:p>
+    <w:p>
+      <w:pPr>
+        <w:rPr>
+          <w:rFonts w:ascii="Courier New" w:hAnsi="Courier New" w:cs="Courier New"/>
+          <w:sz w:val="20"/>
+          <w:szCs w:val="20"/>
+        </w:rPr>
+      </w:pPr>
+      <w:r>
+        <w:rPr>
+          <w:rFonts w:ascii="Courier New" w:hAnsi="Courier New" w:cs="Courier New"/>
+          <w:sz w:val="20"/>
+          <w:szCs w:val="20"/>
+        </w:rPr>
+        <w:t xml:space="preserve">                    </w:t>
+      </w:r>
+      <w:proofErr w:type="spellStart"/>
+      <w:r>
+        <w:rPr>
+          <w:rFonts w:ascii="Courier New" w:hAnsi="Courier New" w:cs="Courier New"/>
+          <w:sz w:val="20"/>
+          <w:szCs w:val="20"/>
+        </w:rPr>
+        <w:t>cin</w:t>
+      </w:r>
+      <w:proofErr w:type="spellEnd"/>
+      <w:r>
+        <w:rPr>
+          <w:rFonts w:ascii="Courier New" w:hAnsi="Courier New" w:cs="Courier New"/>
+          <w:sz w:val="20"/>
+          <w:szCs w:val="20"/>
+        </w:rPr>
+        <w:t xml:space="preserve"> &gt;&gt; </w:t>
+      </w:r>
+      <w:proofErr w:type="spellStart"/>
+      <w:r>
+        <w:rPr>
+          <w:rFonts w:ascii="Courier New" w:hAnsi="Courier New" w:cs="Courier New"/>
+          <w:sz w:val="20"/>
+          <w:szCs w:val="20"/>
+        </w:rPr>
+        <w:t>temps</w:t>
+      </w:r>
+      <w:proofErr w:type="spellEnd"/>
+      <w:r>
+        <w:rPr>
+          <w:rFonts w:ascii="Courier New" w:hAnsi="Courier New" w:cs="Courier New"/>
+          <w:sz w:val="20"/>
+          <w:szCs w:val="20"/>
+        </w:rPr>
+        <w:t>[i];</w:t>
+      </w:r>
+    </w:p>
+    <w:p>
+      <w:pPr>
+        <w:rPr>
+          <w:rFonts w:ascii="Courier New" w:hAnsi="Courier New" w:cs="Courier New"/>
+          <w:sz w:val="20"/>
+          <w:szCs w:val="20"/>
+        </w:rPr>
+      </w:pPr>
+      <w:r>
+        <w:rPr>
+          <w:rFonts w:ascii="Courier New" w:hAnsi="Courier New" w:cs="Courier New"/>
+          <w:sz w:val="20"/>
+          <w:szCs w:val="20"/>
+        </w:rPr>
+        <w:t xml:space="preserve">                }</w:t>
+      </w:r>
+    </w:p>
+    <w:p>
+      <w:pPr>
+        <w:rPr>
+          <w:rFonts w:ascii="Courier New" w:hAnsi="Courier New" w:cs="Courier New"/>
+          <w:sz w:val="20"/>
+          <w:szCs w:val="20"/>
+        </w:rPr>
+      </w:pPr>
+      <w:r>
+        <w:rPr>
+          <w:rFonts w:ascii="Courier New" w:hAnsi="Courier New" w:cs="Courier New"/>
+          <w:sz w:val="20"/>
+          <w:szCs w:val="20"/>
+        </w:rPr>
+        <w:t xml:space="preserve">                </w:t>
+      </w:r>
+      <w:proofErr w:type="spellStart"/>
+      <w:r>
+        <w:rPr>
+          <w:rFonts w:ascii="Courier New" w:hAnsi="Courier New" w:cs="Courier New"/>
+          <w:sz w:val="20"/>
+          <w:szCs w:val="20"/>
+        </w:rPr>
+        <w:t>double</w:t>
+      </w:r>
+      <w:proofErr w:type="spellEnd"/>
+      <w:r>
+        <w:rPr>
+          <w:rFonts w:ascii="Courier New" w:hAnsi="Courier New" w:cs="Courier New"/>
+          <w:sz w:val="20"/>
+          <w:szCs w:val="20"/>
+        </w:rPr>
+        <w:t xml:space="preserve"> </w:t>
+      </w:r>
+      <w:proofErr w:type="spellStart"/>
+      <w:r>
+        <w:rPr>
+          <w:rFonts w:ascii="Courier New" w:hAnsi="Courier New" w:cs="Courier New"/>
+          <w:sz w:val="20"/>
+          <w:szCs w:val="20"/>
+        </w:rPr>
+        <w:t>avg_c</w:t>
+      </w:r>
+      <w:proofErr w:type="spellEnd"/>
+      <w:r>
+        <w:rPr>
+          <w:rFonts w:ascii="Courier New" w:hAnsi="Courier New" w:cs="Courier New"/>
+          <w:sz w:val="20"/>
+          <w:szCs w:val="20"/>
+        </w:rPr>
+        <w:t xml:space="preserve">, </w:t>
+      </w:r>
+      <w:proofErr w:type="spellStart"/>
+      <w:r>
+        <w:rPr>
+          <w:rFonts w:ascii="Courier New" w:hAnsi="Courier New" w:cs="Courier New"/>
+          <w:sz w:val="20"/>
+          <w:szCs w:val="20"/>
+        </w:rPr>
+        <w:t>avg_f</w:t>
+      </w:r>
+      <w:proofErr w:type="spellEnd"/>
+      <w:r>
+        <w:rPr>
+          <w:rFonts w:ascii="Courier New" w:hAnsi="Courier New" w:cs="Courier New"/>
+          <w:sz w:val="20"/>
+          <w:szCs w:val="20"/>
+        </w:rPr>
+        <w:t>;</w:t>
+      </w:r>
+    </w:p>
+    <w:p>
+      <w:pPr>
+        <w:rPr>
+          <w:rFonts w:ascii="Courier New" w:hAnsi="Courier New" w:cs="Courier New"/>
+          <w:sz w:val="20"/>
+          <w:szCs w:val="20"/>
+        </w:rPr>
+      </w:pPr>
+      <w:r>
+        <w:rPr>
+          <w:rFonts w:ascii="Courier New" w:hAnsi="Courier New" w:cs="Courier New"/>
+          <w:sz w:val="20"/>
+          <w:szCs w:val="20"/>
+        </w:rPr>
+        <w:t xml:space="preserve">                </w:t>
+      </w:r>
+      <w:proofErr w:type="spellStart"/>
+      <w:r>
+        <w:rPr>
+          <w:rFonts w:ascii="Courier New" w:hAnsi="Courier New" w:cs="Courier New"/>
+          <w:sz w:val="20"/>
+          <w:szCs w:val="20"/>
+        </w:rPr>
+        <w:t>temperature_calculation</w:t>
+      </w:r>
+      <w:proofErr w:type="spellEnd"/>
+      <w:r>
+        <w:rPr>
+          <w:rFonts w:ascii="Courier New" w:hAnsi="Courier New" w:cs="Courier New"/>
+          <w:sz w:val="20"/>
+          <w:szCs w:val="20"/>
+        </w:rPr>
+        <w:t>(</w:t>
+      </w:r>
+      <w:proofErr w:type="spellStart"/>
+      <w:r>
+        <w:rPr>
+          <w:rFonts w:ascii="Courier New" w:hAnsi="Courier New" w:cs="Courier New"/>
+          <w:sz w:val="20"/>
+          <w:szCs w:val="20"/>
+        </w:rPr>
+        <w:t>temps</w:t>
+      </w:r>
+      <w:proofErr w:type="spellEnd"/>
+      <w:r>
+        <w:rPr>
+          <w:rFonts w:ascii="Courier New" w:hAnsi="Courier New" w:cs="Courier New"/>
+          <w:sz w:val="20"/>
+          <w:szCs w:val="20"/>
+        </w:rPr>
+        <w:t xml:space="preserve">, 6, </w:t>
+      </w:r>
+      <w:proofErr w:type="spellStart"/>
+      <w:r>
+        <w:rPr>
+          <w:rFonts w:ascii="Courier New" w:hAnsi="Courier New" w:cs="Courier New"/>
+          <w:sz w:val="20"/>
+          <w:szCs w:val="20"/>
+        </w:rPr>
+        <w:t>avg_c</w:t>
+      </w:r>
+      <w:proofErr w:type="spellEnd"/>
+      <w:r>
+        <w:rPr>
+          <w:rFonts w:ascii="Courier New" w:hAnsi="Courier New" w:cs="Courier New"/>
+          <w:sz w:val="20"/>
+          <w:szCs w:val="20"/>
+        </w:rPr>
+        <w:t xml:space="preserve">, </w:t>
+      </w:r>
+      <w:proofErr w:type="spellStart"/>
+      <w:r>
+        <w:rPr>
+          <w:rFonts w:ascii="Courier New" w:hAnsi="Courier New" w:cs="Courier New"/>
+          <w:sz w:val="20"/>
+          <w:szCs w:val="20"/>
+        </w:rPr>
+        <w:t>avg_f</w:t>
+      </w:r>
+      <w:proofErr w:type="spellEnd"/>
+      <w:r>
+        <w:rPr>
+          <w:rFonts w:ascii="Courier New" w:hAnsi="Courier New" w:cs="Courier New"/>
+          <w:sz w:val="20"/>
+          <w:szCs w:val="20"/>
+        </w:rPr>
+        <w:t>);</w:t>
+      </w:r>
+    </w:p>
+    <w:p>
+      <w:pPr>
+        <w:rPr>
+          <w:rFonts w:ascii="Courier New" w:hAnsi="Courier New" w:cs="Courier New"/>
+          <w:sz w:val="20"/>
+          <w:szCs w:val="20"/>
+        </w:rPr>
+      </w:pPr>
+      <w:r>
+        <w:rPr>
+          <w:rFonts w:ascii="Courier New" w:hAnsi="Courier New" w:cs="Courier New"/>
+          <w:sz w:val="20"/>
+          <w:szCs w:val="20"/>
+        </w:rPr>
+        <w:t xml:space="preserve">                </w:t>
+      </w:r>
+      <w:proofErr w:type="spellStart"/>
+      <w:r>
+        <w:rPr>
+          <w:rFonts w:ascii="Courier New" w:hAnsi="Courier New" w:cs="Courier New"/>
+          <w:sz w:val="20"/>
+          <w:szCs w:val="20"/>
+        </w:rPr>
+        <w:t>cout</w:t>
+      </w:r>
+      <w:proofErr w:type="spellEnd"/>
+      <w:r>
+        <w:rPr>
+          <w:rFonts w:ascii="Courier New" w:hAnsi="Courier New" w:cs="Courier New"/>
+          <w:sz w:val="20"/>
+          <w:szCs w:val="20"/>
+        </w:rPr>
+        <w:t xml:space="preserve"> &lt;&lt; "Середня температура: " &lt;&lt; </w:t>
+      </w:r>
+      <w:proofErr w:type="spellStart"/>
+      <w:r>
+        <w:rPr>
+          <w:rFonts w:ascii="Courier New" w:hAnsi="Courier New" w:cs="Courier New"/>
+          <w:sz w:val="20"/>
+          <w:szCs w:val="20"/>
+        </w:rPr>
+        <w:t>avg_c</w:t>
+      </w:r>
+      <w:proofErr w:type="spellEnd"/>
+      <w:r>
+        <w:rPr>
+          <w:rFonts w:ascii="Courier New" w:hAnsi="Courier New" w:cs="Courier New"/>
+          <w:sz w:val="20"/>
+          <w:szCs w:val="20"/>
+        </w:rPr>
+        <w:t xml:space="preserve"> &lt;&lt; " °C, " &lt;&lt; </w:t>
+      </w:r>
+      <w:proofErr w:type="spellStart"/>
+      <w:r>
+        <w:rPr>
+          <w:rFonts w:ascii="Courier New" w:hAnsi="Courier New" w:cs="Courier New"/>
+          <w:sz w:val="20"/>
+          <w:szCs w:val="20"/>
+        </w:rPr>
+        <w:t>avg_f</w:t>
+      </w:r>
+      <w:proofErr w:type="spellEnd"/>
+      <w:r>
+        <w:rPr>
+          <w:rFonts w:ascii="Courier New" w:hAnsi="Courier New" w:cs="Courier New"/>
+          <w:sz w:val="20"/>
+          <w:szCs w:val="20"/>
+        </w:rPr>
+        <w:t xml:space="preserve"> &lt;&lt; " °F\n";</w:t>
+      </w:r>
+    </w:p>
+    <w:p>
+      <w:pPr>
+        <w:rPr>
+          <w:rFonts w:ascii="Courier New" w:hAnsi="Courier New" w:cs="Courier New"/>
+          <w:sz w:val="20"/>
+          <w:szCs w:val="20"/>
+        </w:rPr>
+      </w:pPr>
+      <w:r>
+        <w:rPr>
+          <w:rFonts w:ascii="Courier New" w:hAnsi="Courier New" w:cs="Courier New"/>
+          <w:sz w:val="20"/>
+          <w:szCs w:val="20"/>
+        </w:rPr>
+        <w:t xml:space="preserve">                </w:t>
+      </w:r>
+      <w:proofErr w:type="spellStart"/>
+      <w:r>
+        <w:rPr>
+          <w:rFonts w:ascii="Courier New" w:hAnsi="Courier New" w:cs="Courier New"/>
+          <w:sz w:val="20"/>
+          <w:szCs w:val="20"/>
+        </w:rPr>
+        <w:t>break</w:t>
+      </w:r>
+      <w:proofErr w:type="spellEnd"/>
+      <w:r>
+        <w:rPr>
+          <w:rFonts w:ascii="Courier New" w:hAnsi="Courier New" w:cs="Courier New"/>
+          <w:sz w:val="20"/>
+          <w:szCs w:val="20"/>
+        </w:rPr>
+        <w:t>;</w:t>
+      </w:r>
+    </w:p>
+    <w:p>
+      <w:pPr>
+        <w:rPr>
+          <w:rFonts w:ascii="Courier New" w:hAnsi="Courier New" w:cs="Courier New"/>
+          <w:sz w:val="20"/>
+          <w:szCs w:val="20"/>
+        </w:rPr>
+      </w:pPr>
+      <w:r>
+        <w:rPr>
+          <w:rFonts w:ascii="Courier New" w:hAnsi="Courier New" w:cs="Courier New"/>
+          <w:sz w:val="20"/>
+          <w:szCs w:val="20"/>
+        </w:rPr>
+        <w:t xml:space="preserve">            }</w:t>
+      </w:r>
+    </w:p>
+    <w:p>
+      <w:pPr>
+        <w:rPr>
+          <w:rFonts w:ascii="Courier New" w:hAnsi="Courier New" w:cs="Courier New"/>
+          <w:sz w:val="20"/>
+          <w:szCs w:val="20"/>
+        </w:rPr>
+      </w:pPr>
+      <w:r>
+        <w:rPr>
+          <w:rFonts w:ascii="Courier New" w:hAnsi="Courier New" w:cs="Courier New"/>
+          <w:sz w:val="20"/>
+          <w:szCs w:val="20"/>
+        </w:rPr>
+        <w:t xml:space="preserve">            </w:t>
+      </w:r>
+      <w:proofErr w:type="spellStart"/>
+      <w:r>
+        <w:rPr>
+          <w:rFonts w:ascii="Courier New" w:hAnsi="Courier New" w:cs="Courier New"/>
+          <w:sz w:val="20"/>
+          <w:szCs w:val="20"/>
+        </w:rPr>
+        <w:t>case</w:t>
+      </w:r>
+      <w:proofErr w:type="spellEnd"/>
+      <w:r>
+        <w:rPr>
+          <w:rFonts w:ascii="Courier New" w:hAnsi="Courier New" w:cs="Courier New"/>
+          <w:sz w:val="20"/>
+          <w:szCs w:val="20"/>
+        </w:rPr>
+        <w:t xml:space="preserve"> 't': {</w:t>
+      </w:r>
+    </w:p>
+    <w:p>
+      <w:pPr>
+        <w:rPr>
+          <w:rFonts w:ascii="Courier New" w:hAnsi="Courier New" w:cs="Courier New"/>
+          <w:sz w:val="20"/>
+          <w:szCs w:val="20"/>
+        </w:rPr>
+      </w:pPr>
+      <w:r>
+        <w:rPr>
+          <w:rFonts w:ascii="Courier New" w:hAnsi="Courier New" w:cs="Courier New"/>
+          <w:sz w:val="20"/>
+          <w:szCs w:val="20"/>
+        </w:rPr>
+        <w:t xml:space="preserve">                </w:t>
+      </w:r>
+      <w:proofErr w:type="spellStart"/>
+      <w:r>
+        <w:rPr>
+          <w:rFonts w:ascii="Courier New" w:hAnsi="Courier New" w:cs="Courier New"/>
+          <w:sz w:val="20"/>
+          <w:szCs w:val="20"/>
+        </w:rPr>
+        <w:t>unsigned</w:t>
+      </w:r>
+      <w:proofErr w:type="spellEnd"/>
+      <w:r>
+        <w:rPr>
+          <w:rFonts w:ascii="Courier New" w:hAnsi="Courier New" w:cs="Courier New"/>
+          <w:sz w:val="20"/>
+          <w:szCs w:val="20"/>
+        </w:rPr>
+        <w:t xml:space="preserve"> </w:t>
+      </w:r>
+      <w:proofErr w:type="spellStart"/>
+      <w:r>
+        <w:rPr>
+          <w:rFonts w:ascii="Courier New" w:hAnsi="Courier New" w:cs="Courier New"/>
+          <w:sz w:val="20"/>
+          <w:szCs w:val="20"/>
+        </w:rPr>
+        <w:t>int</w:t>
+      </w:r>
+      <w:proofErr w:type="spellEnd"/>
+      <w:r>
+        <w:rPr>
+          <w:rFonts w:ascii="Courier New" w:hAnsi="Courier New" w:cs="Courier New"/>
+          <w:sz w:val="20"/>
+          <w:szCs w:val="20"/>
+        </w:rPr>
+        <w:t xml:space="preserve"> N;</w:t>
+      </w:r>
+    </w:p>
+    <w:p>
+      <w:pPr>
+        <w:rPr>
+          <w:rFonts w:ascii="Courier New" w:hAnsi="Courier New" w:cs="Courier New"/>
+          <w:sz w:val="20"/>
+          <w:szCs w:val="20"/>
+        </w:rPr>
+      </w:pPr>
+      <w:r>
+        <w:rPr>
+          <w:rFonts w:ascii="Courier New" w:hAnsi="Courier New" w:cs="Courier New"/>
+          <w:sz w:val="20"/>
+          <w:szCs w:val="20"/>
+        </w:rPr>
+        <w:t xml:space="preserve">                </w:t>
+      </w:r>
+      <w:proofErr w:type="spellStart"/>
+      <w:r>
+        <w:rPr>
+          <w:rFonts w:ascii="Courier New" w:hAnsi="Courier New" w:cs="Courier New"/>
+          <w:sz w:val="20"/>
+          <w:szCs w:val="20"/>
+        </w:rPr>
+        <w:t>cout</w:t>
+      </w:r>
+      <w:proofErr w:type="spellEnd"/>
+      <w:r>
+        <w:rPr>
+          <w:rFonts w:ascii="Courier New" w:hAnsi="Courier New" w:cs="Courier New"/>
+          <w:sz w:val="20"/>
+          <w:szCs w:val="20"/>
+        </w:rPr>
+        <w:t xml:space="preserve"> &lt;&lt; "Введіть натуральне число N: ";</w:t>
+      </w:r>
+    </w:p>
+    <w:p>
+      <w:pPr>
+        <w:rPr>
+          <w:rFonts w:ascii="Courier New" w:hAnsi="Courier New" w:cs="Courier New"/>
+          <w:sz w:val="20"/>
+          <w:szCs w:val="20"/>
+        </w:rPr>
+      </w:pPr>
+      <w:r>
+        <w:rPr>
+          <w:rFonts w:ascii="Courier New" w:hAnsi="Courier New" w:cs="Courier New"/>
+          <w:sz w:val="20"/>
+          <w:szCs w:val="20"/>
+        </w:rPr>
+        <w:t xml:space="preserve">                </w:t>
+      </w:r>
+      <w:proofErr w:type="spellStart"/>
+      <w:r>
+        <w:rPr>
+          <w:rFonts w:ascii="Courier New" w:hAnsi="Courier New" w:cs="Courier New"/>
+          <w:sz w:val="20"/>
+          <w:szCs w:val="20"/>
+        </w:rPr>
+        <w:t>cin</w:t>
+      </w:r>
+      <w:proofErr w:type="spellEnd"/>
+      <w:r>
+        <w:rPr>
+          <w:rFonts w:ascii="Courier New" w:hAnsi="Courier New" w:cs="Courier New"/>
+          <w:sz w:val="20"/>
+          <w:szCs w:val="20"/>
+        </w:rPr>
+        <w:t xml:space="preserve"> &gt;&gt; N;</w:t>
+      </w:r>
+    </w:p>
+    <w:p>
+      <w:pPr>
+        <w:rPr>
+          <w:rFonts w:ascii="Courier New" w:hAnsi="Courier New" w:cs="Courier New"/>
+          <w:sz w:val="20"/>
+          <w:szCs w:val="20"/>
+        </w:rPr>
+      </w:pPr>
+      <w:r>
+        <w:rPr>
+          <w:rFonts w:ascii="Courier New" w:hAnsi="Courier New" w:cs="Courier New"/>
+          <w:sz w:val="20"/>
+          <w:szCs w:val="20"/>
+        </w:rPr>
+        <w:t xml:space="preserve">                </w:t>
+      </w:r>
+      <w:proofErr w:type="spellStart"/>
+      <w:r>
+        <w:rPr>
+          <w:rFonts w:ascii="Courier New" w:hAnsi="Courier New" w:cs="Courier New"/>
+          <w:sz w:val="20"/>
+          <w:szCs w:val="20"/>
+        </w:rPr>
+        <w:t>int</w:t>
+      </w:r>
+      <w:proofErr w:type="spellEnd"/>
+      <w:r>
+        <w:rPr>
+          <w:rFonts w:ascii="Courier New" w:hAnsi="Courier New" w:cs="Courier New"/>
+          <w:sz w:val="20"/>
+          <w:szCs w:val="20"/>
+        </w:rPr>
+        <w:t xml:space="preserve"> </w:t>
+      </w:r>
+      <w:proofErr w:type="spellStart"/>
+      <w:r>
+        <w:rPr>
+          <w:rFonts w:ascii="Courier New" w:hAnsi="Courier New" w:cs="Courier New"/>
+          <w:sz w:val="20"/>
+          <w:szCs w:val="20"/>
+        </w:rPr>
+        <w:t>count</w:t>
+      </w:r>
+      <w:proofErr w:type="spellEnd"/>
+      <w:r>
+        <w:rPr>
+          <w:rFonts w:ascii="Courier New" w:hAnsi="Courier New" w:cs="Courier New"/>
+          <w:sz w:val="20"/>
+          <w:szCs w:val="20"/>
+        </w:rPr>
+        <w:t xml:space="preserve"> = </w:t>
+      </w:r>
+      <w:proofErr w:type="spellStart"/>
+      <w:r>
+        <w:rPr>
+          <w:rFonts w:ascii="Courier New" w:hAnsi="Courier New" w:cs="Courier New"/>
+          <w:sz w:val="20"/>
+          <w:szCs w:val="20"/>
+        </w:rPr>
+        <w:t>analyze_bit</w:t>
+      </w:r>
+      <w:proofErr w:type="spellEnd"/>
+      <w:r>
+        <w:rPr>
+          <w:rFonts w:ascii="Courier New" w:hAnsi="Courier New" w:cs="Courier New"/>
+          <w:sz w:val="20"/>
+          <w:szCs w:val="20"/>
+        </w:rPr>
+        <w:t>(N);</w:t>
+      </w:r>
+    </w:p>
+    <w:p>
+      <w:pPr>
+        <w:rPr>
+          <w:rFonts w:ascii="Courier New" w:hAnsi="Courier New" w:cs="Courier New"/>
+          <w:sz w:val="20"/>
+          <w:szCs w:val="20"/>
+        </w:rPr>
+      </w:pPr>
+      <w:r>
+        <w:rPr>
+          <w:rFonts w:ascii="Courier New" w:hAnsi="Courier New" w:cs="Courier New"/>
+          <w:sz w:val="20"/>
+          <w:szCs w:val="20"/>
+        </w:rPr>
+        <w:t xml:space="preserve">                </w:t>
+      </w:r>
+      <w:proofErr w:type="spellStart"/>
+      <w:r>
+        <w:rPr>
+          <w:rFonts w:ascii="Courier New" w:hAnsi="Courier New" w:cs="Courier New"/>
+          <w:sz w:val="20"/>
+          <w:szCs w:val="20"/>
+        </w:rPr>
+        <w:t>cout</w:t>
+      </w:r>
+      <w:proofErr w:type="spellEnd"/>
+      <w:r>
+        <w:rPr>
+          <w:rFonts w:ascii="Courier New" w:hAnsi="Courier New" w:cs="Courier New"/>
+          <w:sz w:val="20"/>
+          <w:szCs w:val="20"/>
+        </w:rPr>
+        <w:t xml:space="preserve"> &lt;&lt; "Результат аналізу бітів: " &lt;&lt; </w:t>
+      </w:r>
+      <w:proofErr w:type="spellStart"/>
+      <w:r>
+        <w:rPr>
+          <w:rFonts w:ascii="Courier New" w:hAnsi="Courier New" w:cs="Courier New"/>
+          <w:sz w:val="20"/>
+          <w:szCs w:val="20"/>
+        </w:rPr>
+        <w:t>count</w:t>
+      </w:r>
+      <w:proofErr w:type="spellEnd"/>
+      <w:r>
+        <w:rPr>
+          <w:rFonts w:ascii="Courier New" w:hAnsi="Courier New" w:cs="Courier New"/>
+          <w:sz w:val="20"/>
+          <w:szCs w:val="20"/>
+        </w:rPr>
+        <w:t xml:space="preserve"> &lt;&lt; </w:t>
+      </w:r>
+      <w:proofErr w:type="spellStart"/>
+      <w:r>
+        <w:rPr>
+          <w:rFonts w:ascii="Courier New" w:hAnsi="Courier New" w:cs="Courier New"/>
+          <w:sz w:val="20"/>
+          <w:szCs w:val="20"/>
+        </w:rPr>
+        <w:t>endl</w:t>
+      </w:r>
+      <w:proofErr w:type="spellEnd"/>
+      <w:r>
+        <w:rPr>
+          <w:rFonts w:ascii="Courier New" w:hAnsi="Courier New" w:cs="Courier New"/>
+          <w:sz w:val="20"/>
+          <w:szCs w:val="20"/>
+        </w:rPr>
+        <w:t>;</w:t>
+      </w:r>
+    </w:p>
+    <w:p>
+      <w:pPr>
+        <w:rPr>
+          <w:rFonts w:ascii="Courier New" w:hAnsi="Courier New" w:cs="Courier New"/>
+          <w:sz w:val="20"/>
+          <w:szCs w:val="20"/>
+        </w:rPr>
+      </w:pPr>
+      <w:r>
+        <w:rPr>
+          <w:rFonts w:ascii="Courier New" w:hAnsi="Courier New" w:cs="Courier New"/>
+          <w:sz w:val="20"/>
+          <w:szCs w:val="20"/>
+        </w:rPr>
+        <w:t xml:space="preserve">                </w:t>
+      </w:r>
+      <w:proofErr w:type="spellStart"/>
+      <w:r>
+        <w:rPr>
+          <w:rFonts w:ascii="Courier New" w:hAnsi="Courier New" w:cs="Courier New"/>
+          <w:sz w:val="20"/>
+          <w:szCs w:val="20"/>
+        </w:rPr>
+        <w:t>break</w:t>
+      </w:r>
+      <w:proofErr w:type="spellEnd"/>
+      <w:r>
+        <w:rPr>
+          <w:rFonts w:ascii="Courier New" w:hAnsi="Courier New" w:cs="Courier New"/>
+          <w:sz w:val="20"/>
+          <w:szCs w:val="20"/>
+        </w:rPr>
+        <w:t>;</w:t>
+      </w:r>
+    </w:p>
+    <w:p>
+      <w:pPr>
+        <w:rPr>
+          <w:rFonts w:ascii="Courier New" w:hAnsi="Courier New" w:cs="Courier New"/>
+          <w:sz w:val="20"/>
+          <w:szCs w:val="20"/>
+        </w:rPr>
+      </w:pPr>
+      <w:r>
+        <w:rPr>
+          <w:rFonts w:ascii="Courier New" w:hAnsi="Courier New" w:cs="Courier New"/>
+          <w:sz w:val="20"/>
+          <w:szCs w:val="20"/>
+        </w:rPr>
+        <w:t xml:space="preserve">            }</w:t>
+      </w:r>
+    </w:p>
+    <w:p>
+      <w:pPr>
+        <w:rPr>
+          <w:rFonts w:ascii="Courier New" w:hAnsi="Courier New" w:cs="Courier New"/>
+          <w:sz w:val="20"/>
+          <w:szCs w:val="20"/>
+        </w:rPr>
+      </w:pPr>
+      <w:r>
+        <w:rPr>
+          <w:rFonts w:ascii="Courier New" w:hAnsi="Courier New" w:cs="Courier New"/>
+          <w:sz w:val="20"/>
+          <w:szCs w:val="20"/>
+        </w:rPr>
+        <w:t xml:space="preserve">            </w:t>
+      </w:r>
+      <w:proofErr w:type="spellStart"/>
+      <w:r>
+        <w:rPr>
+          <w:rFonts w:ascii="Courier New" w:hAnsi="Courier New" w:cs="Courier New"/>
+          <w:sz w:val="20"/>
+          <w:szCs w:val="20"/>
+        </w:rPr>
+        <w:t>case</w:t>
+      </w:r>
+      <w:proofErr w:type="spellEnd"/>
+      <w:r>
+        <w:rPr>
+          <w:rFonts w:ascii="Courier New" w:hAnsi="Courier New" w:cs="Courier New"/>
+          <w:sz w:val="20"/>
+          <w:szCs w:val="20"/>
+        </w:rPr>
+        <w:t xml:space="preserve"> 'q':</w:t>
+      </w:r>
+    </w:p>
+    <w:p>
+      <w:pPr>
+        <w:rPr>
+          <w:rFonts w:ascii="Courier New" w:hAnsi="Courier New" w:cs="Courier New"/>
+          <w:sz w:val="20"/>
+          <w:szCs w:val="20"/>
+        </w:rPr>
+      </w:pPr>
+      <w:r>
+        <w:rPr>
+          <w:rFonts w:ascii="Courier New" w:hAnsi="Courier New" w:cs="Courier New"/>
+          <w:sz w:val="20"/>
+          <w:szCs w:val="20"/>
+        </w:rPr>
+        <w:t xml:space="preserve">                </w:t>
+      </w:r>
+      <w:proofErr w:type="spellStart"/>
+      <w:r>
+        <w:rPr>
+          <w:rFonts w:ascii="Courier New" w:hAnsi="Courier New" w:cs="Courier New"/>
+          <w:sz w:val="20"/>
+          <w:szCs w:val="20"/>
+        </w:rPr>
+        <w:t>cout</w:t>
+      </w:r>
+      <w:proofErr w:type="spellEnd"/>
+      <w:r>
+        <w:rPr>
+          <w:rFonts w:ascii="Courier New" w:hAnsi="Courier New" w:cs="Courier New"/>
+          <w:sz w:val="20"/>
+          <w:szCs w:val="20"/>
+        </w:rPr>
+        <w:t xml:space="preserve"> &lt;&lt; "Завершення програми.\n";</w:t>
+      </w:r>
+    </w:p>
+    <w:p>
+      <w:pPr>
+        <w:rPr>
+          <w:rFonts w:ascii="Courier New" w:hAnsi="Courier New" w:cs="Courier New"/>
+          <w:sz w:val="20"/>
+          <w:szCs w:val="20"/>
+        </w:rPr>
+      </w:pPr>
+      <w:r>
+        <w:rPr>
+          <w:rFonts w:ascii="Courier New" w:hAnsi="Courier New" w:cs="Courier New"/>
+          <w:sz w:val="20"/>
+          <w:szCs w:val="20"/>
+        </w:rPr>
+        <w:t xml:space="preserve">                </w:t>
+      </w:r>
+      <w:proofErr w:type="spellStart"/>
+      <w:r>
+        <w:rPr>
+          <w:rFonts w:ascii="Courier New" w:hAnsi="Courier New" w:cs="Courier New"/>
+          <w:sz w:val="20"/>
+          <w:szCs w:val="20"/>
+        </w:rPr>
+        <w:t>return</w:t>
+      </w:r>
+      <w:proofErr w:type="spellEnd"/>
+      <w:r>
+        <w:rPr>
+          <w:rFonts w:ascii="Courier New" w:hAnsi="Courier New" w:cs="Courier New"/>
+          <w:sz w:val="20"/>
+          <w:szCs w:val="20"/>
+        </w:rPr>
+        <w:t>;</w:t>
+      </w:r>
+    </w:p>
+    <w:p>
+      <w:pPr>
+        <w:rPr>
+          <w:rFonts w:ascii="Courier New" w:hAnsi="Courier New" w:cs="Courier New"/>
+          <w:sz w:val="20"/>
+          <w:szCs w:val="20"/>
+        </w:rPr>
+      </w:pPr>
+      <w:r>
+        <w:rPr>
+          <w:rFonts w:ascii="Courier New" w:hAnsi="Courier New" w:cs="Courier New"/>
+          <w:sz w:val="20"/>
+          <w:szCs w:val="20"/>
+        </w:rPr>
+        <w:t xml:space="preserve">            </w:t>
+      </w:r>
+      <w:proofErr w:type="spellStart"/>
+      <w:r>
+        <w:rPr>
+          <w:rFonts w:ascii="Courier New" w:hAnsi="Courier New" w:cs="Courier New"/>
+          <w:sz w:val="20"/>
+          <w:szCs w:val="20"/>
+        </w:rPr>
+        <w:t>default</w:t>
+      </w:r>
+      <w:proofErr w:type="spellEnd"/>
+      <w:r>
+        <w:rPr>
+          <w:rFonts w:ascii="Courier New" w:hAnsi="Courier New" w:cs="Courier New"/>
+          <w:sz w:val="20"/>
+          <w:szCs w:val="20"/>
+        </w:rPr>
+        <w:t>:</w:t>
+      </w:r>
+    </w:p>
+    <w:p>
+      <w:pPr>
+        <w:rPr>
+          <w:rFonts w:ascii="Courier New" w:hAnsi="Courier New" w:cs="Courier New"/>
+          <w:sz w:val="20"/>
+          <w:szCs w:val="20"/>
+        </w:rPr>
+      </w:pPr>
+      <w:r>
+        <w:rPr>
+          <w:rFonts w:ascii="Courier New" w:hAnsi="Courier New" w:cs="Courier New"/>
+          <w:sz w:val="20"/>
+          <w:szCs w:val="20"/>
+        </w:rPr>
+        <w:t xml:space="preserve">                </w:t>
+      </w:r>
+      <w:proofErr w:type="spellStart"/>
+      <w:r>
+        <w:rPr>
+          <w:rFonts w:ascii="Courier New" w:hAnsi="Courier New" w:cs="Courier New"/>
+          <w:sz w:val="20"/>
+          <w:szCs w:val="20"/>
+        </w:rPr>
+        <w:t>cout</w:t>
+      </w:r>
+      <w:proofErr w:type="spellEnd"/>
+      <w:r>
+        <w:rPr>
+          <w:rFonts w:ascii="Courier New" w:hAnsi="Courier New" w:cs="Courier New"/>
+          <w:sz w:val="20"/>
+          <w:szCs w:val="20"/>
+        </w:rPr>
+        <w:t xml:space="preserve"> &lt;&lt; "\</w:t>
+      </w:r>
+      <w:proofErr w:type="spellStart"/>
+      <w:r>
+        <w:rPr>
+          <w:rFonts w:ascii="Courier New" w:hAnsi="Courier New" w:cs="Courier New"/>
+          <w:sz w:val="20"/>
+          <w:szCs w:val="20"/>
+        </w:rPr>
+        <w:t>aНевірна</w:t>
+      </w:r>
+      <w:proofErr w:type="spellEnd"/>
+      <w:r>
+        <w:rPr>
+          <w:rFonts w:ascii="Courier New" w:hAnsi="Courier New" w:cs="Courier New"/>
+          <w:sz w:val="20"/>
+          <w:szCs w:val="20"/>
+        </w:rPr>
+        <w:t xml:space="preserve"> команда! Повторіть введення.\n";</w:t>
+      </w:r>
+    </w:p>
+    <w:p>
+      <w:pPr>
+        <w:rPr>
+          <w:rFonts w:ascii="Courier New" w:hAnsi="Courier New" w:cs="Courier New"/>
+          <w:sz w:val="20"/>
+          <w:szCs w:val="20"/>
+        </w:rPr>
+      </w:pPr>
+      <w:r>
+        <w:rPr>
+          <w:rFonts w:ascii="Courier New" w:hAnsi="Courier New" w:cs="Courier New"/>
+          <w:sz w:val="20"/>
+          <w:szCs w:val="20"/>
+        </w:rPr>
+        <w:t xml:space="preserve">        }</w:t>
+      </w:r>
+    </w:p>
+    <w:p>
+      <w:pPr>
+        <w:rPr>
+          <w:rFonts w:ascii="Courier New" w:hAnsi="Courier New" w:cs="Courier New"/>
+          <w:sz w:val="20"/>
+          <w:szCs w:val="20"/>
+        </w:rPr>
+      </w:pPr>
+      <w:r>
+        <w:rPr>
+          <w:rFonts w:ascii="Courier New" w:hAnsi="Courier New" w:cs="Courier New"/>
+          <w:sz w:val="20"/>
+          <w:szCs w:val="20"/>
+        </w:rPr>
+        <w:t xml:space="preserve">    }</w:t>
+      </w:r>
+    </w:p>
+    <w:p>
+      <w:pPr>
+        <w:rPr>
+          <w:rFonts w:ascii="Courier New" w:hAnsi="Courier New" w:cs="Courier New"/>
+          <w:sz w:val="20"/>
+          <w:szCs w:val="20"/>
+        </w:rPr>
+      </w:pPr>
+      <w:r>
+        <w:rPr>
+          <w:rFonts w:ascii="Courier New" w:hAnsi="Courier New" w:cs="Courier New"/>
+          <w:sz w:val="20"/>
+          <w:szCs w:val="20"/>
+        </w:rPr>
+        <w:t>}</w:t>
+      </w:r>
+    </w:p>
+    <w:p>
+      <w:pPr>
+        <w:rPr>
+          <w:rFonts w:ascii="Courier New" w:hAnsi="Courier New" w:cs="Courier New"/>
+          <w:sz w:val="20"/>
+          <w:szCs w:val="20"/>
+        </w:rPr>
+      </w:pPr>
+    </w:p>
+    <w:p>
+      <w:pPr>
+        <w:rPr>
+          <w:rFonts w:ascii="Courier New" w:hAnsi="Courier New" w:cs="Courier New"/>
+          <w:sz w:val="20"/>
+          <w:szCs w:val="20"/>
+        </w:rPr>
+      </w:pPr>
+      <w:proofErr w:type="spellStart"/>
+      <w:r>
+        <w:rPr>
+          <w:rFonts w:ascii="Courier New" w:hAnsi="Courier New" w:cs="Courier New"/>
+          <w:sz w:val="20"/>
+          <w:szCs w:val="20"/>
+        </w:rPr>
+        <w:t>int</w:t>
+      </w:r>
+      <w:proofErr w:type="spellEnd"/>
+      <w:r>
+        <w:rPr>
+          <w:rFonts w:ascii="Courier New" w:hAnsi="Courier New" w:cs="Courier New"/>
+          <w:sz w:val="20"/>
+          <w:szCs w:val="20"/>
+        </w:rPr>
+        <w:t xml:space="preserve"> </w:t>
+      </w:r>
+      <w:proofErr w:type="spellStart"/>
+      <w:r>
+        <w:rPr>
+          <w:rFonts w:ascii="Courier New" w:hAnsi="Courier New" w:cs="Courier New"/>
+          <w:sz w:val="20"/>
+          <w:szCs w:val="20"/>
+        </w:rPr>
+        <w:t>main</w:t>
+      </w:r>
+      <w:proofErr w:type="spellEnd"/>
+      <w:r>
+        <w:rPr>
+          <w:rFonts w:ascii="Courier New" w:hAnsi="Courier New" w:cs="Courier New"/>
+          <w:sz w:val="20"/>
+          <w:szCs w:val="20"/>
+        </w:rPr>
+        <w:t>() {</w:t>
+      </w:r>
+    </w:p>
+    <w:p>
+      <w:pPr>
+        <w:rPr>
+          <w:rFonts w:ascii="Courier New" w:hAnsi="Courier New" w:cs="Courier New"/>
+          <w:sz w:val="20"/>
+          <w:szCs w:val="20"/>
+        </w:rPr>
+      </w:pPr>
+      <w:r>
+        <w:rPr>
+          <w:rFonts w:ascii="Courier New" w:hAnsi="Courier New" w:cs="Courier New"/>
+          <w:sz w:val="20"/>
+          <w:szCs w:val="20"/>
+        </w:rPr>
+        <w:t xml:space="preserve">    </w:t>
+      </w:r>
+      <w:proofErr w:type="spellStart"/>
+      <w:r>
+        <w:rPr>
+          <w:rFonts w:ascii="Courier New" w:hAnsi="Courier New" w:cs="Courier New"/>
+          <w:sz w:val="20"/>
+          <w:szCs w:val="20"/>
+        </w:rPr>
+        <w:t>setlocale</w:t>
+      </w:r>
+      <w:proofErr w:type="spellEnd"/>
+      <w:r>
+        <w:rPr>
+          <w:rFonts w:ascii="Courier New" w:hAnsi="Courier New" w:cs="Courier New"/>
+          <w:sz w:val="20"/>
+          <w:szCs w:val="20"/>
+        </w:rPr>
+        <w:t>(LC_ALL, "</w:t>
+      </w:r>
+      <w:proofErr w:type="spellStart"/>
+      <w:r>
+        <w:rPr>
+          <w:rFonts w:ascii="Courier New" w:hAnsi="Courier New" w:cs="Courier New"/>
+          <w:sz w:val="20"/>
+          <w:szCs w:val="20"/>
+        </w:rPr>
+        <w:t>Ukrainian</w:t>
+      </w:r>
+      <w:proofErr w:type="spellEnd"/>
+      <w:r>
+        <w:rPr>
+          <w:rFonts w:ascii="Courier New" w:hAnsi="Courier New" w:cs="Courier New"/>
+          <w:sz w:val="20"/>
+          <w:szCs w:val="20"/>
+        </w:rPr>
+        <w:t>");</w:t>
+      </w:r>
+    </w:p>
+    <w:p>
+      <w:pPr>
+        <w:rPr>
+          <w:rFonts w:ascii="Courier New" w:hAnsi="Courier New" w:cs="Courier New"/>
+          <w:sz w:val="20"/>
+          <w:szCs w:val="20"/>
+        </w:rPr>
+      </w:pPr>
+      <w:r>
+        <w:rPr>
+          <w:rFonts w:ascii="Courier New" w:hAnsi="Courier New" w:cs="Courier New"/>
+          <w:sz w:val="20"/>
+          <w:szCs w:val="20"/>
+        </w:rPr>
+        <w:t xml:space="preserve">    </w:t>
+      </w:r>
+      <w:proofErr w:type="spellStart"/>
+      <w:r>
+        <w:rPr>
+          <w:rFonts w:ascii="Courier New" w:hAnsi="Courier New" w:cs="Courier New"/>
+          <w:sz w:val="20"/>
+          <w:szCs w:val="20"/>
+        </w:rPr>
+        <w:t>run_task</w:t>
+      </w:r>
+      <w:proofErr w:type="spellEnd"/>
+      <w:r>
+        <w:rPr>
+          <w:rFonts w:ascii="Courier New" w:hAnsi="Courier New" w:cs="Courier New"/>
+          <w:sz w:val="20"/>
+          <w:szCs w:val="20"/>
+        </w:rPr>
+        <w:t>();</w:t>
+      </w:r>
+    </w:p>
+    <w:p>
+      <w:pPr>
+        <w:rPr>
+          <w:rFonts w:ascii="Courier New" w:hAnsi="Courier New" w:cs="Courier New"/>
+          <w:sz w:val="20"/>
+          <w:szCs w:val="20"/>
+        </w:rPr>
+      </w:pPr>
+      <w:r>
+        <w:rPr>
+          <w:rFonts w:ascii="Courier New" w:hAnsi="Courier New" w:cs="Courier New"/>
+          <w:sz w:val="20"/>
+          <w:szCs w:val="20"/>
+        </w:rPr>
+        <w:t xml:space="preserve">    </w:t>
+      </w:r>
+      <w:proofErr w:type="spellStart"/>
+      <w:r>
+        <w:rPr>
+          <w:rFonts w:ascii="Courier New" w:hAnsi="Courier New" w:cs="Courier New"/>
+          <w:sz w:val="20"/>
+          <w:szCs w:val="20"/>
+        </w:rPr>
+        <w:t>return</w:t>
+      </w:r>
+      <w:proofErr w:type="spellEnd"/>
+      <w:r>
+        <w:rPr>
+          <w:rFonts w:ascii="Courier New" w:hAnsi="Courier New" w:cs="Courier New"/>
+          <w:sz w:val="20"/>
+          <w:szCs w:val="20"/>
+        </w:rPr>
+        <w:t xml:space="preserve"> 0;</w:t>
+      </w:r>
+    </w:p>
+    <w:p>
+      <w:pPr>
+        <w:rPr>
+          <w:rFonts w:ascii="Courier New" w:hAnsi="Courier New" w:cs="Courier New"/>
+          <w:sz w:val="20"/>
+          <w:szCs w:val="20"/>
+        </w:rPr>
+      </w:pPr>
+      <w:r>
+        <w:rPr>
+          <w:rFonts w:ascii="Courier New" w:hAnsi="Courier New" w:cs="Courier New"/>
+          <w:sz w:val="20"/>
+          <w:szCs w:val="20"/>
+        </w:rPr>
+        <w:t>};</w:t>
+      </w:r>
     </w:p>
     <w:sectPr>
       <w:pgSz w:w="11906" w:h="16838"/>

</xml_diff>